<commit_message>
Plot enhancements , pending size
</commit_message>
<xml_diff>
--- a/Fair play - Detecting and monitoring hate speech during football games.docx
+++ b/Fair play - Detecting and monitoring hate speech during football games.docx
@@ -531,6 +531,42 @@
         <w:fldChar w:fldCharType="separate"/>
       </w:r>
       <w:r>
+        <w:fldChar w:fldCharType="begin"/>
+      </w:r>
+      <w:r>
+        <w:instrText xml:space="preserve"> INCLUDEPICTURE  "https://upload.wikimedia.org/wikipedia/commons/thumb/4/4f/Cc_by-nc-nd_euro_icon.svg/2000px-Cc_by-nc-nd_euro_icon.svg.png" \* MERGEFORMATINET </w:instrText>
+      </w:r>
+      <w:r>
+        <w:fldChar w:fldCharType="separate"/>
+      </w:r>
+      <w:r>
+        <w:fldChar w:fldCharType="begin"/>
+      </w:r>
+      <w:r>
+        <w:instrText xml:space="preserve"> INCLUDEPICTURE  "https://upload.wikimedia.org/wikipedia/commons/thumb/4/4f/Cc_by-nc-nd_euro_icon.svg/2000px-Cc_by-nc-nd_euro_icon.svg.png" \* MERGEFORMATINET </w:instrText>
+      </w:r>
+      <w:r>
+        <w:fldChar w:fldCharType="separate"/>
+      </w:r>
+      <w:r>
+        <w:fldChar w:fldCharType="begin"/>
+      </w:r>
+      <w:r>
+        <w:instrText xml:space="preserve"> INCLUDEPICTURE  "https://upload.wikimedia.org/wikipedia/commons/thumb/4/4f/Cc_by-nc-nd_euro_icon.svg/2000px-Cc_by-nc-nd_euro_icon.svg.png" \* MERGEFORMATINET </w:instrText>
+      </w:r>
+      <w:r>
+        <w:fldChar w:fldCharType="separate"/>
+      </w:r>
+      <w:r>
+        <w:fldChar w:fldCharType="begin"/>
+      </w:r>
+      <w:r>
+        <w:instrText xml:space="preserve"> INCLUDEPICTURE  "https://upload.wikimedia.org/wikipedia/commons/thumb/4/4f/Cc_by-nc-nd_euro_icon.svg/2000px-Cc_by-nc-nd_euro_icon.svg.png" \* MERGEFORMATINET </w:instrText>
+      </w:r>
+      <w:r>
+        <w:fldChar w:fldCharType="separate"/>
+      </w:r>
+      <w:r>
         <w:pict w14:anchorId="14B30A86">
           <v:shapetype id="_x0000_t75" coordsize="21600,21600" o:spt="75" o:preferrelative="t" path="m@4@5l@4@11@9@11@9@5xe" filled="f" stroked="f">
             <v:stroke joinstyle="miter"/>
@@ -551,7 +587,7 @@
             <v:path o:extrusionok="f" gradientshapeok="t" o:connecttype="rect"/>
             <o:lock v:ext="edit" aspectratio="t"/>
           </v:shapetype>
-          <v:shape id="_x0000_i1025" type="#_x0000_t75" alt="https://upload.wikimedia.org/wikipedia/commons/thumb/4/4f/Cc_by-nc-nd_euro_icon.svg/2000px-Cc_by-nc-nd_euro_icon.svg.png" style="width:120pt;height:40.2pt">
+          <v:shape id="_x0000_i1025" type="#_x0000_t75" alt="https://upload.wikimedia.org/wikipedia/commons/thumb/4/4f/Cc_by-nc-nd_euro_icon.svg/2000px-Cc_by-nc-nd_euro_icon.svg.png" style="width:120pt;height:40.65pt">
             <v:imagedata r:id="rId6" r:href="rId7"/>
           </v:shape>
         </w:pict>
@@ -566,6 +602,18 @@
         <w:fldChar w:fldCharType="end"/>
       </w:r>
       <w:r>
+        <w:fldChar w:fldCharType="end"/>
+      </w:r>
+      <w:r>
+        <w:fldChar w:fldCharType="end"/>
+      </w:r>
+      <w:r>
+        <w:fldChar w:fldCharType="end"/>
+      </w:r>
+      <w:r>
+        <w:fldChar w:fldCharType="end"/>
+      </w:r>
+      <w:r>
         <w:rPr>
           <w:rFonts w:ascii="Arial" w:eastAsia="Times New Roman" w:hAnsi="Arial" w:cs="Arial"/>
           <w:lang w:eastAsia="es-ES"/>
@@ -638,6 +686,7 @@
           <w:b/>
           <w:bCs/>
           <w:szCs w:val="24"/>
+          <w:lang w:val="en-US"/>
         </w:rPr>
       </w:pPr>
       <w:r>
@@ -645,6 +694,7 @@
           <w:b/>
           <w:bCs/>
           <w:szCs w:val="24"/>
+          <w:lang w:val="en-US"/>
         </w:rPr>
         <w:lastRenderedPageBreak/>
         <w:t>ABSTRACT</w:t>
@@ -684,21 +734,7 @@
           <w:szCs w:val="24"/>
           <w:lang w:val="en-US"/>
         </w:rPr>
-        <w:t xml:space="preserve">ave gained relevance during the last decade due to their advantages for brands and institutions in terms of informative gathering and </w:t>
-      </w:r>
-      <w:r>
-        <w:rPr>
-          <w:szCs w:val="24"/>
-          <w:lang w:val="en-US"/>
-        </w:rPr>
-        <w:t xml:space="preserve">strategic </w:t>
-      </w:r>
-      <w:r>
-        <w:rPr>
-          <w:szCs w:val="24"/>
-          <w:lang w:val="en-US"/>
-        </w:rPr>
-        <w:t xml:space="preserve">decision making. In this work, we combine </w:t>
+        <w:t xml:space="preserve">ave gained relevance during the last decade due to their advantages for brands and institutions in terms of informative gathering and strategic decision making. In this work, we combine </w:t>
       </w:r>
       <w:r>
         <w:rPr>
@@ -733,7 +769,7 @@
           <w:szCs w:val="24"/>
           <w:lang w:val="en-US"/>
         </w:rPr>
-        <w:t>our central question: does the celebration of sportive events, and, more particularly, football matches, correlate with an uptick in the proportion of online hate speech?</w:t>
+        <w:t>our central question: does the celebration of football matches, correlate with an uptick in the proportion of online hate speech?</w:t>
       </w:r>
     </w:p>
     <w:p>
@@ -791,7 +827,28 @@
           <w:szCs w:val="24"/>
           <w:lang w:val="en-US"/>
         </w:rPr>
-        <w:t xml:space="preserve">‘zooming in’ on each of the four games played by the team during its participation to observe what events may trigger discriminatory messages towards players, nationalities, or any other characteristics. </w:t>
+        <w:t xml:space="preserve">‘zooming in’ on </w:t>
+      </w:r>
+      <w:r>
+        <w:rPr>
+          <w:szCs w:val="24"/>
+          <w:lang w:val="en-US"/>
+        </w:rPr>
+        <w:t>Spain’s last game</w:t>
+      </w:r>
+      <w:r>
+        <w:rPr>
+          <w:szCs w:val="24"/>
+          <w:lang w:val="en-US"/>
+        </w:rPr>
+        <w:t xml:space="preserve"> to observe what events may trigger discriminatory messages</w:t>
+      </w:r>
+      <w:r>
+        <w:rPr>
+          <w:szCs w:val="24"/>
+          <w:lang w:val="en-US"/>
+        </w:rPr>
+        <w:t>.</w:t>
       </w:r>
     </w:p>
     <w:p>
@@ -836,21 +893,19 @@
         </w:rPr>
         <w:t xml:space="preserve">Hate speech, Machine Learning, </w:t>
       </w:r>
-      <w:proofErr w:type="gramStart"/>
-      <w:r>
-        <w:rPr>
-          <w:szCs w:val="24"/>
-          <w:lang w:val="en-US"/>
-        </w:rPr>
-        <w:t>Social media</w:t>
-      </w:r>
-      <w:proofErr w:type="gramEnd"/>
-      <w:r>
-        <w:rPr>
-          <w:szCs w:val="24"/>
-          <w:lang w:val="en-US"/>
-        </w:rPr>
-        <w:t>, football, Spa</w:t>
+      <w:r>
+        <w:rPr>
+          <w:szCs w:val="24"/>
+          <w:lang w:val="en-US"/>
+        </w:rPr>
+        <w:t>s</w:t>
+      </w:r>
+      <w:r>
+        <w:rPr>
+          <w:szCs w:val="24"/>
+          <w:lang w:val="en-US"/>
+        </w:rPr>
+        <w:t>ocial media, football, Spa</w:t>
       </w:r>
       <w:r>
         <w:rPr>
@@ -866,6 +921,7 @@
           <w:b/>
           <w:bCs/>
           <w:szCs w:val="24"/>
+          <w:u w:val="single"/>
         </w:rPr>
       </w:pPr>
       <w:r>
@@ -874,7 +930,7 @@
           <w:bCs/>
           <w:szCs w:val="24"/>
         </w:rPr>
-        <w:t>ABSTRACT</w:t>
+        <w:t>RESUMEN</w:t>
       </w:r>
     </w:p>
     <w:p>
@@ -890,25 +946,83 @@
         </w:rPr>
         <w:t xml:space="preserve">    Las técnicas de Escucha en las Redes Sociales han ganado relevancia durante las últimas décadas dadas sus ventajas para empresas e instituciones en términos de recopilación de información y toma de decisiones estratégicas. En el presente trabajo, </w:t>
       </w:r>
+      <w:r>
+        <w:rPr>
+          <w:szCs w:val="24"/>
+        </w:rPr>
+        <w:t>combinaremos</w:t>
+      </w:r>
+      <w:r>
+        <w:rPr>
+          <w:szCs w:val="24"/>
+        </w:rPr>
+        <w:t xml:space="preserve"> técnicas de Minería de Datos, Machine </w:t>
+      </w:r>
       <w:proofErr w:type="spellStart"/>
       <w:r>
         <w:rPr>
           <w:szCs w:val="24"/>
         </w:rPr>
-        <w:t>combinadremos</w:t>
+        <w:t>Learning</w:t>
       </w:r>
       <w:proofErr w:type="spellEnd"/>
       <w:r>
         <w:rPr>
           <w:szCs w:val="24"/>
         </w:rPr>
-        <w:t xml:space="preserve"> técnicas de Minería de Datos, Machine </w:t>
+        <w:t xml:space="preserve"> y Visualización para responder a nuestra pregunta central: ¿Correlaciona la celebración de partidos de fútbol</w:t>
+      </w:r>
+      <w:r>
+        <w:rPr>
+          <w:szCs w:val="24"/>
+        </w:rPr>
+        <w:t xml:space="preserve"> </w:t>
+      </w:r>
+      <w:r>
+        <w:rPr>
+          <w:szCs w:val="24"/>
+        </w:rPr>
+        <w:t>con un aumento en la proporción del discurso de odio en Internet?</w:t>
+      </w:r>
+    </w:p>
+    <w:p>
+      <w:pPr>
+        <w:spacing w:line="360" w:lineRule="auto"/>
+        <w:rPr>
+          <w:szCs w:val="24"/>
+        </w:rPr>
+      </w:pPr>
+      <w:r>
+        <w:rPr>
+          <w:szCs w:val="24"/>
+        </w:rPr>
+        <w:t xml:space="preserve">    Tomando como caso de e</w:t>
+      </w:r>
+      <w:r>
+        <w:rPr>
+          <w:szCs w:val="24"/>
+        </w:rPr>
+        <w:t xml:space="preserve">studio la participación de la Selección Española en el Mundial de Qatar 2022, recuperamos más de 4 millones de tweets enviados durante su participación y construimos un Clasificador binario a través de </w:t>
       </w:r>
       <w:proofErr w:type="spellStart"/>
       <w:r>
         <w:rPr>
           <w:szCs w:val="24"/>
         </w:rPr>
+        <w:t>Supervised</w:t>
+      </w:r>
+      <w:proofErr w:type="spellEnd"/>
+      <w:r>
+        <w:rPr>
+          <w:szCs w:val="24"/>
+        </w:rPr>
+        <w:t xml:space="preserve"> Machine </w:t>
+      </w:r>
+      <w:proofErr w:type="spellStart"/>
+      <w:r>
+        <w:rPr>
+          <w:szCs w:val="24"/>
+        </w:rPr>
         <w:t>Learning</w:t>
       </w:r>
       <w:proofErr w:type="spellEnd"/>
@@ -916,76 +1030,31 @@
         <w:rPr>
           <w:szCs w:val="24"/>
         </w:rPr>
-        <w:t xml:space="preserve"> y Visualización para responder a nuestra pregunta central: ¿Correlaciona la celebración de eventos deportivos, más concretamente partidos de fútbol, con un aumento en la proporción del discurso de odio en Internet?</w:t>
-      </w:r>
-    </w:p>
-    <w:p>
-      <w:pPr>
-        <w:spacing w:line="360" w:lineRule="auto"/>
-        <w:rPr>
-          <w:szCs w:val="24"/>
-        </w:rPr>
-      </w:pPr>
-      <w:r>
-        <w:rPr>
-          <w:szCs w:val="24"/>
-        </w:rPr>
-        <w:t xml:space="preserve">    Tomando como caso de e</w:t>
-      </w:r>
-      <w:r>
-        <w:rPr>
-          <w:szCs w:val="24"/>
-        </w:rPr>
-        <w:t xml:space="preserve">studio la participación de la Selección Española en el Mundial de Qatar 2022, recuperamos más de 4 millones de tweets enviados durante su participación y construimos un Clasificador binario a través de </w:t>
-      </w:r>
-      <w:proofErr w:type="spellStart"/>
-      <w:r>
-        <w:rPr>
-          <w:szCs w:val="24"/>
-        </w:rPr>
-        <w:t>Supervised</w:t>
-      </w:r>
-      <w:proofErr w:type="spellEnd"/>
-      <w:r>
-        <w:rPr>
-          <w:szCs w:val="24"/>
-        </w:rPr>
-        <w:t xml:space="preserve"> Machine </w:t>
-      </w:r>
-      <w:proofErr w:type="spellStart"/>
-      <w:r>
-        <w:rPr>
-          <w:szCs w:val="24"/>
-        </w:rPr>
-        <w:t>Learning</w:t>
-      </w:r>
-      <w:proofErr w:type="spellEnd"/>
-      <w:r>
-        <w:rPr>
-          <w:szCs w:val="24"/>
-        </w:rPr>
-        <w:t xml:space="preserve"> para categorizar cada uno de ellos como relativo al discurso de odio o no. Con esta información, construimos visualizaciones y realizamos análisis estadísticos para abordar esta potencial correlación, haciendo también ‘</w:t>
-      </w:r>
-      <w:proofErr w:type="gramStart"/>
-      <w:r>
-        <w:rPr>
-          <w:szCs w:val="24"/>
-        </w:rPr>
-        <w:t>zoom</w:t>
-      </w:r>
-      <w:proofErr w:type="gramEnd"/>
-      <w:r>
-        <w:rPr>
-          <w:szCs w:val="24"/>
-        </w:rPr>
-        <w:t xml:space="preserve">’ sobre cada uno de los </w:t>
-      </w:r>
-      <w:r>
-        <w:rPr>
-          <w:szCs w:val="24"/>
-        </w:rPr>
-        <w:lastRenderedPageBreak/>
-        <w:t xml:space="preserve">partidos jugados para observar qué tipo de eventos pueden desencadenar mensajes discriminatorios hacia jugadores, nacionalidades o cualquier otra característica. </w:t>
+        <w:t xml:space="preserve"> para categorizar cada uno de ellos como relativo al discurso de odio o no. Con esta información, construimos visualizaciones y realizamos análisis estadísticos, haciendo también ‘zoom’ sobre </w:t>
+      </w:r>
+      <w:r>
+        <w:rPr>
+          <w:szCs w:val="24"/>
+        </w:rPr>
+        <w:t>el último partido jugado por España</w:t>
+      </w:r>
+      <w:r>
+        <w:rPr>
+          <w:szCs w:val="24"/>
+        </w:rPr>
+        <w:t xml:space="preserve"> para observar qué tipo de eventos pueden desencadenar mensajes discriminatorios</w:t>
+      </w:r>
+      <w:r>
+        <w:rPr>
+          <w:szCs w:val="24"/>
+        </w:rPr>
+        <w:t xml:space="preserve">. </w:t>
+      </w:r>
+      <w:r>
+        <w:rPr>
+          <w:szCs w:val="24"/>
+        </w:rPr>
+        <w:t xml:space="preserve"> </w:t>
       </w:r>
     </w:p>
     <w:p>
@@ -1626,18 +1695,2474 @@
       </w:r>
     </w:p>
     <w:p>
-      <w:r>
-        <w:t>a</w:t>
+      <w:pPr>
+        <w:pStyle w:val="Epgrafessubcaptulos"/>
+        <w:numPr>
+          <w:ilvl w:val="1"/>
+          <w:numId w:val="2"/>
+        </w:numPr>
+      </w:pPr>
+      <w:r>
+        <w:t xml:space="preserve"> </w:t>
+      </w:r>
+      <w:proofErr w:type="spellStart"/>
+      <w:r>
+        <w:t>Operationalization</w:t>
+      </w:r>
+      <w:proofErr w:type="spellEnd"/>
+      <w:r>
+        <w:t xml:space="preserve"> and </w:t>
+      </w:r>
+      <w:proofErr w:type="spellStart"/>
+      <w:r>
+        <w:t>hypotheses</w:t>
+      </w:r>
+      <w:proofErr w:type="spellEnd"/>
+    </w:p>
+    <w:p>
+      <w:pPr>
+        <w:spacing w:line="360" w:lineRule="auto"/>
+        <w:rPr>
+          <w:lang w:val="en-US"/>
+        </w:rPr>
+      </w:pPr>
+      <w:r>
+        <w:rPr>
+          <w:lang w:val="en-US"/>
+        </w:rPr>
+        <w:t>Be</w:t>
+      </w:r>
+      <w:r>
+        <w:rPr>
+          <w:lang w:val="en-US"/>
+        </w:rPr>
+        <w:t xml:space="preserve">fore describing our set of hypotheses, it’s necessary to adequately define what is hate speech and what characteristics define it, as it will later be a central part of stages like Tweet annotation. From now on, we’ll be using the definition given by Waseem and </w:t>
+      </w:r>
+      <w:proofErr w:type="spellStart"/>
+      <w:r>
+        <w:rPr>
+          <w:lang w:val="en-US"/>
+        </w:rPr>
+        <w:t>Hovy</w:t>
+      </w:r>
+      <w:proofErr w:type="spellEnd"/>
+      <w:r>
+        <w:rPr>
+          <w:lang w:val="en-US"/>
+        </w:rPr>
+        <w:t xml:space="preserve">, as it gives a clear set of possible orientations of the messages classified as hateful: </w:t>
+      </w:r>
+    </w:p>
+    <w:p>
+      <w:pPr>
+        <w:spacing w:line="360" w:lineRule="auto"/>
+        <w:rPr>
+          <w:lang w:val="en-US"/>
+        </w:rPr>
+      </w:pPr>
+      <w:r>
+        <w:rPr>
+          <w:lang w:val="en-US"/>
+        </w:rPr>
+        <w:t>“</w:t>
+      </w:r>
+      <w:r>
+        <w:rPr>
+          <w:lang w:val="en-US"/>
+        </w:rPr>
+        <w:t>A tweet is offensive if it</w:t>
+      </w:r>
+    </w:p>
+    <w:p>
+      <w:pPr>
+        <w:spacing w:line="360" w:lineRule="auto"/>
+        <w:rPr>
+          <w:lang w:val="en-US"/>
+        </w:rPr>
+      </w:pPr>
+      <w:r>
+        <w:rPr>
+          <w:lang w:val="en-US"/>
+        </w:rPr>
+        <w:t>1. uses a sexist or racial slur.</w:t>
+      </w:r>
+    </w:p>
+    <w:p>
+      <w:pPr>
+        <w:spacing w:line="360" w:lineRule="auto"/>
+        <w:rPr>
+          <w:lang w:val="en-US"/>
+        </w:rPr>
+      </w:pPr>
+      <w:r>
+        <w:rPr>
+          <w:lang w:val="en-US"/>
+        </w:rPr>
+        <w:t>2. attacks a minority.</w:t>
+      </w:r>
+    </w:p>
+    <w:p>
+      <w:pPr>
+        <w:spacing w:line="360" w:lineRule="auto"/>
+        <w:rPr>
+          <w:lang w:val="en-US"/>
+        </w:rPr>
+      </w:pPr>
+      <w:r>
+        <w:rPr>
+          <w:lang w:val="en-US"/>
+        </w:rPr>
+        <w:t>3. seeks to silence a minority.</w:t>
+      </w:r>
+    </w:p>
+    <w:p>
+      <w:pPr>
+        <w:spacing w:line="360" w:lineRule="auto"/>
+        <w:rPr>
+          <w:lang w:val="en-US"/>
+        </w:rPr>
+      </w:pPr>
+      <w:r>
+        <w:rPr>
+          <w:lang w:val="en-US"/>
+        </w:rPr>
+        <w:t xml:space="preserve">4. criticizes a minority (without a </w:t>
+      </w:r>
+      <w:proofErr w:type="spellStart"/>
+      <w:r>
+        <w:rPr>
+          <w:lang w:val="en-US"/>
+        </w:rPr>
+        <w:t>well founded</w:t>
+      </w:r>
+      <w:proofErr w:type="spellEnd"/>
+      <w:r>
+        <w:rPr>
+          <w:lang w:val="en-US"/>
+        </w:rPr>
+        <w:t xml:space="preserve"> </w:t>
+      </w:r>
+      <w:r>
+        <w:rPr>
+          <w:lang w:val="en-US"/>
+        </w:rPr>
+        <w:t>argument).</w:t>
+      </w:r>
+    </w:p>
+    <w:p>
+      <w:pPr>
+        <w:spacing w:line="360" w:lineRule="auto"/>
+        <w:rPr>
+          <w:lang w:val="en-US"/>
+        </w:rPr>
+      </w:pPr>
+      <w:r>
+        <w:rPr>
+          <w:lang w:val="en-US"/>
+        </w:rPr>
+        <w:t>5. promotes, but does not directly use, hate</w:t>
+      </w:r>
+      <w:r>
+        <w:rPr>
+          <w:lang w:val="en-US"/>
+        </w:rPr>
+        <w:t xml:space="preserve"> </w:t>
+      </w:r>
+      <w:r>
+        <w:rPr>
+          <w:lang w:val="en-US"/>
+        </w:rPr>
+        <w:t>speech or violent crime.</w:t>
+      </w:r>
+    </w:p>
+    <w:p>
+      <w:pPr>
+        <w:spacing w:line="360" w:lineRule="auto"/>
+        <w:rPr>
+          <w:lang w:val="en-US"/>
+        </w:rPr>
+      </w:pPr>
+      <w:r>
+        <w:rPr>
+          <w:lang w:val="en-US"/>
+        </w:rPr>
+        <w:t>6. criticizes a minority and uses a straw man argument.</w:t>
+      </w:r>
+    </w:p>
+    <w:p>
+      <w:pPr>
+        <w:spacing w:line="360" w:lineRule="auto"/>
+        <w:rPr>
+          <w:lang w:val="en-US"/>
+        </w:rPr>
+      </w:pPr>
+      <w:r>
+        <w:rPr>
+          <w:lang w:val="en-US"/>
+        </w:rPr>
+        <w:t>7. blatantly misrepresents truth or seeks to distort</w:t>
+      </w:r>
+      <w:r>
+        <w:rPr>
+          <w:lang w:val="en-US"/>
+        </w:rPr>
+        <w:t xml:space="preserve"> </w:t>
+      </w:r>
+      <w:r>
+        <w:rPr>
+          <w:lang w:val="en-US"/>
+        </w:rPr>
+        <w:t>views on a minority with unfounded</w:t>
+      </w:r>
+      <w:r>
+        <w:rPr>
+          <w:lang w:val="en-US"/>
+        </w:rPr>
+        <w:t xml:space="preserve"> </w:t>
+      </w:r>
+      <w:r>
+        <w:rPr>
+          <w:lang w:val="en-US"/>
+        </w:rPr>
+        <w:t>claims.</w:t>
+      </w:r>
+    </w:p>
+    <w:p>
+      <w:pPr>
+        <w:spacing w:line="360" w:lineRule="auto"/>
+        <w:rPr>
+          <w:lang w:val="en-US"/>
+        </w:rPr>
+      </w:pPr>
+      <w:r>
+        <w:rPr>
+          <w:lang w:val="en-US"/>
+        </w:rPr>
+        <w:t>8. shows support of problematic hash tags. E.g.”#</w:t>
+      </w:r>
+      <w:proofErr w:type="spellStart"/>
+      <w:r>
+        <w:rPr>
+          <w:lang w:val="en-US"/>
+        </w:rPr>
+        <w:t>BanIslam</w:t>
+      </w:r>
+      <w:proofErr w:type="spellEnd"/>
+      <w:r>
+        <w:rPr>
+          <w:lang w:val="en-US"/>
+        </w:rPr>
+        <w:t>”, “#</w:t>
+      </w:r>
+      <w:proofErr w:type="spellStart"/>
+      <w:r>
+        <w:rPr>
+          <w:lang w:val="en-US"/>
+        </w:rPr>
+        <w:t>whoriental</w:t>
+      </w:r>
+      <w:proofErr w:type="spellEnd"/>
+      <w:r>
+        <w:rPr>
+          <w:lang w:val="en-US"/>
+        </w:rPr>
+        <w:t>”, “#</w:t>
+      </w:r>
+      <w:proofErr w:type="spellStart"/>
+      <w:r>
+        <w:rPr>
+          <w:lang w:val="en-US"/>
+        </w:rPr>
+        <w:t>whitegenocide</w:t>
+      </w:r>
+      <w:proofErr w:type="spellEnd"/>
+      <w:r>
+        <w:rPr>
+          <w:lang w:val="en-US"/>
+        </w:rPr>
+        <w:t>”</w:t>
+      </w:r>
+    </w:p>
+    <w:p>
+      <w:pPr>
+        <w:spacing w:line="360" w:lineRule="auto"/>
+        <w:rPr>
+          <w:lang w:val="en-US"/>
+        </w:rPr>
+      </w:pPr>
+      <w:r>
+        <w:rPr>
+          <w:lang w:val="en-US"/>
+        </w:rPr>
+        <w:lastRenderedPageBreak/>
+        <w:t>9. negatively stereotypes a minority.</w:t>
+      </w:r>
+    </w:p>
+    <w:p>
+      <w:pPr>
+        <w:spacing w:line="360" w:lineRule="auto"/>
+        <w:rPr>
+          <w:lang w:val="en-US"/>
+        </w:rPr>
+      </w:pPr>
+      <w:r>
+        <w:rPr>
+          <w:lang w:val="en-US"/>
+        </w:rPr>
+        <w:t>10. defends xenophobia or sexism.</w:t>
+      </w:r>
+    </w:p>
+    <w:p>
+      <w:pPr>
+        <w:spacing w:line="360" w:lineRule="auto"/>
+        <w:rPr>
+          <w:lang w:val="en-US"/>
+        </w:rPr>
+      </w:pPr>
+      <w:r>
+        <w:rPr>
+          <w:lang w:val="en-US"/>
+        </w:rPr>
+        <w:t>11. contains a screen name that is offensive, asper the previous criteria, the tweet is ambiguous</w:t>
+      </w:r>
+    </w:p>
+    <w:p>
+      <w:pPr>
+        <w:spacing w:line="360" w:lineRule="auto"/>
+        <w:rPr>
+          <w:lang w:val="en-US"/>
+        </w:rPr>
+      </w:pPr>
+      <w:r>
+        <w:rPr>
+          <w:lang w:val="en-US"/>
+        </w:rPr>
+        <w:t>(at best), and the tweet is on a topic that satisfies any of the above criteria.” (2016</w:t>
+      </w:r>
+      <w:r>
+        <w:rPr>
+          <w:lang w:val="en-US"/>
+        </w:rPr>
+        <w:t xml:space="preserve">, </w:t>
+      </w:r>
+      <w:proofErr w:type="spellStart"/>
+      <w:r>
+        <w:rPr>
+          <w:lang w:val="en-US"/>
+        </w:rPr>
+        <w:t>p.XXXX</w:t>
+      </w:r>
+      <w:proofErr w:type="spellEnd"/>
+      <w:r>
+        <w:rPr>
+          <w:lang w:val="en-US"/>
+        </w:rPr>
+        <w:t>).</w:t>
+      </w:r>
+    </w:p>
+    <w:p>
+      <w:pPr>
+        <w:spacing w:line="360" w:lineRule="auto"/>
+        <w:rPr>
+          <w:lang w:val="en-US"/>
+        </w:rPr>
+      </w:pPr>
+      <w:r>
+        <w:rPr>
+          <w:lang w:val="en-US"/>
+        </w:rPr>
+        <w:t>As previously mentioned, we’ll take as case study the Spanish National Team participation in the World Cup</w:t>
+      </w:r>
+      <w:r>
+        <w:rPr>
+          <w:lang w:val="en-US"/>
+        </w:rPr>
+        <w:t>: this includes the 3 matches played in the Groups Stage and the first Knockout Round. In order to have our data contextualized, we’ll set our temporal frame from 3 days before the first match until 3 days after the last one, which leaves 20</w:t>
+      </w:r>
+      <w:r>
+        <w:rPr>
+          <w:vertAlign w:val="superscript"/>
+          <w:lang w:val="en-US"/>
+        </w:rPr>
+        <w:t>th</w:t>
+      </w:r>
+      <w:r>
+        <w:rPr>
+          <w:lang w:val="en-US"/>
+        </w:rPr>
+        <w:t xml:space="preserve"> of November of 2022 and 9</w:t>
+      </w:r>
+      <w:r>
+        <w:rPr>
+          <w:vertAlign w:val="superscript"/>
+          <w:lang w:val="en-US"/>
+        </w:rPr>
+        <w:t>th</w:t>
+      </w:r>
+      <w:r>
+        <w:rPr>
+          <w:lang w:val="en-US"/>
+        </w:rPr>
+        <w:t xml:space="preserve"> of December of the same year as the limits. </w:t>
+      </w:r>
+      <w:r>
+        <w:rPr>
+          <w:lang w:val="en-US"/>
+        </w:rPr>
+        <w:t xml:space="preserve">The objective with this approach is to have a ‘basal’ level of hate the days before with which to compare to the time after them and to be able to capture the potential lasting effect days after. </w:t>
+      </w:r>
+      <w:r>
+        <w:rPr>
+          <w:lang w:val="en-US"/>
+        </w:rPr>
+        <w:t xml:space="preserve">In that period, Spain played 4 matches: </w:t>
+      </w:r>
+    </w:p>
+    <w:p>
+      <w:pPr>
+        <w:spacing w:line="360" w:lineRule="auto"/>
+        <w:rPr>
+          <w:lang w:val="en-US"/>
+        </w:rPr>
+      </w:pPr>
+      <w:r>
+        <w:rPr>
+          <w:lang w:val="en-US"/>
+        </w:rPr>
+        <w:t xml:space="preserve">• 23/11 vs. </w:t>
+      </w:r>
+      <w:r>
+        <w:rPr>
+          <w:i/>
+          <w:iCs/>
+          <w:lang w:val="en-US"/>
+        </w:rPr>
+        <w:t>Costa Rica</w:t>
+      </w:r>
+    </w:p>
+    <w:p>
+      <w:pPr>
+        <w:spacing w:line="360" w:lineRule="auto"/>
+        <w:rPr>
+          <w:lang w:val="en-US"/>
+        </w:rPr>
+      </w:pPr>
+      <w:r>
+        <w:rPr>
+          <w:lang w:val="en-US"/>
+        </w:rPr>
+        <w:t xml:space="preserve">• 27/11 vs. </w:t>
+      </w:r>
+      <w:r>
+        <w:rPr>
+          <w:i/>
+          <w:iCs/>
+          <w:lang w:val="en-US"/>
+        </w:rPr>
+        <w:t>Germany</w:t>
+      </w:r>
+    </w:p>
+    <w:p>
+      <w:pPr>
+        <w:spacing w:line="360" w:lineRule="auto"/>
+        <w:rPr>
+          <w:lang w:val="en-US"/>
+        </w:rPr>
+      </w:pPr>
+      <w:r>
+        <w:rPr>
+          <w:lang w:val="en-US"/>
+        </w:rPr>
+        <w:t xml:space="preserve">• 01/12 vs. </w:t>
+      </w:r>
+      <w:r>
+        <w:rPr>
+          <w:i/>
+          <w:iCs/>
+          <w:lang w:val="en-US"/>
+        </w:rPr>
+        <w:t>Japan</w:t>
+      </w:r>
+    </w:p>
+    <w:p>
+      <w:pPr>
+        <w:spacing w:line="360" w:lineRule="auto"/>
+        <w:rPr>
+          <w:lang w:val="en-US"/>
+        </w:rPr>
+      </w:pPr>
+      <w:r>
+        <w:rPr>
+          <w:lang w:val="en-US"/>
+        </w:rPr>
+        <w:t xml:space="preserve">• 06/12 vs. </w:t>
+      </w:r>
+      <w:r>
+        <w:rPr>
+          <w:i/>
+          <w:iCs/>
+          <w:lang w:val="en-US"/>
+        </w:rPr>
+        <w:t>Morocco</w:t>
+      </w:r>
+    </w:p>
+    <w:p>
+      <w:pPr>
+        <w:spacing w:line="360" w:lineRule="auto"/>
+        <w:rPr>
+          <w:lang w:val="en-US"/>
+        </w:rPr>
+      </w:pPr>
+      <w:r>
+        <w:rPr>
+          <w:lang w:val="en-US"/>
+        </w:rPr>
+        <w:t xml:space="preserve">For each of them, for each match we’ll consider the tweets 2 hours prior to its start, 2 hours for the match itself and 2 hours after the end (3 hours in the case of Spain vs. Morocco, as it went to overtime and penalties) as </w:t>
+      </w:r>
+      <w:r>
+        <w:rPr>
+          <w:lang w:val="en-US"/>
+        </w:rPr>
+        <w:t xml:space="preserve">our objective of study. Only using the tweets sent during the game itself would be reductionist, as the diffusion of hateful messages may not only be limited to the time between the first and last whistles. </w:t>
+      </w:r>
+    </w:p>
+    <w:p>
+      <w:pPr>
+        <w:spacing w:line="360" w:lineRule="auto"/>
+        <w:rPr>
+          <w:lang w:val="en-US"/>
+        </w:rPr>
+      </w:pPr>
+      <w:r>
+        <w:rPr>
+          <w:lang w:val="en-US"/>
+        </w:rPr>
+        <w:t>Our dependent variable will be the percentage of hateful tweets relative to all the tweets sent during that span of time</w:t>
+      </w:r>
+      <w:r>
+        <w:rPr>
+          <w:lang w:val="en-US"/>
+        </w:rPr>
+        <w:t xml:space="preserve">, and we’ll address two main hypotheses: </w:t>
+      </w:r>
+    </w:p>
+    <w:p>
+      <w:pPr>
+        <w:spacing w:line="360" w:lineRule="auto"/>
+        <w:rPr>
+          <w:lang w:val="en-US"/>
+        </w:rPr>
+      </w:pPr>
+      <w:r>
+        <w:rPr>
+          <w:lang w:val="en-US"/>
+        </w:rPr>
+        <w:t xml:space="preserve">H1. </w:t>
+      </w:r>
+      <w:r>
+        <w:rPr>
+          <w:lang w:val="en-US"/>
+        </w:rPr>
+        <w:t>Moments before, during and after the celebration of football matches, the proportion</w:t>
+      </w:r>
+      <w:r>
+        <w:rPr>
+          <w:lang w:val="en-US"/>
+        </w:rPr>
+        <w:t xml:space="preserve"> </w:t>
+      </w:r>
+      <w:r>
+        <w:rPr>
+          <w:lang w:val="en-US"/>
+        </w:rPr>
+        <w:t>of tweets categorized as hateful increases significantly in</w:t>
+      </w:r>
+      <w:r>
+        <w:rPr>
+          <w:lang w:val="en-US"/>
+        </w:rPr>
+        <w:t xml:space="preserve"> </w:t>
+      </w:r>
+      <w:r>
+        <w:rPr>
+          <w:lang w:val="en-US"/>
+        </w:rPr>
+        <w:t>comparison to time spans when no matches are being played.</w:t>
+      </w:r>
+    </w:p>
+    <w:p>
+      <w:pPr>
+        <w:spacing w:line="360" w:lineRule="auto"/>
+        <w:rPr>
+          <w:lang w:val="en-US"/>
+        </w:rPr>
+      </w:pPr>
+      <w:r>
+        <w:rPr>
+          <w:lang w:val="en-US"/>
+        </w:rPr>
+        <w:lastRenderedPageBreak/>
+        <w:t xml:space="preserve">H2. </w:t>
+      </w:r>
+      <w:r>
+        <w:rPr>
+          <w:lang w:val="en-US"/>
+        </w:rPr>
+        <w:t>This effect increases significantly when the supporter’s team does not get a win and</w:t>
+      </w:r>
+      <w:r>
+        <w:rPr>
+          <w:lang w:val="en-US"/>
+        </w:rPr>
+        <w:t xml:space="preserve"> </w:t>
+      </w:r>
+      <w:r>
+        <w:rPr>
+          <w:lang w:val="en-US"/>
+        </w:rPr>
+        <w:t>when the rival team comes from a different continent.</w:t>
+      </w:r>
+    </w:p>
+    <w:p>
+      <w:pPr>
+        <w:pStyle w:val="Epgrafessubcaptulos"/>
+        <w:numPr>
+          <w:ilvl w:val="1"/>
+          <w:numId w:val="6"/>
+        </w:numPr>
+      </w:pPr>
+      <w:r>
+        <w:rPr>
+          <w:lang w:val="en-US"/>
+        </w:rPr>
+        <w:t xml:space="preserve"> </w:t>
+      </w:r>
+      <w:r>
+        <w:t xml:space="preserve">Data </w:t>
+      </w:r>
+      <w:proofErr w:type="spellStart"/>
+      <w:r>
+        <w:t>Collection</w:t>
+      </w:r>
+      <w:proofErr w:type="spellEnd"/>
+      <w:r>
+        <w:t xml:space="preserve"> &amp; </w:t>
+      </w:r>
+      <w:proofErr w:type="spellStart"/>
+      <w:r>
+        <w:t>Annotation</w:t>
+      </w:r>
+      <w:proofErr w:type="spellEnd"/>
+    </w:p>
+    <w:p>
+      <w:pPr>
+        <w:spacing w:line="360" w:lineRule="auto"/>
+        <w:rPr>
+          <w:lang w:val="en-US"/>
+        </w:rPr>
+      </w:pPr>
+      <w:r>
+        <w:rPr>
+          <w:lang w:val="en-US"/>
+        </w:rPr>
+        <w:t xml:space="preserve">The </w:t>
+      </w:r>
+      <w:r>
+        <w:rPr>
+          <w:lang w:val="en-US"/>
+        </w:rPr>
+        <w:t>first logic step to start our work is to construct the dataset with which we’ll later try to extract conclusions from.</w:t>
+      </w:r>
+      <w:r>
+        <w:rPr>
+          <w:lang w:val="en-US"/>
+        </w:rPr>
+        <w:t xml:space="preserve"> To achieve this we performed a Data Mining process interacting with the Twitter Academic API which resulted in 4.5M tweets, each one with information regarding their author, the time when the tweet was sent, its language, the users mentioned… Among many others. </w:t>
+      </w:r>
+    </w:p>
+    <w:p>
+      <w:pPr>
+        <w:spacing w:line="360" w:lineRule="auto"/>
+        <w:rPr>
+          <w:lang w:val="en-US"/>
+        </w:rPr>
+      </w:pPr>
+      <w:r>
+        <w:rPr>
+          <w:lang w:val="en-US"/>
+        </w:rPr>
+        <w:t xml:space="preserve">The extraction process followed a two-way schema to ensure capturing as much football conversation as possible, which consisted of: </w:t>
+      </w:r>
+    </w:p>
+    <w:p>
+      <w:pPr>
+        <w:pStyle w:val="Prrafodelista"/>
+        <w:numPr>
+          <w:ilvl w:val="0"/>
+          <w:numId w:val="4"/>
+        </w:numPr>
+        <w:spacing w:line="360" w:lineRule="auto"/>
+        <w:rPr>
+          <w:lang w:val="en-US"/>
+        </w:rPr>
+      </w:pPr>
+      <w:r>
+        <w:rPr>
+          <w:lang w:val="en-US"/>
+        </w:rPr>
+        <w:t xml:space="preserve">Query search: </w:t>
+      </w:r>
+      <w:r>
+        <w:rPr>
+          <w:lang w:val="en-US"/>
+        </w:rPr>
+        <w:t xml:space="preserve">searching by the names, surnames, and Twitter handles of all the football players involved, by the countries played, their </w:t>
+      </w:r>
+      <w:r>
+        <w:rPr>
+          <w:lang w:val="en-US"/>
+        </w:rPr>
+        <w:t>demonym</w:t>
+      </w:r>
+      <w:r>
+        <w:rPr>
+          <w:lang w:val="en-US"/>
+        </w:rPr>
+        <w:t xml:space="preserve">s and national teams accounts and by some general football terms, applying both geographical and language filters.  </w:t>
+      </w:r>
+    </w:p>
+    <w:p>
+      <w:pPr>
+        <w:pStyle w:val="Prrafodelista"/>
+        <w:numPr>
+          <w:ilvl w:val="0"/>
+          <w:numId w:val="4"/>
+        </w:numPr>
+        <w:spacing w:line="360" w:lineRule="auto"/>
+        <w:rPr>
+          <w:lang w:val="en-US"/>
+        </w:rPr>
+      </w:pPr>
+      <w:r>
+        <w:rPr>
+          <w:lang w:val="en-US"/>
+        </w:rPr>
+        <w:t xml:space="preserve">Semi-random users from @SEFutbol: </w:t>
+      </w:r>
+      <w:r>
+        <w:rPr>
+          <w:lang w:val="en-US"/>
+        </w:rPr>
+        <w:t xml:space="preserve">we retrieved information for the Spanish National Team 2.7M followers, to later apply some filters regarding number of tweets sent and creation date in order to avoid inactive users and bots. With the resulting users who met the criteria, we ran a random sampling process of 30.000 of them and we retrieved all their tweets between the time span delimited. </w:t>
+      </w:r>
+    </w:p>
+    <w:p>
+      <w:pPr>
+        <w:spacing w:line="360" w:lineRule="auto"/>
+        <w:rPr>
+          <w:lang w:val="en-US"/>
+        </w:rPr>
+      </w:pPr>
+      <w:r>
+        <w:rPr>
+          <w:lang w:val="en-US"/>
+        </w:rPr>
+        <w:t xml:space="preserve">All queries and code are available in Annex X. We compiled all files into a single .csv file resulting in our 4.5M tweets dataset. </w:t>
+      </w:r>
+    </w:p>
+    <w:p>
+      <w:pPr>
+        <w:spacing w:line="360" w:lineRule="auto"/>
+        <w:rPr>
+          <w:lang w:val="en-US"/>
+        </w:rPr>
+      </w:pPr>
+      <w:r>
+        <w:rPr>
+          <w:lang w:val="en-US"/>
+        </w:rPr>
+        <w:t>(Sample of some tweets)</w:t>
+      </w:r>
+    </w:p>
+    <w:p>
+      <w:pPr>
+        <w:spacing w:line="360" w:lineRule="auto"/>
+        <w:rPr>
+          <w:lang w:val="en-US"/>
+        </w:rPr>
+      </w:pPr>
+      <w:r>
+        <w:rPr>
+          <w:lang w:val="en-US"/>
+        </w:rPr>
+        <w:t xml:space="preserve">As our objective is to run a Supervised Machine Learning task, it’s compulsory to have some tweets already tagged as hateful or not in order to build the training and testing splits for the model selection. As other authors have already stated (CITAR), the percentage of hateful tweets in regular conversational topics, such as the one we’re working with, is not usually very high (this doesn’t mean that it’s not important), so we face an unbalanced classes problem. To address this challenge we again combined randomization (2000 random tweets) with specific terms searching, such as </w:t>
+      </w:r>
+      <w:r>
+        <w:rPr>
+          <w:lang w:val="en-US"/>
+        </w:rPr>
+        <w:t xml:space="preserve">common  </w:t>
+      </w:r>
+      <w:r>
+        <w:rPr>
+          <w:lang w:val="en-US"/>
+        </w:rPr>
+        <w:t>racial, homophobic or sexist slurs</w:t>
+      </w:r>
+      <w:r>
+        <w:rPr>
+          <w:lang w:val="en-US"/>
+        </w:rPr>
+        <w:t>,</w:t>
+      </w:r>
+      <w:r>
+        <w:rPr>
+          <w:lang w:val="en-US"/>
+        </w:rPr>
+        <w:t xml:space="preserve"> sampling some of the tweets containing them (3000 in total) and </w:t>
+      </w:r>
+      <w:r>
+        <w:rPr>
+          <w:lang w:val="en-US"/>
+        </w:rPr>
+        <w:t>binding</w:t>
+      </w:r>
+      <w:r>
+        <w:rPr>
+          <w:lang w:val="en-US"/>
+        </w:rPr>
+        <w:t xml:space="preserve"> them </w:t>
+      </w:r>
+      <w:r>
+        <w:rPr>
+          <w:lang w:val="en-US"/>
+        </w:rPr>
+        <w:t xml:space="preserve">all </w:t>
+      </w:r>
+      <w:r>
+        <w:rPr>
+          <w:lang w:val="en-US"/>
+        </w:rPr>
+        <w:t xml:space="preserve">in a single dataframe. </w:t>
+      </w:r>
+    </w:p>
+    <w:p>
+      <w:pPr>
+        <w:spacing w:line="360" w:lineRule="auto"/>
+        <w:rPr>
+          <w:lang w:val="en-US"/>
+        </w:rPr>
+      </w:pPr>
+      <w:r>
+        <w:rPr>
+          <w:lang w:val="en-US"/>
+        </w:rPr>
+        <w:lastRenderedPageBreak/>
+        <w:t xml:space="preserve">We generated a ‘hate’ variable and manually annotated them as hateful (1) or not hateful (0) according to the criteria expressed in Section 3.1. The final distribution of the 5000 tweets ended up like this: </w:t>
+      </w:r>
+    </w:p>
+    <w:p>
+      <w:pPr>
+        <w:spacing w:line="360" w:lineRule="auto"/>
+        <w:rPr>
+          <w:lang w:val="en-US"/>
+        </w:rPr>
+      </w:pPr>
+      <w:r>
+        <w:rPr>
+          <w:lang w:val="en-US"/>
+        </w:rPr>
+        <w:t>(FRECUENCIAS)</w:t>
+      </w:r>
+    </w:p>
+    <w:p>
+      <w:pPr>
+        <w:spacing w:line="360" w:lineRule="auto"/>
+        <w:rPr>
+          <w:lang w:val="en-US"/>
+        </w:rPr>
+      </w:pPr>
+      <w:r>
+        <w:rPr>
+          <w:lang w:val="en-US"/>
+        </w:rPr>
+        <w:t>With this annotation process we tried to ensure that there were sufficient hateful tweets for further algorithms to be trained with but not too many of them, as our objective of study is essentially an unbalanced distribution and it could bias these models in the next steps. Some examples of the tweets annotated are:</w:t>
+      </w:r>
+    </w:p>
+    <w:p>
+      <w:pPr>
+        <w:spacing w:line="360" w:lineRule="auto"/>
+        <w:rPr>
+          <w:lang w:val="en-US"/>
+        </w:rPr>
+      </w:pPr>
+      <w:r>
+        <w:rPr>
+          <w:lang w:val="en-US"/>
+        </w:rPr>
+        <w:t>(EJEMPLOS)</w:t>
+      </w:r>
+    </w:p>
+    <w:p>
+      <w:pPr>
+        <w:pStyle w:val="Epgrafessubcaptulos"/>
+        <w:numPr>
+          <w:ilvl w:val="1"/>
+          <w:numId w:val="6"/>
+        </w:numPr>
+        <w:rPr>
+          <w:lang w:val="en-US"/>
+        </w:rPr>
+      </w:pPr>
+      <w:r>
+        <w:rPr>
+          <w:lang w:val="en-US"/>
+        </w:rPr>
+        <w:t xml:space="preserve"> </w:t>
+      </w:r>
+      <w:r>
+        <w:rPr>
+          <w:lang w:val="en-US"/>
+        </w:rPr>
+        <w:t>Data Preprocessing</w:t>
+      </w:r>
+      <w:r>
+        <w:rPr>
+          <w:lang w:val="en-US"/>
+        </w:rPr>
+        <w:t xml:space="preserve"> &amp;</w:t>
+      </w:r>
+      <w:r>
+        <w:rPr>
+          <w:lang w:val="en-US"/>
+        </w:rPr>
+        <w:t xml:space="preserve"> Feature engineering</w:t>
+      </w:r>
+    </w:p>
+    <w:p>
+      <w:pPr>
+        <w:spacing w:line="360" w:lineRule="auto"/>
+        <w:rPr>
+          <w:lang w:val="en-US"/>
+        </w:rPr>
+      </w:pPr>
+      <w:r>
+        <w:rPr>
+          <w:lang w:val="en-US"/>
+        </w:rPr>
+        <w:t>Once we</w:t>
+      </w:r>
+      <w:r>
+        <w:rPr>
+          <w:lang w:val="en-US"/>
+        </w:rPr>
+        <w:t xml:space="preserve"> already have o</w:t>
+      </w:r>
+      <w:r>
+        <w:rPr>
+          <w:lang w:val="en-US"/>
+        </w:rPr>
+        <w:t xml:space="preserve">ur set of tweets with the desired variables, we must adapt the data to our specific needs for Text Classification. </w:t>
+      </w:r>
+      <w:r>
+        <w:rPr>
+          <w:lang w:val="en-US"/>
+        </w:rPr>
+        <w:t xml:space="preserve">This includes transforming the texts from the tweets using Data Wrangling techniques and creating some variables when they meet some criteria. </w:t>
+      </w:r>
+    </w:p>
+    <w:p>
+      <w:pPr>
+        <w:spacing w:line="360" w:lineRule="auto"/>
+        <w:rPr>
+          <w:lang w:val="en-US"/>
+        </w:rPr>
+      </w:pPr>
+      <w:r>
+        <w:rPr>
+          <w:lang w:val="en-US"/>
+        </w:rPr>
+        <w:t>In first place, we remove duplicated tweets (we may have captured the exact same tweet two or more times, when applying different queries, if they met two different conditions, or the same text repeated over time by an automatic account)</w:t>
+      </w:r>
+      <w:r>
+        <w:rPr>
+          <w:lang w:val="en-US"/>
+        </w:rPr>
+        <w:t xml:space="preserve"> and</w:t>
+      </w:r>
+      <w:r>
+        <w:rPr>
+          <w:lang w:val="en-US"/>
+        </w:rPr>
+        <w:t xml:space="preserve"> generate binary variables for Mentions, URLs</w:t>
+      </w:r>
+      <w:r>
+        <w:rPr>
+          <w:lang w:val="en-US"/>
+        </w:rPr>
+        <w:t xml:space="preserve"> and Hate terms presence. </w:t>
+      </w:r>
+    </w:p>
+    <w:p>
+      <w:pPr>
+        <w:spacing w:line="360" w:lineRule="auto"/>
+        <w:rPr>
+          <w:lang w:val="en-US"/>
+        </w:rPr>
+      </w:pPr>
+      <w:r>
+        <w:rPr>
+          <w:lang w:val="en-US"/>
+        </w:rPr>
+        <w:t>We perform additional text transformations, starting from lower-casing all tweets, removing symbols and special characters like “\n”</w:t>
+      </w:r>
+      <w:r>
+        <w:rPr>
+          <w:lang w:val="en-US"/>
+        </w:rPr>
+        <w:t>, “@” or “#”</w:t>
+      </w:r>
+      <w:r>
+        <w:rPr>
+          <w:lang w:val="en-US"/>
+        </w:rPr>
+        <w:t xml:space="preserve"> and transforming certain emojis to text, so that the algorithms then capture all of them depending on their emotions. </w:t>
+      </w:r>
+      <w:r>
+        <w:rPr>
+          <w:lang w:val="en-US"/>
+        </w:rPr>
+        <w:t xml:space="preserve">Twitter users were left as text without its handle as we thought they could be a nice predictor for cases of famous football players when being massively attacked in social media for a determinate reason. </w:t>
+      </w:r>
+    </w:p>
+    <w:tbl>
+      <w:tblPr>
+        <w:tblStyle w:val="Tablaconcuadrcula"/>
+        <w:tblW w:w="0" w:type="auto"/>
+        <w:tblLook w:val="04A0" w:firstRow="1" w:lastRow="0" w:firstColumn="1" w:lastColumn="0" w:noHBand="0" w:noVBand="1"/>
+      </w:tblPr>
+      <w:tblGrid>
+        <w:gridCol w:w="4247"/>
+        <w:gridCol w:w="4247"/>
+      </w:tblGrid>
+      <w:tr>
+        <w:trPr>
+          <w:trHeight w:val="312"/>
+        </w:trPr>
+        <w:tc>
+          <w:tcPr>
+            <w:tcW w:w="4247" w:type="dxa"/>
+          </w:tcPr>
+          <w:p>
+            <w:pPr>
+              <w:spacing w:line="240" w:lineRule="auto"/>
+              <w:jc w:val="center"/>
+              <w:rPr>
+                <w:b/>
+                <w:bCs/>
+                <w:lang w:val="en-US"/>
+              </w:rPr>
+            </w:pPr>
+            <w:r>
+              <w:rPr>
+                <w:b/>
+                <w:bCs/>
+                <w:lang w:val="en-US"/>
+              </w:rPr>
+              <w:t>Emojis</w:t>
+            </w:r>
+          </w:p>
+        </w:tc>
+        <w:tc>
+          <w:tcPr>
+            <w:tcW w:w="4247" w:type="dxa"/>
+          </w:tcPr>
+          <w:p>
+            <w:pPr>
+              <w:spacing w:line="240" w:lineRule="auto"/>
+              <w:jc w:val="center"/>
+              <w:rPr>
+                <w:b/>
+                <w:bCs/>
+                <w:lang w:val="en-US"/>
+              </w:rPr>
+            </w:pPr>
+            <w:r>
+              <w:rPr>
+                <w:b/>
+                <w:bCs/>
+                <w:lang w:val="en-US"/>
+              </w:rPr>
+              <w:t>Transformation</w:t>
+            </w:r>
+          </w:p>
+        </w:tc>
+      </w:tr>
+      <w:tr>
+        <w:tc>
+          <w:tcPr>
+            <w:tcW w:w="4247" w:type="dxa"/>
+          </w:tcPr>
+          <w:p>
+            <w:pPr>
+              <w:spacing w:line="240" w:lineRule="auto"/>
+              <w:jc w:val="center"/>
+              <w:rPr>
+                <w:lang w:val="en-US"/>
+              </w:rPr>
+            </w:pPr>
+            <w:r>
+              <w:rPr>
+                <w:rFonts w:ascii="Segoe UI Emoji" w:hAnsi="Segoe UI Emoji" w:cs="Segoe UI Emoji"/>
+                <w:lang w:val="en-US"/>
+              </w:rPr>
+              <w:t>🤣😂</w:t>
+            </w:r>
+          </w:p>
+        </w:tc>
+        <w:tc>
+          <w:tcPr>
+            <w:tcW w:w="4247" w:type="dxa"/>
+          </w:tcPr>
+          <w:p>
+            <w:pPr>
+              <w:spacing w:line="240" w:lineRule="auto"/>
+              <w:jc w:val="center"/>
+              <w:rPr>
+                <w:lang w:val="en-US"/>
+              </w:rPr>
+            </w:pPr>
+            <w:r>
+              <w:rPr>
+                <w:lang w:val="en-US"/>
+              </w:rPr>
+              <w:t>“</w:t>
+            </w:r>
+            <w:proofErr w:type="spellStart"/>
+            <w:r>
+              <w:rPr>
+                <w:lang w:val="en-US"/>
+              </w:rPr>
+              <w:t>tokenrisa</w:t>
+            </w:r>
+            <w:proofErr w:type="spellEnd"/>
+            <w:r>
+              <w:rPr>
+                <w:lang w:val="en-US"/>
+              </w:rPr>
+              <w:t>”</w:t>
+            </w:r>
+          </w:p>
+        </w:tc>
+      </w:tr>
+      <w:tr>
+        <w:tc>
+          <w:tcPr>
+            <w:tcW w:w="4247" w:type="dxa"/>
+          </w:tcPr>
+          <w:p>
+            <w:pPr>
+              <w:spacing w:line="240" w:lineRule="auto"/>
+              <w:jc w:val="center"/>
+              <w:rPr>
+                <w:lang w:val="en-US"/>
+              </w:rPr>
+            </w:pPr>
+            <w:r>
+              <w:rPr>
+                <w:rFonts w:ascii="Segoe UI Emoji" w:hAnsi="Segoe UI Emoji" w:cs="Segoe UI Emoji"/>
+                <w:lang w:val="en-US"/>
+              </w:rPr>
+              <w:t>🐀</w:t>
+            </w:r>
+          </w:p>
+        </w:tc>
+        <w:tc>
+          <w:tcPr>
+            <w:tcW w:w="4247" w:type="dxa"/>
+          </w:tcPr>
+          <w:p>
+            <w:pPr>
+              <w:spacing w:line="240" w:lineRule="auto"/>
+              <w:jc w:val="center"/>
+              <w:rPr>
+                <w:lang w:val="en-US"/>
+              </w:rPr>
+            </w:pPr>
+            <w:r>
+              <w:rPr>
+                <w:lang w:val="en-US"/>
+              </w:rPr>
+              <w:t>“</w:t>
+            </w:r>
+            <w:proofErr w:type="spellStart"/>
+            <w:r>
+              <w:rPr>
+                <w:lang w:val="en-US"/>
+              </w:rPr>
+              <w:t>tokenrata</w:t>
+            </w:r>
+            <w:proofErr w:type="spellEnd"/>
+            <w:r>
+              <w:rPr>
+                <w:lang w:val="en-US"/>
+              </w:rPr>
+              <w:t>”</w:t>
+            </w:r>
+          </w:p>
+        </w:tc>
+      </w:tr>
+      <w:tr>
+        <w:tc>
+          <w:tcPr>
+            <w:tcW w:w="4247" w:type="dxa"/>
+          </w:tcPr>
+          <w:p>
+            <w:pPr>
+              <w:spacing w:line="240" w:lineRule="auto"/>
+              <w:jc w:val="center"/>
+              <w:rPr>
+                <w:lang w:val="en-US"/>
+              </w:rPr>
+            </w:pPr>
+            <w:r>
+              <w:rPr>
+                <w:rFonts w:ascii="Segoe UI Emoji" w:hAnsi="Segoe UI Emoji" w:cs="Segoe UI Emoji"/>
+                <w:lang w:val="en-US"/>
+              </w:rPr>
+              <w:t>😡🔪🤬👊🪓🤮💩</w:t>
+            </w:r>
+          </w:p>
+        </w:tc>
+        <w:tc>
+          <w:tcPr>
+            <w:tcW w:w="4247" w:type="dxa"/>
+          </w:tcPr>
+          <w:p>
+            <w:pPr>
+              <w:spacing w:line="240" w:lineRule="auto"/>
+              <w:jc w:val="center"/>
+              <w:rPr>
+                <w:lang w:val="en-US"/>
+              </w:rPr>
+            </w:pPr>
+            <w:r>
+              <w:rPr>
+                <w:lang w:val="en-US"/>
+              </w:rPr>
+              <w:t>“</w:t>
+            </w:r>
+            <w:proofErr w:type="spellStart"/>
+            <w:r>
+              <w:rPr>
+                <w:lang w:val="en-US"/>
+              </w:rPr>
+              <w:t>tokenenfado</w:t>
+            </w:r>
+            <w:proofErr w:type="spellEnd"/>
+            <w:r>
+              <w:rPr>
+                <w:lang w:val="en-US"/>
+              </w:rPr>
+              <w:t>”</w:t>
+            </w:r>
+          </w:p>
+        </w:tc>
+      </w:tr>
+      <w:tr>
+        <w:tc>
+          <w:tcPr>
+            <w:tcW w:w="4247" w:type="dxa"/>
+          </w:tcPr>
+          <w:p>
+            <w:pPr>
+              <w:spacing w:line="240" w:lineRule="auto"/>
+              <w:jc w:val="center"/>
+              <w:rPr>
+                <w:rFonts w:ascii="Segoe UI Emoji" w:hAnsi="Segoe UI Emoji" w:cs="Segoe UI Emoji"/>
+                <w:lang w:val="en-US"/>
+              </w:rPr>
+            </w:pPr>
+            <w:r>
+              <w:rPr>
+                <w:rFonts w:ascii="Segoe UI Emoji" w:hAnsi="Segoe UI Emoji" w:cs="Segoe UI Emoji"/>
+                <w:lang w:val="en-US"/>
+              </w:rPr>
+              <w:lastRenderedPageBreak/>
+              <w:t>👏💪✊💪❤️🥰❤🤍</w:t>
+            </w:r>
+          </w:p>
+        </w:tc>
+        <w:tc>
+          <w:tcPr>
+            <w:tcW w:w="4247" w:type="dxa"/>
+          </w:tcPr>
+          <w:p>
+            <w:pPr>
+              <w:spacing w:line="240" w:lineRule="auto"/>
+              <w:jc w:val="center"/>
+              <w:rPr>
+                <w:lang w:val="en-US"/>
+              </w:rPr>
+            </w:pPr>
+            <w:r>
+              <w:rPr>
+                <w:lang w:val="en-US"/>
+              </w:rPr>
+              <w:t>“</w:t>
+            </w:r>
+            <w:proofErr w:type="spellStart"/>
+            <w:r>
+              <w:rPr>
+                <w:lang w:val="en-US"/>
+              </w:rPr>
+              <w:t>tokenpositivo</w:t>
+            </w:r>
+            <w:proofErr w:type="spellEnd"/>
+            <w:r>
+              <w:rPr>
+                <w:lang w:val="en-US"/>
+              </w:rPr>
+              <w:t>”</w:t>
+            </w:r>
+          </w:p>
+        </w:tc>
+      </w:tr>
+    </w:tbl>
+    <w:p>
+      <w:pPr>
+        <w:spacing w:before="240" w:line="360" w:lineRule="auto"/>
+        <w:rPr>
+          <w:lang w:val="en-US"/>
+        </w:rPr>
+      </w:pPr>
+      <w:r>
+        <w:rPr>
+          <w:lang w:val="en-US"/>
+        </w:rPr>
+        <w:t>Other emojis or non UTF-8 characters have been removed, as they offered little value to our analytic purposes. The next step in this process was to add to “</w:t>
+      </w:r>
+      <w:proofErr w:type="spellStart"/>
+      <w:r>
+        <w:rPr>
+          <w:lang w:val="en-US"/>
+        </w:rPr>
+        <w:t>tokenrisa</w:t>
+      </w:r>
+      <w:proofErr w:type="spellEnd"/>
+      <w:r>
+        <w:rPr>
+          <w:lang w:val="en-US"/>
+        </w:rPr>
+        <w:t>” all possible Spanish laughs combinations, for which we employed an online consulted Regular Expression (CITAR).</w:t>
+      </w:r>
+    </w:p>
+    <w:p>
+      <w:pPr>
+        <w:pStyle w:val="Prrafodelista"/>
+        <w:numPr>
+          <w:ilvl w:val="1"/>
+          <w:numId w:val="6"/>
+        </w:numPr>
+        <w:spacing w:before="240" w:line="360" w:lineRule="auto"/>
+        <w:rPr>
+          <w:b/>
+          <w:bCs/>
+          <w:lang w:val="en-US"/>
+        </w:rPr>
+      </w:pPr>
+      <w:r>
+        <w:rPr>
+          <w:b/>
+          <w:bCs/>
+          <w:lang w:val="en-US"/>
+        </w:rPr>
+        <w:t xml:space="preserve"> Document Features Matrix &amp; Natural Language Processing</w:t>
+      </w:r>
+    </w:p>
+    <w:p>
+      <w:pPr>
+        <w:spacing w:before="240" w:line="360" w:lineRule="auto"/>
+        <w:rPr>
+          <w:lang w:val="en-US"/>
+        </w:rPr>
+      </w:pPr>
+      <w:r>
+        <w:rPr>
+          <w:lang w:val="en-US"/>
+        </w:rPr>
+        <w:t xml:space="preserve">Text Classification tasks differ substantially from other predictive approaches in the input given to the algorithm: while for traditional classification or regression predictions variables </w:t>
+      </w:r>
+      <w:r>
+        <w:rPr>
+          <w:lang w:val="en-US"/>
+        </w:rPr>
+        <w:t xml:space="preserve">tend to be numbers and factors, in this case the features are all the words used in the set of tweets. Manually building a dataframe with all words used in our 4,5M tweets isn’t feasible due to computational constraints maybe, but also because it’s not practical nor efficient. </w:t>
+      </w:r>
+    </w:p>
+    <w:p>
+      <w:pPr>
+        <w:spacing w:before="240" w:line="360" w:lineRule="auto"/>
+        <w:rPr>
+          <w:lang w:val="en-US"/>
+        </w:rPr>
+      </w:pPr>
+      <w:r>
+        <w:rPr>
+          <w:lang w:val="en-US"/>
+        </w:rPr>
+        <w:t>Instead, we converted our set of tweets to a ‘</w:t>
+      </w:r>
+      <w:proofErr w:type="spellStart"/>
+      <w:r>
+        <w:rPr>
+          <w:lang w:val="en-US"/>
+        </w:rPr>
+        <w:t>quanteda</w:t>
+      </w:r>
+      <w:proofErr w:type="spellEnd"/>
+      <w:r>
+        <w:rPr>
+          <w:lang w:val="en-US"/>
+        </w:rPr>
+        <w:t xml:space="preserve">’ (a R library) corpus object, taking as input each tweet as a document and the already generated features as document variables. This allows us not only to have the ‘bag-of-words’, but also those additional factors created in the previous Section. </w:t>
+      </w:r>
+    </w:p>
+    <w:p>
+      <w:pPr>
+        <w:spacing w:before="240" w:line="360" w:lineRule="auto"/>
+        <w:rPr>
+          <w:lang w:val="en-US"/>
+        </w:rPr>
+      </w:pPr>
+      <w:r>
+        <w:rPr>
+          <w:lang w:val="en-US"/>
+        </w:rPr>
+        <w:t>However, the corpus object can’t be introduced as input to the algorithms, so we need to transform it to a ‘Document Features Matrix’</w:t>
+      </w:r>
+      <w:r>
+        <w:rPr>
+          <w:lang w:val="en-US"/>
+        </w:rPr>
+        <w:t xml:space="preserve"> (‘DFM’, from now on)</w:t>
+      </w:r>
+      <w:r>
+        <w:rPr>
+          <w:lang w:val="en-US"/>
+        </w:rPr>
+        <w:t xml:space="preserve">, a kind of intermediate step between the dataframe  and the </w:t>
+      </w:r>
+      <w:proofErr w:type="spellStart"/>
+      <w:r>
+        <w:rPr>
+          <w:lang w:val="en-US"/>
+        </w:rPr>
+        <w:t>quanteda</w:t>
+      </w:r>
+      <w:proofErr w:type="spellEnd"/>
+      <w:r>
+        <w:rPr>
+          <w:lang w:val="en-US"/>
+        </w:rPr>
+        <w:t xml:space="preserve"> default object. When constructing it, we’ll split each tweet in tokens (minimal analysis units), removing punctuation, numbers and separators while doing it. In our case, we will be using unigrams (words) as our tokens’ unit: character n-grams were computationally expensive for such a large set of texts and word n-grams (two, three or more words altogether) gave worse results in terms of predictions. </w:t>
+      </w:r>
+    </w:p>
+    <w:p>
+      <w:pPr>
+        <w:spacing w:before="240" w:line="360" w:lineRule="auto"/>
+        <w:rPr>
+          <w:lang w:val="en-US"/>
+        </w:rPr>
+      </w:pPr>
+      <w:r>
+        <w:rPr>
+          <w:lang w:val="en-US"/>
+        </w:rPr>
+        <w:t xml:space="preserve">After splitting all tweets in single words, we removed </w:t>
+      </w:r>
+      <w:proofErr w:type="spellStart"/>
+      <w:r>
+        <w:rPr>
+          <w:lang w:val="en-US"/>
+        </w:rPr>
+        <w:t>stopwords</w:t>
+      </w:r>
+      <w:proofErr w:type="spellEnd"/>
+      <w:r>
+        <w:rPr>
+          <w:lang w:val="en-US"/>
+        </w:rPr>
+        <w:t xml:space="preserve"> from the “</w:t>
+      </w:r>
+      <w:proofErr w:type="spellStart"/>
+      <w:r>
+        <w:rPr>
+          <w:lang w:val="en-US"/>
+        </w:rPr>
+        <w:t>ntlk</w:t>
+      </w:r>
+      <w:proofErr w:type="spellEnd"/>
+      <w:r>
+        <w:rPr>
+          <w:lang w:val="en-US"/>
+        </w:rPr>
+        <w:t xml:space="preserve">” package list for the Spanish language, to reduce the inputs given to the models which offer low or none information and that just </w:t>
+      </w:r>
+      <w:r>
+        <w:rPr>
+          <w:lang w:val="en-US"/>
+        </w:rPr>
+        <w:t xml:space="preserve">make processes longer. We also performed an ‘stemming’ process to the words remaining: ‘stemming’ a word means reducing it to its lexical root, so that words coming from the same base are computed as equal features. This will improve modeling performance and reduce unnecessary sparsity in the ‘DFM’. </w:t>
+      </w:r>
+    </w:p>
+    <w:p>
+      <w:pPr>
+        <w:spacing w:before="240" w:line="360" w:lineRule="auto"/>
+        <w:rPr>
+          <w:lang w:val="en-US"/>
+        </w:rPr>
+      </w:pPr>
+      <w:r>
+        <w:rPr>
+          <w:lang w:val="en-US"/>
+        </w:rPr>
+        <w:lastRenderedPageBreak/>
+        <w:t xml:space="preserve">Once all these previous steps are done, we transform the corpus into ‘DFM’, computing the TF-IDF for each feature appearing: The TF-IDF goes beyond mere word frequencies and also measures the term’s importance relative to the other documents. Even if we previously removed </w:t>
+      </w:r>
+      <w:proofErr w:type="spellStart"/>
+      <w:r>
+        <w:rPr>
+          <w:lang w:val="en-US"/>
+        </w:rPr>
+        <w:t>stopwords</w:t>
+      </w:r>
+      <w:proofErr w:type="spellEnd"/>
+      <w:r>
+        <w:rPr>
+          <w:lang w:val="en-US"/>
+        </w:rPr>
+        <w:t xml:space="preserve">, we apply some trimming to only leave words present in at least 5 tweets (2 in the training and testing splits, as the total amount is much lower), to avoid misspellings or other strange terms from biasing the analysis. </w:t>
+      </w:r>
+    </w:p>
+    <w:p>
+      <w:pPr>
+        <w:pStyle w:val="Epgrafessubcaptulos"/>
+        <w:numPr>
+          <w:ilvl w:val="1"/>
+          <w:numId w:val="6"/>
+        </w:numPr>
+      </w:pPr>
+      <w:r>
+        <w:rPr>
+          <w:lang w:val="en-US"/>
+        </w:rPr>
+        <w:t xml:space="preserve"> </w:t>
+      </w:r>
+      <w:proofErr w:type="spellStart"/>
+      <w:r>
+        <w:t>Model</w:t>
+      </w:r>
+      <w:proofErr w:type="spellEnd"/>
+      <w:r>
+        <w:t xml:space="preserve"> </w:t>
+      </w:r>
+      <w:proofErr w:type="spellStart"/>
+      <w:r>
+        <w:t>building</w:t>
+      </w:r>
+      <w:proofErr w:type="spellEnd"/>
+      <w:r>
+        <w:t xml:space="preserve"> &amp; </w:t>
+      </w:r>
+      <w:proofErr w:type="spellStart"/>
+      <w:r>
+        <w:t>Selection</w:t>
+      </w:r>
+      <w:proofErr w:type="spellEnd"/>
+    </w:p>
+    <w:p>
+      <w:pPr>
+        <w:spacing w:line="360" w:lineRule="auto"/>
+        <w:rPr>
+          <w:lang w:val="en-US"/>
+        </w:rPr>
+      </w:pPr>
+      <w:r>
+        <w:rPr>
+          <w:lang w:val="en-US"/>
+        </w:rPr>
+        <w:t>Once the previous operation</w:t>
+      </w:r>
+      <w:r>
+        <w:rPr>
+          <w:lang w:val="en-US"/>
+        </w:rPr>
+        <w:t>s</w:t>
+      </w:r>
+      <w:r>
+        <w:rPr>
+          <w:lang w:val="en-US"/>
+        </w:rPr>
+        <w:t xml:space="preserve"> </w:t>
+      </w:r>
+      <w:r>
+        <w:rPr>
+          <w:lang w:val="en-US"/>
+        </w:rPr>
+        <w:t xml:space="preserve">have been applied to both the full dataset and the manual annotated subset, we search for the model that will later classify all tweets as hateful or not. To do so, we firstly use the </w:t>
+      </w:r>
+      <w:r>
+        <w:rPr>
+          <w:lang w:val="en-US"/>
+        </w:rPr>
+        <w:t>‘</w:t>
+      </w:r>
+      <w:proofErr w:type="spellStart"/>
+      <w:r>
+        <w:rPr>
+          <w:lang w:val="en-US"/>
+        </w:rPr>
+        <w:t>set.seed</w:t>
+      </w:r>
+      <w:proofErr w:type="spellEnd"/>
+      <w:r>
+        <w:rPr>
+          <w:lang w:val="en-US"/>
+        </w:rPr>
+        <w:t>()</w:t>
+      </w:r>
+      <w:r>
+        <w:rPr>
+          <w:lang w:val="en-US"/>
+        </w:rPr>
+        <w:t>’</w:t>
+      </w:r>
+      <w:r>
+        <w:rPr>
+          <w:lang w:val="en-US"/>
+        </w:rPr>
+        <w:t xml:space="preserve"> function followed by a </w:t>
+      </w:r>
+      <w:r>
+        <w:rPr>
+          <w:lang w:val="en-US"/>
+        </w:rPr>
+        <w:t xml:space="preserve">random </w:t>
+      </w:r>
+      <w:r>
+        <w:rPr>
+          <w:lang w:val="en-US"/>
+        </w:rPr>
+        <w:t xml:space="preserve">split of 4500 tweets to train and 500 to test so that we obtain the same divisions in any execution of the code. </w:t>
+      </w:r>
+    </w:p>
+    <w:p>
+      <w:pPr>
+        <w:spacing w:line="360" w:lineRule="auto"/>
+        <w:rPr>
+          <w:lang w:val="en-US"/>
+        </w:rPr>
+      </w:pPr>
+      <w:r>
+        <w:rPr>
+          <w:lang w:val="en-US"/>
+        </w:rPr>
+        <w:t xml:space="preserve">Giving to the ‘caret’ package a </w:t>
+      </w:r>
+      <w:proofErr w:type="spellStart"/>
+      <w:r>
+        <w:rPr>
+          <w:lang w:val="en-US"/>
+        </w:rPr>
+        <w:t>quanteda</w:t>
+      </w:r>
+      <w:proofErr w:type="spellEnd"/>
+      <w:r>
+        <w:rPr>
+          <w:lang w:val="en-US"/>
+        </w:rPr>
+        <w:t xml:space="preserve"> object as input has a particularity: we need to create a common ‘DFM’ with matched features between the train and test splits</w:t>
+      </w:r>
+      <w:r>
+        <w:rPr>
+          <w:lang w:val="en-US"/>
+        </w:rPr>
+        <w:t xml:space="preserve">. The TF-IDF values will be 0 for those terms not present at all in the testing dataframe, but this is compulsory to give the model the same input (this step will also be necessary in Section 3.5.). </w:t>
+      </w:r>
+      <w:r>
+        <w:rPr>
+          <w:lang w:val="en-US"/>
+        </w:rPr>
+        <w:t xml:space="preserve"> </w:t>
+      </w:r>
+      <w:r>
+        <w:rPr>
+          <w:lang w:val="en-US"/>
+        </w:rPr>
+        <w:t xml:space="preserve">Additionally, we create an object with the actual class of each document/tweet, so that we can later check the model’s performance. </w:t>
+      </w:r>
+    </w:p>
+    <w:p>
+      <w:pPr>
+        <w:spacing w:line="360" w:lineRule="auto"/>
+        <w:rPr>
+          <w:lang w:val="en-US"/>
+        </w:rPr>
+      </w:pPr>
+      <w:r>
+        <w:rPr>
+          <w:lang w:val="en-US"/>
+        </w:rPr>
+        <w:t xml:space="preserve">We performed a </w:t>
+      </w:r>
+      <w:r>
+        <w:rPr>
+          <w:lang w:val="en-US"/>
+        </w:rPr>
+        <w:t>5</w:t>
+      </w:r>
+      <w:r>
+        <w:rPr>
+          <w:lang w:val="en-US"/>
+        </w:rPr>
+        <w:t>-fold cross-validation process</w:t>
+      </w:r>
+      <w:r>
+        <w:rPr>
+          <w:lang w:val="en-US"/>
+        </w:rPr>
+        <w:t xml:space="preserve"> with successive models, setting each one’s specific parameters and setting “ROC” as the metric to tune the hyperparameters to. Algorithms like ‘Random Forest’, ‘Logistic regression’ or ‘Neural Networks’ were very computationally expensive in this case and were discarded because of the need to later classify millions of cases. </w:t>
+      </w:r>
+    </w:p>
+    <w:p>
+      <w:pPr>
+        <w:spacing w:line="360" w:lineRule="auto"/>
+        <w:rPr>
+          <w:lang w:val="en-US"/>
+        </w:rPr>
+      </w:pPr>
+      <w:r>
+        <w:rPr>
+          <w:lang w:val="en-US"/>
+        </w:rPr>
+        <w:t>The algorithm with best performance, both in terms of Area Under the Curve and time, was ‘</w:t>
+      </w:r>
+      <w:proofErr w:type="spellStart"/>
+      <w:r>
+        <w:rPr>
+          <w:lang w:val="en-US"/>
+        </w:rPr>
+        <w:t>XGBoost</w:t>
+      </w:r>
+      <w:proofErr w:type="spellEnd"/>
+      <w:r>
+        <w:rPr>
+          <w:lang w:val="en-US"/>
+        </w:rPr>
+        <w:t xml:space="preserve">’. We predicted with the trained model setting the output as probabilities, not the class directly, so we could set the threshold that better fit for our purposes and that correctly balanced False Positives and False Negatives, with a value of 0.3. This means that if the predictive task assigned a tweet a probability of more than 0.3 of being hateful, it would be classified as so. </w:t>
+      </w:r>
+    </w:p>
+    <w:p>
+      <w:pPr>
+        <w:spacing w:line="360" w:lineRule="auto"/>
+        <w:rPr>
+          <w:lang w:val="en-US"/>
+        </w:rPr>
+      </w:pPr>
+      <w:r>
+        <w:rPr>
+          <w:lang w:val="en-US"/>
+        </w:rPr>
+        <w:t xml:space="preserve">The Confusion Matrix of the model is shown on Figure X.X. </w:t>
+      </w:r>
+      <w:r>
+        <w:rPr>
+          <w:lang w:val="en-US"/>
+        </w:rPr>
+        <w:t xml:space="preserve">and reflects the following metrics: </w:t>
+      </w:r>
+    </w:p>
+    <w:tbl>
+      <w:tblPr>
+        <w:tblStyle w:val="Tablaconcuadrcula"/>
+        <w:tblW w:w="0" w:type="auto"/>
+        <w:tblLook w:val="04A0" w:firstRow="1" w:lastRow="0" w:firstColumn="1" w:lastColumn="0" w:noHBand="0" w:noVBand="1"/>
+      </w:tblPr>
+      <w:tblGrid>
+        <w:gridCol w:w="5382"/>
+        <w:gridCol w:w="3112"/>
+      </w:tblGrid>
+      <w:tr>
+        <w:tc>
+          <w:tcPr>
+            <w:tcW w:w="5382" w:type="dxa"/>
+          </w:tcPr>
+          <w:p>
+            <w:pPr>
+              <w:spacing w:after="0" w:line="360" w:lineRule="auto"/>
+              <w:jc w:val="center"/>
+              <w:rPr>
+                <w:b/>
+                <w:bCs/>
+                <w:lang w:val="en-US"/>
+              </w:rPr>
+            </w:pPr>
+            <w:r>
+              <w:rPr>
+                <w:b/>
+                <w:bCs/>
+                <w:lang w:val="en-US"/>
+              </w:rPr>
+              <w:lastRenderedPageBreak/>
+              <w:t>Metric</w:t>
+            </w:r>
+          </w:p>
+        </w:tc>
+        <w:tc>
+          <w:tcPr>
+            <w:tcW w:w="3112" w:type="dxa"/>
+          </w:tcPr>
+          <w:p>
+            <w:pPr>
+              <w:spacing w:after="0" w:line="360" w:lineRule="auto"/>
+              <w:jc w:val="center"/>
+              <w:rPr>
+                <w:b/>
+                <w:bCs/>
+                <w:lang w:val="en-US"/>
+              </w:rPr>
+            </w:pPr>
+            <w:r>
+              <w:rPr>
+                <w:b/>
+                <w:bCs/>
+                <w:lang w:val="en-US"/>
+              </w:rPr>
+              <w:t>Value</w:t>
+            </w:r>
+          </w:p>
+        </w:tc>
+      </w:tr>
+      <w:tr>
+        <w:tc>
+          <w:tcPr>
+            <w:tcW w:w="5382" w:type="dxa"/>
+          </w:tcPr>
+          <w:p>
+            <w:pPr>
+              <w:spacing w:after="0" w:line="360" w:lineRule="auto"/>
+              <w:jc w:val="center"/>
+              <w:rPr>
+                <w:lang w:val="en-US"/>
+              </w:rPr>
+            </w:pPr>
+            <w:r>
+              <w:rPr>
+                <w:lang w:val="en-US"/>
+              </w:rPr>
+              <w:t>Accuracy</w:t>
+            </w:r>
+          </w:p>
+        </w:tc>
+        <w:tc>
+          <w:tcPr>
+            <w:tcW w:w="3112" w:type="dxa"/>
+          </w:tcPr>
+          <w:p>
+            <w:pPr>
+              <w:spacing w:after="0" w:line="360" w:lineRule="auto"/>
+              <w:jc w:val="center"/>
+              <w:rPr>
+                <w:lang w:val="en-US"/>
+              </w:rPr>
+            </w:pPr>
+            <w:r>
+              <w:rPr>
+                <w:lang w:val="en-US"/>
+              </w:rPr>
+              <w:t>0.8598</w:t>
+            </w:r>
+          </w:p>
+        </w:tc>
+      </w:tr>
+      <w:tr>
+        <w:tc>
+          <w:tcPr>
+            <w:tcW w:w="5382" w:type="dxa"/>
+          </w:tcPr>
+          <w:p>
+            <w:pPr>
+              <w:spacing w:after="0" w:line="360" w:lineRule="auto"/>
+              <w:jc w:val="center"/>
+              <w:rPr>
+                <w:lang w:val="en-US"/>
+              </w:rPr>
+            </w:pPr>
+            <w:r>
+              <w:rPr>
+                <w:lang w:val="en-US"/>
+              </w:rPr>
+              <w:t>Balanced Accuracy</w:t>
+            </w:r>
+          </w:p>
+        </w:tc>
+        <w:tc>
+          <w:tcPr>
+            <w:tcW w:w="3112" w:type="dxa"/>
+          </w:tcPr>
+          <w:p>
+            <w:pPr>
+              <w:spacing w:after="0" w:line="360" w:lineRule="auto"/>
+              <w:jc w:val="center"/>
+              <w:rPr>
+                <w:lang w:val="en-US"/>
+              </w:rPr>
+            </w:pPr>
+            <w:r>
+              <w:rPr>
+                <w:lang w:val="en-US"/>
+              </w:rPr>
+              <w:t>0.7727</w:t>
+            </w:r>
+          </w:p>
+        </w:tc>
+      </w:tr>
+      <w:tr>
+        <w:tc>
+          <w:tcPr>
+            <w:tcW w:w="5382" w:type="dxa"/>
+          </w:tcPr>
+          <w:p>
+            <w:pPr>
+              <w:spacing w:after="0" w:line="360" w:lineRule="auto"/>
+              <w:jc w:val="center"/>
+              <w:rPr>
+                <w:lang w:val="en-US"/>
+              </w:rPr>
+            </w:pPr>
+            <w:r>
+              <w:rPr>
+                <w:lang w:val="en-US"/>
+              </w:rPr>
+              <w:t>Sensitivity</w:t>
+            </w:r>
+          </w:p>
+        </w:tc>
+        <w:tc>
+          <w:tcPr>
+            <w:tcW w:w="3112" w:type="dxa"/>
+          </w:tcPr>
+          <w:p>
+            <w:pPr>
+              <w:spacing w:after="0" w:line="360" w:lineRule="auto"/>
+              <w:jc w:val="center"/>
+              <w:rPr>
+                <w:lang w:val="en-US"/>
+              </w:rPr>
+            </w:pPr>
+            <w:r>
+              <w:rPr>
+                <w:lang w:val="en-US"/>
+              </w:rPr>
+              <w:t>0.6168</w:t>
+            </w:r>
+          </w:p>
+        </w:tc>
+      </w:tr>
+      <w:tr>
+        <w:tc>
+          <w:tcPr>
+            <w:tcW w:w="5382" w:type="dxa"/>
+          </w:tcPr>
+          <w:p>
+            <w:pPr>
+              <w:spacing w:after="0" w:line="360" w:lineRule="auto"/>
+              <w:jc w:val="center"/>
+              <w:rPr>
+                <w:lang w:val="en-US"/>
+              </w:rPr>
+            </w:pPr>
+            <w:r>
+              <w:rPr>
+                <w:lang w:val="en-US"/>
+              </w:rPr>
+              <w:t>Specificity</w:t>
+            </w:r>
+          </w:p>
+        </w:tc>
+        <w:tc>
+          <w:tcPr>
+            <w:tcW w:w="3112" w:type="dxa"/>
+          </w:tcPr>
+          <w:p>
+            <w:pPr>
+              <w:spacing w:after="0" w:line="360" w:lineRule="auto"/>
+              <w:jc w:val="center"/>
+              <w:rPr>
+                <w:lang w:val="en-US"/>
+              </w:rPr>
+            </w:pPr>
+            <w:r>
+              <w:rPr>
+                <w:lang w:val="en-US"/>
+              </w:rPr>
+              <w:t>0.9286</w:t>
+            </w:r>
+          </w:p>
+        </w:tc>
+      </w:tr>
+      <w:tr>
+        <w:tc>
+          <w:tcPr>
+            <w:tcW w:w="5382" w:type="dxa"/>
+          </w:tcPr>
+          <w:p>
+            <w:pPr>
+              <w:spacing w:after="0" w:line="360" w:lineRule="auto"/>
+              <w:jc w:val="center"/>
+              <w:rPr>
+                <w:lang w:val="en-US"/>
+              </w:rPr>
+            </w:pPr>
+            <w:r>
+              <w:rPr>
+                <w:lang w:val="en-US"/>
+              </w:rPr>
+              <w:t>Precision</w:t>
+            </w:r>
+          </w:p>
+        </w:tc>
+        <w:tc>
+          <w:tcPr>
+            <w:tcW w:w="3112" w:type="dxa"/>
+          </w:tcPr>
+          <w:p>
+            <w:pPr>
+              <w:spacing w:after="0" w:line="360" w:lineRule="auto"/>
+              <w:jc w:val="center"/>
+              <w:rPr>
+                <w:lang w:val="en-US"/>
+              </w:rPr>
+            </w:pPr>
+            <w:r>
+              <w:rPr>
+                <w:lang w:val="en-US"/>
+              </w:rPr>
+              <w:t>0.7097</w:t>
+            </w:r>
+          </w:p>
+        </w:tc>
+      </w:tr>
+      <w:tr>
+        <w:tc>
+          <w:tcPr>
+            <w:tcW w:w="5382" w:type="dxa"/>
+          </w:tcPr>
+          <w:p>
+            <w:pPr>
+              <w:spacing w:after="0" w:line="360" w:lineRule="auto"/>
+              <w:jc w:val="center"/>
+              <w:rPr>
+                <w:lang w:val="en-US"/>
+              </w:rPr>
+            </w:pPr>
+            <w:r>
+              <w:rPr>
+                <w:lang w:val="en-US"/>
+              </w:rPr>
+              <w:t>Area Under the Curve (threshold independent)</w:t>
+            </w:r>
+          </w:p>
+        </w:tc>
+        <w:tc>
+          <w:tcPr>
+            <w:tcW w:w="3112" w:type="dxa"/>
+          </w:tcPr>
+          <w:p>
+            <w:pPr>
+              <w:spacing w:after="0" w:line="360" w:lineRule="auto"/>
+              <w:jc w:val="center"/>
+              <w:rPr>
+                <w:lang w:val="en-US"/>
+              </w:rPr>
+            </w:pPr>
+            <w:r>
+              <w:rPr>
+                <w:lang w:val="en-US"/>
+              </w:rPr>
+              <w:t>0.8865</w:t>
+            </w:r>
+          </w:p>
+        </w:tc>
+      </w:tr>
+    </w:tbl>
+    <w:p>
+      <w:pPr>
+        <w:spacing w:line="360" w:lineRule="auto"/>
+        <w:rPr>
+          <w:lang w:val="en-US"/>
+        </w:rPr>
+      </w:pPr>
+    </w:p>
+    <w:p>
+      <w:pPr>
+        <w:spacing w:line="360" w:lineRule="auto"/>
+        <w:rPr>
+          <w:lang w:val="en-US"/>
+        </w:rPr>
+      </w:pPr>
+      <w:r>
+        <w:rPr>
+          <w:lang w:val="en-US"/>
+        </w:rPr>
+        <w:t xml:space="preserve">In addition, we constructed another corpus with two additional </w:t>
+      </w:r>
+      <w:proofErr w:type="spellStart"/>
+      <w:r>
+        <w:rPr>
+          <w:lang w:val="en-US"/>
+        </w:rPr>
+        <w:t>dataframes</w:t>
+      </w:r>
+      <w:proofErr w:type="spellEnd"/>
+      <w:r>
+        <w:rPr>
+          <w:lang w:val="en-US"/>
+        </w:rPr>
+        <w:t xml:space="preserve"> of 4196 and 4500 already annotated tweets, offered by XXXX and XXXX, respectively, coming from previous works of online hate speech detection using Supervised Machine Learning techniques. However, the performances of the model didn’t improve and the measured metrics were all worse, which gives us a valuable clue: the annotation part is critic and very context-dependent, as hateful tweets captured from other temporal frames and from different conversations may bias the algorithms and make the performance decrease. </w:t>
+      </w:r>
+    </w:p>
+    <w:p>
+      <w:pPr>
+        <w:pStyle w:val="Epgrafessubcaptulos"/>
+        <w:numPr>
+          <w:ilvl w:val="1"/>
+          <w:numId w:val="6"/>
+        </w:numPr>
+      </w:pPr>
+      <w:r>
+        <w:rPr>
+          <w:lang w:val="en-US"/>
+        </w:rPr>
+        <w:t xml:space="preserve"> </w:t>
+      </w:r>
+      <w:r>
+        <w:rPr>
+          <w:lang w:val="en-US"/>
+        </w:rPr>
+        <w:t>Full dataset classification</w:t>
+      </w:r>
+    </w:p>
+    <w:p>
+      <w:pPr>
+        <w:spacing w:line="360" w:lineRule="auto"/>
+        <w:rPr>
+          <w:lang w:val="en-US"/>
+        </w:rPr>
+      </w:pPr>
+      <w:r>
+        <w:rPr>
+          <w:lang w:val="en-US"/>
+        </w:rPr>
+        <w:t xml:space="preserve">Once the model has been tested and its performance is proved, we advance to the next phase: applying it to our whole set of tweets to give to each one its hateful or not label. As specified in previous sections, the pre-processing phase was exactly the same except for the ‘trimming’ function, in which we only left features present in 5 or more tweets to avoid misspellings or uninformative words. </w:t>
+      </w:r>
+    </w:p>
+    <w:p>
+      <w:pPr>
+        <w:spacing w:line="360" w:lineRule="auto"/>
+        <w:rPr>
+          <w:lang w:val="en-US"/>
+        </w:rPr>
+      </w:pPr>
+      <w:r>
+        <w:rPr>
+          <w:lang w:val="en-US"/>
+        </w:rPr>
+        <w:t xml:space="preserve">When trying to run the model for the more than 4 million tweets, we faced some obvious computational constraints regarding the available RAM memory of our domestic laptop: the vector that R Studio was trying to allocate was 161.2Gb big. To avoid this problem, we constructed a loop in which successive iterations of 50000 tweets were classified using the model, with the following sequence: </w:t>
+      </w:r>
+    </w:p>
+    <w:p>
+      <w:pPr>
+        <w:pStyle w:val="Prrafodelista"/>
+        <w:numPr>
+          <w:ilvl w:val="0"/>
+          <w:numId w:val="7"/>
+        </w:numPr>
+        <w:spacing w:line="360" w:lineRule="auto"/>
+        <w:rPr>
+          <w:lang w:val="en-US"/>
+        </w:rPr>
+      </w:pPr>
+      <w:r>
+        <w:rPr>
+          <w:lang w:val="en-US"/>
+        </w:rPr>
+        <w:t xml:space="preserve">Before setting the loop, keep open the training DFM, establish a batch size of 50000 tweets and create an empty dataframe in which we’ll store all predictions, with two variables (“No” and “Yes”). </w:t>
+      </w:r>
+    </w:p>
+    <w:p>
+      <w:pPr>
+        <w:pStyle w:val="Prrafodelista"/>
+        <w:numPr>
+          <w:ilvl w:val="0"/>
+          <w:numId w:val="7"/>
+        </w:numPr>
+        <w:spacing w:line="360" w:lineRule="auto"/>
+        <w:rPr>
+          <w:lang w:val="en-US"/>
+        </w:rPr>
+      </w:pPr>
+      <w:r>
+        <w:rPr>
+          <w:lang w:val="en-US"/>
+        </w:rPr>
+        <w:t>We extract the 50000 corresponding tweets for each iteration from the full DFM, with all the tweets, into another DFM (from now on, ‘</w:t>
+      </w:r>
+      <w:proofErr w:type="spellStart"/>
+      <w:r>
+        <w:rPr>
+          <w:lang w:val="en-US"/>
+        </w:rPr>
+        <w:t>dfmat_matched</w:t>
+      </w:r>
+      <w:proofErr w:type="spellEnd"/>
+      <w:r>
+        <w:rPr>
+          <w:lang w:val="en-US"/>
+        </w:rPr>
+        <w:t xml:space="preserve">’). </w:t>
+      </w:r>
+    </w:p>
+    <w:p>
+      <w:pPr>
+        <w:pStyle w:val="Prrafodelista"/>
+        <w:numPr>
+          <w:ilvl w:val="0"/>
+          <w:numId w:val="7"/>
+        </w:numPr>
+        <w:spacing w:line="360" w:lineRule="auto"/>
+        <w:rPr>
+          <w:lang w:val="en-US"/>
+        </w:rPr>
+      </w:pPr>
+      <w:r>
+        <w:rPr>
+          <w:lang w:val="en-US"/>
+        </w:rPr>
+        <w:lastRenderedPageBreak/>
+        <w:t>We match the features between all the tweets contained in ‘</w:t>
+      </w:r>
+      <w:proofErr w:type="spellStart"/>
+      <w:r>
+        <w:rPr>
+          <w:lang w:val="en-US"/>
+        </w:rPr>
+        <w:t>dfmat_matched</w:t>
+      </w:r>
+      <w:proofErr w:type="spellEnd"/>
+      <w:r>
+        <w:rPr>
+          <w:lang w:val="en-US"/>
+        </w:rPr>
+        <w:t xml:space="preserve">’ and the training DFM, so that the model has that input too (if not, it would fail). </w:t>
+      </w:r>
+    </w:p>
+    <w:p>
+      <w:pPr>
+        <w:pStyle w:val="Prrafodelista"/>
+        <w:numPr>
+          <w:ilvl w:val="0"/>
+          <w:numId w:val="7"/>
+        </w:numPr>
+        <w:spacing w:line="360" w:lineRule="auto"/>
+        <w:rPr>
+          <w:lang w:val="en-US"/>
+        </w:rPr>
+      </w:pPr>
+      <w:r>
+        <w:rPr>
+          <w:lang w:val="en-US"/>
+        </w:rPr>
+        <w:t>We predict using our pre-loaded model (‘</w:t>
+      </w:r>
+      <w:proofErr w:type="spellStart"/>
+      <w:r>
+        <w:rPr>
+          <w:lang w:val="en-US"/>
+        </w:rPr>
+        <w:t>XGBoost</w:t>
+      </w:r>
+      <w:proofErr w:type="spellEnd"/>
+      <w:r>
+        <w:rPr>
+          <w:lang w:val="en-US"/>
+        </w:rPr>
+        <w:t xml:space="preserve">’) with the DFM resulting from step 3 as new data, specifying that the output should be probabilities too. </w:t>
+      </w:r>
+    </w:p>
+    <w:p>
+      <w:pPr>
+        <w:pStyle w:val="Prrafodelista"/>
+        <w:numPr>
+          <w:ilvl w:val="0"/>
+          <w:numId w:val="7"/>
+        </w:numPr>
+        <w:spacing w:line="360" w:lineRule="auto"/>
+        <w:rPr>
+          <w:lang w:val="en-US"/>
+        </w:rPr>
+      </w:pPr>
+      <w:r>
+        <w:rPr>
+          <w:lang w:val="en-US"/>
+        </w:rPr>
+        <w:t xml:space="preserve">We store this predictions into the empty dataframe from step 1 and repeat successively binding all rows. As each iteration of 50000 does not apply random sampling, but instead takes tweets in order from the beginning to the end, there’s no problem identifying each prediction with its tweet. </w:t>
+      </w:r>
+    </w:p>
+    <w:p>
+      <w:pPr>
+        <w:spacing w:line="360" w:lineRule="auto"/>
+        <w:rPr>
+          <w:lang w:val="en-US"/>
+        </w:rPr>
+      </w:pPr>
+      <w:r>
+        <w:rPr>
+          <w:lang w:val="en-US"/>
+        </w:rPr>
+        <w:t>Once this loop is over, we have an ‘</w:t>
+      </w:r>
+      <w:proofErr w:type="spellStart"/>
+      <w:r>
+        <w:rPr>
+          <w:lang w:val="en-US"/>
+        </w:rPr>
+        <w:t>all_predictions</w:t>
+      </w:r>
+      <w:proofErr w:type="spellEnd"/>
+      <w:r>
+        <w:rPr>
+          <w:lang w:val="en-US"/>
+        </w:rPr>
+        <w:t xml:space="preserve">’ dataframe with the same number of rows as the initial dataframe. To associate each tweet with its final label, it’s necessary to generate a ‘hate’ factor variable with value “Yes” when the “Yes” probability is higher than the set threshold, 0.3, and we bind this column with the initial set of tweets. </w:t>
+      </w:r>
+    </w:p>
+    <w:p>
+      <w:pPr>
+        <w:pStyle w:val="Epgrafessubcaptulos"/>
+        <w:numPr>
+          <w:ilvl w:val="1"/>
+          <w:numId w:val="6"/>
+        </w:numPr>
+      </w:pPr>
+      <w:r>
+        <w:rPr>
+          <w:lang w:val="en-US"/>
+        </w:rPr>
+        <w:t xml:space="preserve"> </w:t>
+      </w:r>
+      <w:proofErr w:type="spellStart"/>
+      <w:r>
+        <w:t>Visualization</w:t>
+      </w:r>
+      <w:proofErr w:type="spellEnd"/>
+      <w:r>
+        <w:t xml:space="preserve"> &amp; </w:t>
+      </w:r>
+      <w:proofErr w:type="spellStart"/>
+      <w:r>
+        <w:t>Analysis</w:t>
+      </w:r>
+      <w:proofErr w:type="spellEnd"/>
+    </w:p>
+    <w:p>
+      <w:pPr>
+        <w:spacing w:line="360" w:lineRule="auto"/>
+        <w:rPr>
+          <w:lang w:val="en-US"/>
+        </w:rPr>
+      </w:pPr>
+      <w:r>
+        <w:rPr>
+          <w:lang w:val="en-US"/>
+        </w:rPr>
+        <w:t>The final step from o</w:t>
+      </w:r>
+      <w:r>
+        <w:rPr>
+          <w:lang w:val="en-US"/>
+        </w:rPr>
+        <w:t xml:space="preserve">ur Working Pipeline is the Visualization of the data obtained and its analysis through statistical methods to address our initial hypotheses. We’ve employed the ‘ggplot2’ R package to construct two graphics: </w:t>
+      </w:r>
+    </w:p>
+    <w:p>
+      <w:pPr>
+        <w:pStyle w:val="Prrafodelista"/>
+        <w:numPr>
+          <w:ilvl w:val="0"/>
+          <w:numId w:val="8"/>
+        </w:numPr>
+        <w:spacing w:line="360" w:lineRule="auto"/>
+        <w:rPr>
+          <w:lang w:val="en-US"/>
+        </w:rPr>
+      </w:pPr>
+      <w:r>
+        <w:rPr>
+          <w:lang w:val="en-US"/>
+        </w:rPr>
+        <w:t xml:space="preserve">A general one, in which the whole evolution relative to the whole temporal period is shown. </w:t>
+      </w:r>
+    </w:p>
+    <w:p>
+      <w:pPr>
+        <w:pStyle w:val="Prrafodelista"/>
+        <w:numPr>
+          <w:ilvl w:val="0"/>
+          <w:numId w:val="8"/>
+        </w:numPr>
+        <w:spacing w:line="360" w:lineRule="auto"/>
+        <w:rPr>
+          <w:lang w:val="en-US"/>
+        </w:rPr>
+      </w:pPr>
+      <w:r>
+        <w:rPr>
+          <w:lang w:val="en-US"/>
+        </w:rPr>
+        <w:t xml:space="preserve">An specific one showing the evolution in the Moroccan’s case, in order to distinguish if there are some types of event that triggered upsides in hate speech or if there’s no clear pattern. </w:t>
+      </w:r>
+    </w:p>
+    <w:p>
+      <w:pPr>
+        <w:spacing w:line="360" w:lineRule="auto"/>
+        <w:rPr>
+          <w:lang w:val="en-US"/>
+        </w:rPr>
+      </w:pPr>
+      <w:r>
+        <w:rPr>
+          <w:lang w:val="en-US"/>
+        </w:rPr>
+        <w:t xml:space="preserve">To answer our hypotheses we made use of Inferential Statistics through successive t-tests </w:t>
       </w:r>
     </w:p>
     <w:p>
       <w:pPr>
         <w:pStyle w:val="Ttuloprrafo"/>
+        <w:jc w:val="both"/>
+        <w:rPr>
+          <w:lang w:val="en-US"/>
+        </w:rPr>
       </w:pPr>
     </w:p>
     <w:p>
       <w:pPr>
         <w:pStyle w:val="Ttuloprrafo"/>
+        <w:rPr>
+          <w:lang w:val="en-US"/>
+        </w:rPr>
       </w:pPr>
     </w:p>
     <w:p>
@@ -1645,7 +4170,7 @@
         <w:pStyle w:val="Ttuloprrafo"/>
         <w:numPr>
           <w:ilvl w:val="0"/>
-          <w:numId w:val="2"/>
+          <w:numId w:val="6"/>
         </w:numPr>
       </w:pPr>
       <w:r>
@@ -1677,10 +4202,11 @@
         <w:pStyle w:val="Ttuloprrafo"/>
         <w:numPr>
           <w:ilvl w:val="0"/>
-          <w:numId w:val="2"/>
+          <w:numId w:val="6"/>
         </w:numPr>
       </w:pPr>
       <w:r>
+        <w:lastRenderedPageBreak/>
         <w:t>CONCLUSIONS &amp; FUTURE WORKS</w:t>
       </w:r>
     </w:p>
@@ -1709,7 +4235,7 @@
         <w:pStyle w:val="Ttuloprrafo"/>
         <w:numPr>
           <w:ilvl w:val="0"/>
-          <w:numId w:val="2"/>
+          <w:numId w:val="6"/>
         </w:numPr>
       </w:pPr>
       <w:r>
@@ -1731,7 +4257,7 @@
         <w:pStyle w:val="Ttuloprrafo"/>
         <w:numPr>
           <w:ilvl w:val="0"/>
-          <w:numId w:val="2"/>
+          <w:numId w:val="6"/>
         </w:numPr>
       </w:pPr>
       <w:r>
@@ -1850,9 +4376,9 @@
     </w:lvl>
   </w:abstractNum>
   <w:abstractNum w:abstractNumId="1" w15:restartNumberingAfterBreak="0">
-    <w:nsid w:val="6D2C0F54"/>
+    <w:nsid w:val="638B1216"/>
     <w:multiLevelType w:val="hybridMultilevel"/>
-    <w:tmpl w:val="0A22290A"/>
+    <w:tmpl w:val="40DEE63E"/>
     <w:lvl w:ilvl="0" w:tplc="0C0A000F">
       <w:start w:val="1"/>
       <w:numFmt w:val="decimal"/>
@@ -1936,13 +4462,700 @@
       <w:pPr>
         <w:ind w:left="6480" w:hanging="180"/>
       </w:pPr>
+    </w:lvl>
+  </w:abstractNum>
+  <w:abstractNum w:abstractNumId="2" w15:restartNumberingAfterBreak="0">
+    <w:nsid w:val="6B96323D"/>
+    <w:multiLevelType w:val="multilevel"/>
+    <w:tmpl w:val="14149764"/>
+    <w:lvl w:ilvl="0">
+      <w:start w:val="1"/>
+      <w:numFmt w:val="decimal"/>
+      <w:lvlText w:val="%1."/>
+      <w:lvlJc w:val="left"/>
+      <w:pPr>
+        <w:ind w:left="360" w:hanging="360"/>
+      </w:pPr>
+      <w:rPr>
+        <w:rFonts w:hint="default"/>
+      </w:rPr>
+    </w:lvl>
+    <w:lvl w:ilvl="1">
+      <w:start w:val="1"/>
+      <w:numFmt w:val="decimal"/>
+      <w:lvlText w:val="%1.%2."/>
+      <w:lvlJc w:val="left"/>
+      <w:pPr>
+        <w:ind w:left="360" w:hanging="360"/>
+      </w:pPr>
+      <w:rPr>
+        <w:rFonts w:hint="default"/>
+      </w:rPr>
+    </w:lvl>
+    <w:lvl w:ilvl="2">
+      <w:start w:val="1"/>
+      <w:numFmt w:val="decimal"/>
+      <w:lvlText w:val="%1.%2.%3."/>
+      <w:lvlJc w:val="left"/>
+      <w:pPr>
+        <w:ind w:left="720" w:hanging="720"/>
+      </w:pPr>
+      <w:rPr>
+        <w:rFonts w:hint="default"/>
+      </w:rPr>
+    </w:lvl>
+    <w:lvl w:ilvl="3">
+      <w:start w:val="1"/>
+      <w:numFmt w:val="decimal"/>
+      <w:lvlText w:val="%1.%2.%3.%4."/>
+      <w:lvlJc w:val="left"/>
+      <w:pPr>
+        <w:ind w:left="720" w:hanging="720"/>
+      </w:pPr>
+      <w:rPr>
+        <w:rFonts w:hint="default"/>
+      </w:rPr>
+    </w:lvl>
+    <w:lvl w:ilvl="4">
+      <w:start w:val="1"/>
+      <w:numFmt w:val="decimal"/>
+      <w:lvlText w:val="%1.%2.%3.%4.%5."/>
+      <w:lvlJc w:val="left"/>
+      <w:pPr>
+        <w:ind w:left="1080" w:hanging="1080"/>
+      </w:pPr>
+      <w:rPr>
+        <w:rFonts w:hint="default"/>
+      </w:rPr>
+    </w:lvl>
+    <w:lvl w:ilvl="5">
+      <w:start w:val="1"/>
+      <w:numFmt w:val="decimal"/>
+      <w:lvlText w:val="%1.%2.%3.%4.%5.%6."/>
+      <w:lvlJc w:val="left"/>
+      <w:pPr>
+        <w:ind w:left="1080" w:hanging="1080"/>
+      </w:pPr>
+      <w:rPr>
+        <w:rFonts w:hint="default"/>
+      </w:rPr>
+    </w:lvl>
+    <w:lvl w:ilvl="6">
+      <w:start w:val="1"/>
+      <w:numFmt w:val="decimal"/>
+      <w:lvlText w:val="%1.%2.%3.%4.%5.%6.%7."/>
+      <w:lvlJc w:val="left"/>
+      <w:pPr>
+        <w:ind w:left="1440" w:hanging="1440"/>
+      </w:pPr>
+      <w:rPr>
+        <w:rFonts w:hint="default"/>
+      </w:rPr>
+    </w:lvl>
+    <w:lvl w:ilvl="7">
+      <w:start w:val="1"/>
+      <w:numFmt w:val="decimal"/>
+      <w:lvlText w:val="%1.%2.%3.%4.%5.%6.%7.%8."/>
+      <w:lvlJc w:val="left"/>
+      <w:pPr>
+        <w:ind w:left="1440" w:hanging="1440"/>
+      </w:pPr>
+      <w:rPr>
+        <w:rFonts w:hint="default"/>
+      </w:rPr>
+    </w:lvl>
+    <w:lvl w:ilvl="8">
+      <w:start w:val="1"/>
+      <w:numFmt w:val="decimal"/>
+      <w:lvlText w:val="%1.%2.%3.%4.%5.%6.%7.%8.%9."/>
+      <w:lvlJc w:val="left"/>
+      <w:pPr>
+        <w:ind w:left="1800" w:hanging="1800"/>
+      </w:pPr>
+      <w:rPr>
+        <w:rFonts w:hint="default"/>
+      </w:rPr>
+    </w:lvl>
+  </w:abstractNum>
+  <w:abstractNum w:abstractNumId="3" w15:restartNumberingAfterBreak="0">
+    <w:nsid w:val="6D2C0F54"/>
+    <w:multiLevelType w:val="multilevel"/>
+    <w:tmpl w:val="C3005534"/>
+    <w:lvl w:ilvl="0">
+      <w:start w:val="1"/>
+      <w:numFmt w:val="decimal"/>
+      <w:lvlText w:val="%1."/>
+      <w:lvlJc w:val="left"/>
+      <w:pPr>
+        <w:ind w:left="720" w:hanging="360"/>
+      </w:pPr>
+      <w:rPr>
+        <w:rFonts w:hint="default"/>
+      </w:rPr>
+    </w:lvl>
+    <w:lvl w:ilvl="1">
+      <w:start w:val="1"/>
+      <w:numFmt w:val="decimal"/>
+      <w:isLgl/>
+      <w:lvlText w:val="%1.%2."/>
+      <w:lvlJc w:val="left"/>
+      <w:pPr>
+        <w:ind w:left="720" w:hanging="360"/>
+      </w:pPr>
+      <w:rPr>
+        <w:rFonts w:hint="default"/>
+      </w:rPr>
+    </w:lvl>
+    <w:lvl w:ilvl="2">
+      <w:start w:val="1"/>
+      <w:numFmt w:val="decimal"/>
+      <w:isLgl/>
+      <w:lvlText w:val="%1.%2.%3."/>
+      <w:lvlJc w:val="left"/>
+      <w:pPr>
+        <w:ind w:left="1080" w:hanging="720"/>
+      </w:pPr>
+      <w:rPr>
+        <w:rFonts w:hint="default"/>
+      </w:rPr>
+    </w:lvl>
+    <w:lvl w:ilvl="3">
+      <w:start w:val="1"/>
+      <w:numFmt w:val="decimal"/>
+      <w:isLgl/>
+      <w:lvlText w:val="%1.%2.%3.%4."/>
+      <w:lvlJc w:val="left"/>
+      <w:pPr>
+        <w:ind w:left="1080" w:hanging="720"/>
+      </w:pPr>
+      <w:rPr>
+        <w:rFonts w:hint="default"/>
+      </w:rPr>
+    </w:lvl>
+    <w:lvl w:ilvl="4">
+      <w:start w:val="1"/>
+      <w:numFmt w:val="decimal"/>
+      <w:isLgl/>
+      <w:lvlText w:val="%1.%2.%3.%4.%5."/>
+      <w:lvlJc w:val="left"/>
+      <w:pPr>
+        <w:ind w:left="1440" w:hanging="1080"/>
+      </w:pPr>
+      <w:rPr>
+        <w:rFonts w:hint="default"/>
+      </w:rPr>
+    </w:lvl>
+    <w:lvl w:ilvl="5">
+      <w:start w:val="1"/>
+      <w:numFmt w:val="decimal"/>
+      <w:isLgl/>
+      <w:lvlText w:val="%1.%2.%3.%4.%5.%6."/>
+      <w:lvlJc w:val="left"/>
+      <w:pPr>
+        <w:ind w:left="1440" w:hanging="1080"/>
+      </w:pPr>
+      <w:rPr>
+        <w:rFonts w:hint="default"/>
+      </w:rPr>
+    </w:lvl>
+    <w:lvl w:ilvl="6">
+      <w:start w:val="1"/>
+      <w:numFmt w:val="decimal"/>
+      <w:isLgl/>
+      <w:lvlText w:val="%1.%2.%3.%4.%5.%6.%7."/>
+      <w:lvlJc w:val="left"/>
+      <w:pPr>
+        <w:ind w:left="1800" w:hanging="1440"/>
+      </w:pPr>
+      <w:rPr>
+        <w:rFonts w:hint="default"/>
+      </w:rPr>
+    </w:lvl>
+    <w:lvl w:ilvl="7">
+      <w:start w:val="1"/>
+      <w:numFmt w:val="decimal"/>
+      <w:isLgl/>
+      <w:lvlText w:val="%1.%2.%3.%4.%5.%6.%7.%8."/>
+      <w:lvlJc w:val="left"/>
+      <w:pPr>
+        <w:ind w:left="1800" w:hanging="1440"/>
+      </w:pPr>
+      <w:rPr>
+        <w:rFonts w:hint="default"/>
+      </w:rPr>
+    </w:lvl>
+    <w:lvl w:ilvl="8">
+      <w:start w:val="1"/>
+      <w:numFmt w:val="decimal"/>
+      <w:isLgl/>
+      <w:lvlText w:val="%1.%2.%3.%4.%5.%6.%7.%8.%9."/>
+      <w:lvlJc w:val="left"/>
+      <w:pPr>
+        <w:ind w:left="2160" w:hanging="1800"/>
+      </w:pPr>
+      <w:rPr>
+        <w:rFonts w:hint="default"/>
+      </w:rPr>
+    </w:lvl>
+  </w:abstractNum>
+  <w:abstractNum w:abstractNumId="4" w15:restartNumberingAfterBreak="0">
+    <w:nsid w:val="716A46AC"/>
+    <w:multiLevelType w:val="multilevel"/>
+    <w:tmpl w:val="CC9AC5B4"/>
+    <w:lvl w:ilvl="0">
+      <w:start w:val="3"/>
+      <w:numFmt w:val="decimal"/>
+      <w:lvlText w:val="%1."/>
+      <w:lvlJc w:val="left"/>
+      <w:pPr>
+        <w:ind w:left="360" w:hanging="360"/>
+      </w:pPr>
+      <w:rPr>
+        <w:rFonts w:hint="default"/>
+      </w:rPr>
+    </w:lvl>
+    <w:lvl w:ilvl="1">
+      <w:start w:val="1"/>
+      <w:numFmt w:val="decimal"/>
+      <w:lvlText w:val="%1.%2."/>
+      <w:lvlJc w:val="left"/>
+      <w:pPr>
+        <w:ind w:left="360" w:hanging="360"/>
+      </w:pPr>
+      <w:rPr>
+        <w:rFonts w:hint="default"/>
+      </w:rPr>
+    </w:lvl>
+    <w:lvl w:ilvl="2">
+      <w:start w:val="1"/>
+      <w:numFmt w:val="decimal"/>
+      <w:lvlText w:val="%1.%2.%3."/>
+      <w:lvlJc w:val="left"/>
+      <w:pPr>
+        <w:ind w:left="720" w:hanging="720"/>
+      </w:pPr>
+      <w:rPr>
+        <w:rFonts w:hint="default"/>
+      </w:rPr>
+    </w:lvl>
+    <w:lvl w:ilvl="3">
+      <w:start w:val="1"/>
+      <w:numFmt w:val="decimal"/>
+      <w:lvlText w:val="%1.%2.%3.%4."/>
+      <w:lvlJc w:val="left"/>
+      <w:pPr>
+        <w:ind w:left="720" w:hanging="720"/>
+      </w:pPr>
+      <w:rPr>
+        <w:rFonts w:hint="default"/>
+      </w:rPr>
+    </w:lvl>
+    <w:lvl w:ilvl="4">
+      <w:start w:val="1"/>
+      <w:numFmt w:val="decimal"/>
+      <w:lvlText w:val="%1.%2.%3.%4.%5."/>
+      <w:lvlJc w:val="left"/>
+      <w:pPr>
+        <w:ind w:left="1080" w:hanging="1080"/>
+      </w:pPr>
+      <w:rPr>
+        <w:rFonts w:hint="default"/>
+      </w:rPr>
+    </w:lvl>
+    <w:lvl w:ilvl="5">
+      <w:start w:val="1"/>
+      <w:numFmt w:val="decimal"/>
+      <w:lvlText w:val="%1.%2.%3.%4.%5.%6."/>
+      <w:lvlJc w:val="left"/>
+      <w:pPr>
+        <w:ind w:left="1080" w:hanging="1080"/>
+      </w:pPr>
+      <w:rPr>
+        <w:rFonts w:hint="default"/>
+      </w:rPr>
+    </w:lvl>
+    <w:lvl w:ilvl="6">
+      <w:start w:val="1"/>
+      <w:numFmt w:val="decimal"/>
+      <w:lvlText w:val="%1.%2.%3.%4.%5.%6.%7."/>
+      <w:lvlJc w:val="left"/>
+      <w:pPr>
+        <w:ind w:left="1440" w:hanging="1440"/>
+      </w:pPr>
+      <w:rPr>
+        <w:rFonts w:hint="default"/>
+      </w:rPr>
+    </w:lvl>
+    <w:lvl w:ilvl="7">
+      <w:start w:val="1"/>
+      <w:numFmt w:val="decimal"/>
+      <w:lvlText w:val="%1.%2.%3.%4.%5.%6.%7.%8."/>
+      <w:lvlJc w:val="left"/>
+      <w:pPr>
+        <w:ind w:left="1440" w:hanging="1440"/>
+      </w:pPr>
+      <w:rPr>
+        <w:rFonts w:hint="default"/>
+      </w:rPr>
+    </w:lvl>
+    <w:lvl w:ilvl="8">
+      <w:start w:val="1"/>
+      <w:numFmt w:val="decimal"/>
+      <w:lvlText w:val="%1.%2.%3.%4.%5.%6.%7.%8.%9."/>
+      <w:lvlJc w:val="left"/>
+      <w:pPr>
+        <w:ind w:left="1800" w:hanging="1800"/>
+      </w:pPr>
+      <w:rPr>
+        <w:rFonts w:hint="default"/>
+      </w:rPr>
+    </w:lvl>
+  </w:abstractNum>
+  <w:abstractNum w:abstractNumId="5" w15:restartNumberingAfterBreak="0">
+    <w:nsid w:val="730D02F4"/>
+    <w:multiLevelType w:val="hybridMultilevel"/>
+    <w:tmpl w:val="1074A7DC"/>
+    <w:lvl w:ilvl="0" w:tplc="68DE93CA">
+      <w:numFmt w:val="bullet"/>
+      <w:lvlText w:val="-"/>
+      <w:lvlJc w:val="left"/>
+      <w:pPr>
+        <w:ind w:left="720" w:hanging="360"/>
+      </w:pPr>
+      <w:rPr>
+        <w:rFonts w:ascii="Times New Roman" w:eastAsia="Calibri" w:hAnsi="Times New Roman" w:cs="Times New Roman" w:hint="default"/>
+      </w:rPr>
+    </w:lvl>
+    <w:lvl w:ilvl="1" w:tplc="0C0A0003" w:tentative="1">
+      <w:start w:val="1"/>
+      <w:numFmt w:val="bullet"/>
+      <w:lvlText w:val="o"/>
+      <w:lvlJc w:val="left"/>
+      <w:pPr>
+        <w:ind w:left="1440" w:hanging="360"/>
+      </w:pPr>
+      <w:rPr>
+        <w:rFonts w:ascii="Courier New" w:hAnsi="Courier New" w:cs="Courier New" w:hint="default"/>
+      </w:rPr>
+    </w:lvl>
+    <w:lvl w:ilvl="2" w:tplc="0C0A0005" w:tentative="1">
+      <w:start w:val="1"/>
+      <w:numFmt w:val="bullet"/>
+      <w:lvlText w:val=""/>
+      <w:lvlJc w:val="left"/>
+      <w:pPr>
+        <w:ind w:left="2160" w:hanging="360"/>
+      </w:pPr>
+      <w:rPr>
+        <w:rFonts w:ascii="Wingdings" w:hAnsi="Wingdings" w:hint="default"/>
+      </w:rPr>
+    </w:lvl>
+    <w:lvl w:ilvl="3" w:tplc="0C0A0001" w:tentative="1">
+      <w:start w:val="1"/>
+      <w:numFmt w:val="bullet"/>
+      <w:lvlText w:val=""/>
+      <w:lvlJc w:val="left"/>
+      <w:pPr>
+        <w:ind w:left="2880" w:hanging="360"/>
+      </w:pPr>
+      <w:rPr>
+        <w:rFonts w:ascii="Symbol" w:hAnsi="Symbol" w:hint="default"/>
+      </w:rPr>
+    </w:lvl>
+    <w:lvl w:ilvl="4" w:tplc="0C0A0003" w:tentative="1">
+      <w:start w:val="1"/>
+      <w:numFmt w:val="bullet"/>
+      <w:lvlText w:val="o"/>
+      <w:lvlJc w:val="left"/>
+      <w:pPr>
+        <w:ind w:left="3600" w:hanging="360"/>
+      </w:pPr>
+      <w:rPr>
+        <w:rFonts w:ascii="Courier New" w:hAnsi="Courier New" w:cs="Courier New" w:hint="default"/>
+      </w:rPr>
+    </w:lvl>
+    <w:lvl w:ilvl="5" w:tplc="0C0A0005" w:tentative="1">
+      <w:start w:val="1"/>
+      <w:numFmt w:val="bullet"/>
+      <w:lvlText w:val=""/>
+      <w:lvlJc w:val="left"/>
+      <w:pPr>
+        <w:ind w:left="4320" w:hanging="360"/>
+      </w:pPr>
+      <w:rPr>
+        <w:rFonts w:ascii="Wingdings" w:hAnsi="Wingdings" w:hint="default"/>
+      </w:rPr>
+    </w:lvl>
+    <w:lvl w:ilvl="6" w:tplc="0C0A0001" w:tentative="1">
+      <w:start w:val="1"/>
+      <w:numFmt w:val="bullet"/>
+      <w:lvlText w:val=""/>
+      <w:lvlJc w:val="left"/>
+      <w:pPr>
+        <w:ind w:left="5040" w:hanging="360"/>
+      </w:pPr>
+      <w:rPr>
+        <w:rFonts w:ascii="Symbol" w:hAnsi="Symbol" w:hint="default"/>
+      </w:rPr>
+    </w:lvl>
+    <w:lvl w:ilvl="7" w:tplc="0C0A0003" w:tentative="1">
+      <w:start w:val="1"/>
+      <w:numFmt w:val="bullet"/>
+      <w:lvlText w:val="o"/>
+      <w:lvlJc w:val="left"/>
+      <w:pPr>
+        <w:ind w:left="5760" w:hanging="360"/>
+      </w:pPr>
+      <w:rPr>
+        <w:rFonts w:ascii="Courier New" w:hAnsi="Courier New" w:cs="Courier New" w:hint="default"/>
+      </w:rPr>
+    </w:lvl>
+    <w:lvl w:ilvl="8" w:tplc="0C0A0005" w:tentative="1">
+      <w:start w:val="1"/>
+      <w:numFmt w:val="bullet"/>
+      <w:lvlText w:val=""/>
+      <w:lvlJc w:val="left"/>
+      <w:pPr>
+        <w:ind w:left="6480" w:hanging="360"/>
+      </w:pPr>
+      <w:rPr>
+        <w:rFonts w:ascii="Wingdings" w:hAnsi="Wingdings" w:hint="default"/>
+      </w:rPr>
+    </w:lvl>
+  </w:abstractNum>
+  <w:abstractNum w:abstractNumId="6" w15:restartNumberingAfterBreak="0">
+    <w:nsid w:val="762070CF"/>
+    <w:multiLevelType w:val="hybridMultilevel"/>
+    <w:tmpl w:val="18B8CFA0"/>
+    <w:lvl w:ilvl="0" w:tplc="0C0A0017">
+      <w:start w:val="1"/>
+      <w:numFmt w:val="lowerLetter"/>
+      <w:lvlText w:val="%1)"/>
+      <w:lvlJc w:val="left"/>
+      <w:pPr>
+        <w:ind w:left="720" w:hanging="360"/>
+      </w:pPr>
+      <w:rPr>
+        <w:rFonts w:hint="default"/>
+      </w:rPr>
+    </w:lvl>
+    <w:lvl w:ilvl="1" w:tplc="0C0A0019" w:tentative="1">
+      <w:start w:val="1"/>
+      <w:numFmt w:val="lowerLetter"/>
+      <w:lvlText w:val="%2."/>
+      <w:lvlJc w:val="left"/>
+      <w:pPr>
+        <w:ind w:left="1440" w:hanging="360"/>
+      </w:pPr>
+    </w:lvl>
+    <w:lvl w:ilvl="2" w:tplc="0C0A001B" w:tentative="1">
+      <w:start w:val="1"/>
+      <w:numFmt w:val="lowerRoman"/>
+      <w:lvlText w:val="%3."/>
+      <w:lvlJc w:val="right"/>
+      <w:pPr>
+        <w:ind w:left="2160" w:hanging="180"/>
+      </w:pPr>
+    </w:lvl>
+    <w:lvl w:ilvl="3" w:tplc="0C0A000F" w:tentative="1">
+      <w:start w:val="1"/>
+      <w:numFmt w:val="decimal"/>
+      <w:lvlText w:val="%4."/>
+      <w:lvlJc w:val="left"/>
+      <w:pPr>
+        <w:ind w:left="2880" w:hanging="360"/>
+      </w:pPr>
+    </w:lvl>
+    <w:lvl w:ilvl="4" w:tplc="0C0A0019" w:tentative="1">
+      <w:start w:val="1"/>
+      <w:numFmt w:val="lowerLetter"/>
+      <w:lvlText w:val="%5."/>
+      <w:lvlJc w:val="left"/>
+      <w:pPr>
+        <w:ind w:left="3600" w:hanging="360"/>
+      </w:pPr>
+    </w:lvl>
+    <w:lvl w:ilvl="5" w:tplc="0C0A001B" w:tentative="1">
+      <w:start w:val="1"/>
+      <w:numFmt w:val="lowerRoman"/>
+      <w:lvlText w:val="%6."/>
+      <w:lvlJc w:val="right"/>
+      <w:pPr>
+        <w:ind w:left="4320" w:hanging="180"/>
+      </w:pPr>
+    </w:lvl>
+    <w:lvl w:ilvl="6" w:tplc="0C0A000F" w:tentative="1">
+      <w:start w:val="1"/>
+      <w:numFmt w:val="decimal"/>
+      <w:lvlText w:val="%7."/>
+      <w:lvlJc w:val="left"/>
+      <w:pPr>
+        <w:ind w:left="5040" w:hanging="360"/>
+      </w:pPr>
+    </w:lvl>
+    <w:lvl w:ilvl="7" w:tplc="0C0A0019" w:tentative="1">
+      <w:start w:val="1"/>
+      <w:numFmt w:val="lowerLetter"/>
+      <w:lvlText w:val="%8."/>
+      <w:lvlJc w:val="left"/>
+      <w:pPr>
+        <w:ind w:left="5760" w:hanging="360"/>
+      </w:pPr>
+    </w:lvl>
+    <w:lvl w:ilvl="8" w:tplc="0C0A001B" w:tentative="1">
+      <w:start w:val="1"/>
+      <w:numFmt w:val="lowerRoman"/>
+      <w:lvlText w:val="%9."/>
+      <w:lvlJc w:val="right"/>
+      <w:pPr>
+        <w:ind w:left="6480" w:hanging="180"/>
+      </w:pPr>
+    </w:lvl>
+  </w:abstractNum>
+  <w:abstractNum w:abstractNumId="7" w15:restartNumberingAfterBreak="0">
+    <w:nsid w:val="7C063D2D"/>
+    <w:multiLevelType w:val="multilevel"/>
+    <w:tmpl w:val="C3005534"/>
+    <w:lvl w:ilvl="0">
+      <w:start w:val="1"/>
+      <w:numFmt w:val="decimal"/>
+      <w:lvlText w:val="%1."/>
+      <w:lvlJc w:val="left"/>
+      <w:pPr>
+        <w:ind w:left="1068" w:hanging="360"/>
+      </w:pPr>
+      <w:rPr>
+        <w:rFonts w:hint="default"/>
+      </w:rPr>
+    </w:lvl>
+    <w:lvl w:ilvl="1">
+      <w:start w:val="1"/>
+      <w:numFmt w:val="decimal"/>
+      <w:isLgl/>
+      <w:lvlText w:val="%1.%2."/>
+      <w:lvlJc w:val="left"/>
+      <w:pPr>
+        <w:ind w:left="1068" w:hanging="360"/>
+      </w:pPr>
+      <w:rPr>
+        <w:rFonts w:hint="default"/>
+      </w:rPr>
+    </w:lvl>
+    <w:lvl w:ilvl="2">
+      <w:start w:val="1"/>
+      <w:numFmt w:val="decimal"/>
+      <w:isLgl/>
+      <w:lvlText w:val="%1.%2.%3."/>
+      <w:lvlJc w:val="left"/>
+      <w:pPr>
+        <w:ind w:left="1428" w:hanging="720"/>
+      </w:pPr>
+      <w:rPr>
+        <w:rFonts w:hint="default"/>
+      </w:rPr>
+    </w:lvl>
+    <w:lvl w:ilvl="3">
+      <w:start w:val="1"/>
+      <w:numFmt w:val="decimal"/>
+      <w:isLgl/>
+      <w:lvlText w:val="%1.%2.%3.%4."/>
+      <w:lvlJc w:val="left"/>
+      <w:pPr>
+        <w:ind w:left="1428" w:hanging="720"/>
+      </w:pPr>
+      <w:rPr>
+        <w:rFonts w:hint="default"/>
+      </w:rPr>
+    </w:lvl>
+    <w:lvl w:ilvl="4">
+      <w:start w:val="1"/>
+      <w:numFmt w:val="decimal"/>
+      <w:isLgl/>
+      <w:lvlText w:val="%1.%2.%3.%4.%5."/>
+      <w:lvlJc w:val="left"/>
+      <w:pPr>
+        <w:ind w:left="1788" w:hanging="1080"/>
+      </w:pPr>
+      <w:rPr>
+        <w:rFonts w:hint="default"/>
+      </w:rPr>
+    </w:lvl>
+    <w:lvl w:ilvl="5">
+      <w:start w:val="1"/>
+      <w:numFmt w:val="decimal"/>
+      <w:isLgl/>
+      <w:lvlText w:val="%1.%2.%3.%4.%5.%6."/>
+      <w:lvlJc w:val="left"/>
+      <w:pPr>
+        <w:ind w:left="1788" w:hanging="1080"/>
+      </w:pPr>
+      <w:rPr>
+        <w:rFonts w:hint="default"/>
+      </w:rPr>
+    </w:lvl>
+    <w:lvl w:ilvl="6">
+      <w:start w:val="1"/>
+      <w:numFmt w:val="decimal"/>
+      <w:isLgl/>
+      <w:lvlText w:val="%1.%2.%3.%4.%5.%6.%7."/>
+      <w:lvlJc w:val="left"/>
+      <w:pPr>
+        <w:ind w:left="2148" w:hanging="1440"/>
+      </w:pPr>
+      <w:rPr>
+        <w:rFonts w:hint="default"/>
+      </w:rPr>
+    </w:lvl>
+    <w:lvl w:ilvl="7">
+      <w:start w:val="1"/>
+      <w:numFmt w:val="decimal"/>
+      <w:isLgl/>
+      <w:lvlText w:val="%1.%2.%3.%4.%5.%6.%7.%8."/>
+      <w:lvlJc w:val="left"/>
+      <w:pPr>
+        <w:ind w:left="2148" w:hanging="1440"/>
+      </w:pPr>
+      <w:rPr>
+        <w:rFonts w:hint="default"/>
+      </w:rPr>
+    </w:lvl>
+    <w:lvl w:ilvl="8">
+      <w:start w:val="1"/>
+      <w:numFmt w:val="decimal"/>
+      <w:isLgl/>
+      <w:lvlText w:val="%1.%2.%3.%4.%5.%6.%7.%8.%9."/>
+      <w:lvlJc w:val="left"/>
+      <w:pPr>
+        <w:ind w:left="2508" w:hanging="1800"/>
+      </w:pPr>
+      <w:rPr>
+        <w:rFonts w:hint="default"/>
+      </w:rPr>
     </w:lvl>
   </w:abstractNum>
   <w:num w:numId="1" w16cid:durableId="1381514324">
     <w:abstractNumId w:val="0"/>
   </w:num>
   <w:num w:numId="2" w16cid:durableId="1947688298">
+    <w:abstractNumId w:val="3"/>
+  </w:num>
+  <w:num w:numId="3" w16cid:durableId="867373174">
+    <w:abstractNumId w:val="2"/>
+  </w:num>
+  <w:num w:numId="4" w16cid:durableId="1289094634">
+    <w:abstractNumId w:val="6"/>
+  </w:num>
+  <w:num w:numId="5" w16cid:durableId="1378309802">
+    <w:abstractNumId w:val="7"/>
+  </w:num>
+  <w:num w:numId="6" w16cid:durableId="20934482">
+    <w:abstractNumId w:val="4"/>
+  </w:num>
+  <w:num w:numId="7" w16cid:durableId="1700275819">
     <w:abstractNumId w:val="1"/>
+  </w:num>
+  <w:num w:numId="8" w16cid:durableId="1571381982">
+    <w:abstractNumId w:val="5"/>
   </w:num>
 </w:numbering>
 </file>
@@ -2456,6 +5669,25 @@
       <w14:ligatures w14:val="none"/>
     </w:rPr>
   </w:style>
+  <w:style w:type="table" w:styleId="Tablaconcuadrcula">
+    <w:name w:val="Table Grid"/>
+    <w:basedOn w:val="Tablanormal"/>
+    <w:uiPriority w:val="39"/>
+    <w:rsid w:val="0033709C"/>
+    <w:pPr>
+      <w:spacing w:after="0" w:line="240" w:lineRule="auto"/>
+    </w:pPr>
+    <w:tblPr>
+      <w:tblBorders>
+        <w:top w:val="single" w:sz="4" w:space="0" w:color="auto"/>
+        <w:left w:val="single" w:sz="4" w:space="0" w:color="auto"/>
+        <w:bottom w:val="single" w:sz="4" w:space="0" w:color="auto"/>
+        <w:right w:val="single" w:sz="4" w:space="0" w:color="auto"/>
+        <w:insideH w:val="single" w:sz="4" w:space="0" w:color="auto"/>
+        <w:insideV w:val="single" w:sz="4" w:space="0" w:color="auto"/>
+      </w:tblBorders>
+    </w:tblPr>
+  </w:style>
 </w:styles>
 </file>
 

</xml_diff>

<commit_message>
Fixed axis, legend enhancements
</commit_message>
<xml_diff>
--- a/Fair play - Detecting and monitoring hate speech during football games.docx
+++ b/Fair play - Detecting and monitoring hate speech during football games.docx
@@ -40,7 +40,7 @@
                     </pic:cNvPicPr>
                   </pic:nvPicPr>
                   <pic:blipFill>
-                    <a:blip r:embed="rId5" cstate="print">
+                    <a:blip r:embed="rId6" cstate="print">
                       <a:extLst>
                         <a:ext uri="{28A0092B-C50C-407E-A947-70E740481C1C}">
                           <a14:useLocalDpi xmlns:a14="http://schemas.microsoft.com/office/drawing/2010/main" val="0"/>
@@ -623,6 +623,15 @@
         <w:fldChar w:fldCharType="separate"/>
       </w:r>
       <w:r>
+        <w:fldChar w:fldCharType="begin"/>
+      </w:r>
+      <w:r>
+        <w:instrText xml:space="preserve"> INCLUDEPICTURE  "https://upload.wikimedia.org/wikipedia/commons/thumb/4/4f/Cc_by-nc-nd_euro_icon.svg/2000px-Cc_by-nc-nd_euro_icon.svg.png" \* MERGEFORMATINET </w:instrText>
+      </w:r>
+      <w:r>
+        <w:fldChar w:fldCharType="separate"/>
+      </w:r>
+      <w:r>
         <w:pict w14:anchorId="14B30A86">
           <v:shapetype id="_x0000_t75" coordsize="21600,21600" o:spt="75" o:preferrelative="t" path="m@4@5l@4@11@9@11@9@5xe" filled="f" stroked="f">
             <v:stroke joinstyle="miter"/>
@@ -644,9 +653,12 @@
             <o:lock v:ext="edit" aspectratio="t"/>
           </v:shapetype>
           <v:shape id="_x0000_i1025" type="#_x0000_t75" alt="https://upload.wikimedia.org/wikipedia/commons/thumb/4/4f/Cc_by-nc-nd_euro_icon.svg/2000px-Cc_by-nc-nd_euro_icon.svg.png" style="width:120.25pt;height:40.6pt">
-            <v:imagedata r:id="rId6" r:href="rId7"/>
+            <v:imagedata r:id="rId7" r:href="rId8"/>
           </v:shape>
         </w:pict>
+      </w:r>
+      <w:r>
+        <w:fldChar w:fldCharType="end"/>
       </w:r>
       <w:r>
         <w:fldChar w:fldCharType="end"/>
@@ -1594,335 +1606,888 @@
     </w:p>
     <w:p>
       <w:pPr>
-        <w:rPr>
-          <w:b/>
-          <w:bCs/>
-          <w:szCs w:val="24"/>
-        </w:rPr>
-      </w:pPr>
-    </w:p>
-    <w:p>
-      <w:pPr>
         <w:pStyle w:val="Ttuloprrafo"/>
       </w:pPr>
       <w:r>
+        <w:lastRenderedPageBreak/>
         <w:t>CONTENTS</w:t>
       </w:r>
     </w:p>
-    <w:p>
-      <w:pPr>
-        <w:pStyle w:val="Prrafodelista"/>
-        <w:numPr>
-          <w:ilvl w:val="0"/>
-          <w:numId w:val="1"/>
-        </w:numPr>
-        <w:spacing w:line="360" w:lineRule="auto"/>
-      </w:pPr>
-      <w:proofErr w:type="spellStart"/>
-      <w:r>
-        <w:t>Introduction</w:t>
-      </w:r>
-      <w:proofErr w:type="spellEnd"/>
-    </w:p>
-    <w:p>
-      <w:pPr>
-        <w:pStyle w:val="Prrafodelista"/>
-        <w:numPr>
-          <w:ilvl w:val="1"/>
-          <w:numId w:val="11"/>
-        </w:numPr>
-        <w:spacing w:line="360" w:lineRule="auto"/>
-      </w:pPr>
-      <w:r>
-        <w:t xml:space="preserve"> </w:t>
-      </w:r>
-      <w:proofErr w:type="spellStart"/>
-      <w:r>
-        <w:t>Context</w:t>
-      </w:r>
-      <w:proofErr w:type="spellEnd"/>
-    </w:p>
-    <w:p>
-      <w:pPr>
-        <w:pStyle w:val="Prrafodelista"/>
-        <w:numPr>
-          <w:ilvl w:val="1"/>
-          <w:numId w:val="11"/>
-        </w:numPr>
-        <w:spacing w:line="360" w:lineRule="auto"/>
-        <w:rPr>
-          <w:lang w:val="en-US"/>
-        </w:rPr>
-      </w:pPr>
-      <w:r>
-        <w:rPr>
-          <w:lang w:val="en-US"/>
-        </w:rPr>
-        <w:t xml:space="preserve"> State of the art </w:t>
-      </w:r>
-      <w:r>
-        <w:rPr>
-          <w:lang w:val="en-US"/>
-        </w:rPr>
-        <w:t>–</w:t>
-      </w:r>
-      <w:r>
-        <w:rPr>
-          <w:lang w:val="en-US"/>
-        </w:rPr>
-        <w:t xml:space="preserve"> T</w:t>
-      </w:r>
-      <w:r>
-        <w:rPr>
-          <w:lang w:val="en-US"/>
-        </w:rPr>
-        <w:t>ext Classification</w:t>
-      </w:r>
-    </w:p>
-    <w:p>
-      <w:pPr>
-        <w:pStyle w:val="Prrafodelista"/>
-        <w:numPr>
-          <w:ilvl w:val="0"/>
-          <w:numId w:val="1"/>
-        </w:numPr>
-        <w:spacing w:line="360" w:lineRule="auto"/>
-      </w:pPr>
-      <w:proofErr w:type="spellStart"/>
-      <w:r>
-        <w:t>Methodology</w:t>
-      </w:r>
-      <w:proofErr w:type="spellEnd"/>
-    </w:p>
-    <w:p>
-      <w:pPr>
-        <w:pStyle w:val="Prrafodelista"/>
-        <w:spacing w:line="360" w:lineRule="auto"/>
-      </w:pPr>
-      <w:r>
-        <w:t xml:space="preserve">2.1. </w:t>
-      </w:r>
-      <w:proofErr w:type="spellStart"/>
-      <w:r>
-        <w:t>Operationalization</w:t>
-      </w:r>
-      <w:proofErr w:type="spellEnd"/>
-      <w:r>
-        <w:t xml:space="preserve"> and </w:t>
-      </w:r>
-      <w:proofErr w:type="spellStart"/>
-      <w:r>
-        <w:t>hypotheses</w:t>
-      </w:r>
-      <w:proofErr w:type="spellEnd"/>
-    </w:p>
-    <w:p>
-      <w:pPr>
-        <w:pStyle w:val="Prrafodelista"/>
-        <w:spacing w:line="360" w:lineRule="auto"/>
-      </w:pPr>
-      <w:r>
-        <w:t xml:space="preserve">2.2. </w:t>
-      </w:r>
-      <w:r>
-        <w:t xml:space="preserve">Data </w:t>
-      </w:r>
-      <w:proofErr w:type="spellStart"/>
-      <w:r>
-        <w:t>Collection</w:t>
-      </w:r>
-      <w:proofErr w:type="spellEnd"/>
-      <w:r>
-        <w:t xml:space="preserve"> and </w:t>
-      </w:r>
-      <w:proofErr w:type="spellStart"/>
-      <w:r>
-        <w:t>Annotation</w:t>
-      </w:r>
-      <w:proofErr w:type="spellEnd"/>
-    </w:p>
-    <w:p>
-      <w:pPr>
-        <w:pStyle w:val="Prrafodelista"/>
-        <w:spacing w:line="360" w:lineRule="auto"/>
-        <w:rPr>
-          <w:lang w:val="en-US"/>
-        </w:rPr>
-      </w:pPr>
-      <w:r>
-        <w:rPr>
-          <w:lang w:val="en-US"/>
-        </w:rPr>
-        <w:t>2.3. Data Preprocessing and Feature E</w:t>
-      </w:r>
-      <w:r>
-        <w:rPr>
-          <w:lang w:val="en-US"/>
-        </w:rPr>
-        <w:t>ngineering</w:t>
-      </w:r>
-    </w:p>
-    <w:p>
-      <w:pPr>
-        <w:pStyle w:val="Prrafodelista"/>
-        <w:spacing w:line="360" w:lineRule="auto"/>
-        <w:rPr>
-          <w:lang w:val="en-US"/>
-        </w:rPr>
-      </w:pPr>
-      <w:r>
-        <w:rPr>
-          <w:lang w:val="en-US"/>
-        </w:rPr>
-        <w:t>2.4. Document Features Matrix &amp; NLP</w:t>
-      </w:r>
-    </w:p>
-    <w:p>
-      <w:pPr>
-        <w:pStyle w:val="Prrafodelista"/>
-        <w:spacing w:line="360" w:lineRule="auto"/>
-        <w:rPr>
-          <w:lang w:val="en-US"/>
-        </w:rPr>
-      </w:pPr>
-      <w:r>
-        <w:rPr>
-          <w:lang w:val="en-US"/>
-        </w:rPr>
-        <w:t>2.5. Model building</w:t>
-      </w:r>
-    </w:p>
-    <w:p>
-      <w:pPr>
-        <w:pStyle w:val="Prrafodelista"/>
-        <w:spacing w:line="360" w:lineRule="auto"/>
-        <w:rPr>
-          <w:lang w:val="en-US"/>
-        </w:rPr>
-      </w:pPr>
-      <w:r>
-        <w:rPr>
-          <w:lang w:val="en-US"/>
-        </w:rPr>
-        <w:t>2.6. Full Dataset Classification</w:t>
-      </w:r>
-    </w:p>
-    <w:p>
-      <w:pPr>
-        <w:pStyle w:val="Prrafodelista"/>
-        <w:spacing w:line="360" w:lineRule="auto"/>
-        <w:rPr>
-          <w:lang w:val="en-US"/>
-        </w:rPr>
-      </w:pPr>
-      <w:r>
-        <w:rPr>
-          <w:lang w:val="en-US"/>
-        </w:rPr>
-        <w:t>2.7. Visualization and Analysis</w:t>
-      </w:r>
-    </w:p>
-    <w:p>
-      <w:pPr>
-        <w:pStyle w:val="Prrafodelista"/>
-        <w:numPr>
-          <w:ilvl w:val="0"/>
-          <w:numId w:val="1"/>
-        </w:numPr>
-        <w:spacing w:line="360" w:lineRule="auto"/>
-      </w:pPr>
-      <w:proofErr w:type="spellStart"/>
-      <w:r>
-        <w:t>Results</w:t>
-      </w:r>
-      <w:proofErr w:type="spellEnd"/>
-      <w:r>
-        <w:t xml:space="preserve"> and </w:t>
-      </w:r>
-      <w:r>
-        <w:t>discusión</w:t>
-      </w:r>
-    </w:p>
-    <w:p>
-      <w:pPr>
-        <w:pStyle w:val="Prrafodelista"/>
-        <w:numPr>
-          <w:ilvl w:val="0"/>
-          <w:numId w:val="1"/>
-        </w:numPr>
-        <w:spacing w:line="360" w:lineRule="auto"/>
-      </w:pPr>
-      <w:proofErr w:type="spellStart"/>
-      <w:r>
-        <w:t>Conclusions</w:t>
-      </w:r>
-      <w:proofErr w:type="spellEnd"/>
-      <w:r>
-        <w:t xml:space="preserve"> </w:t>
-      </w:r>
-      <w:r>
-        <w:t>and</w:t>
-      </w:r>
-      <w:r>
-        <w:t xml:space="preserve"> </w:t>
-      </w:r>
-      <w:r>
-        <w:t>f</w:t>
-      </w:r>
-      <w:r>
-        <w:t xml:space="preserve">uture </w:t>
-      </w:r>
-      <w:proofErr w:type="spellStart"/>
-      <w:r>
-        <w:t>w</w:t>
-      </w:r>
-      <w:r>
-        <w:t>orks</w:t>
-      </w:r>
-      <w:proofErr w:type="spellEnd"/>
-    </w:p>
-    <w:p>
-      <w:pPr>
-        <w:pStyle w:val="Prrafodelista"/>
-        <w:numPr>
-          <w:ilvl w:val="0"/>
-          <w:numId w:val="1"/>
-        </w:numPr>
-        <w:spacing w:line="360" w:lineRule="auto"/>
-      </w:pPr>
-      <w:proofErr w:type="spellStart"/>
-      <w:r>
-        <w:t>Bibliography</w:t>
-      </w:r>
-      <w:proofErr w:type="spellEnd"/>
-    </w:p>
-    <w:p>
-      <w:pPr>
-        <w:pStyle w:val="Prrafodelista"/>
-        <w:numPr>
-          <w:ilvl w:val="0"/>
-          <w:numId w:val="1"/>
-        </w:numPr>
-        <w:spacing w:line="360" w:lineRule="auto"/>
-      </w:pPr>
-      <w:proofErr w:type="spellStart"/>
-      <w:r>
-        <w:t>Annex</w:t>
-      </w:r>
-      <w:proofErr w:type="spellEnd"/>
-    </w:p>
-    <w:p/>
+    <w:sdt>
+      <w:sdtPr>
+        <w:rPr>
+          <w:rFonts w:ascii="Times New Roman" w:eastAsiaTheme="minorEastAsia" w:hAnsi="Times New Roman" w:cs="Times New Roman"/>
+          <w:color w:val="auto"/>
+          <w:sz w:val="22"/>
+          <w:szCs w:val="22"/>
+        </w:rPr>
+        <w:id w:val="1109703007"/>
+        <w:docPartObj>
+          <w:docPartGallery w:val="Table of Contents"/>
+          <w:docPartUnique/>
+        </w:docPartObj>
+      </w:sdtPr>
+      <w:sdtContent>
+        <w:p>
+          <w:pPr>
+            <w:pStyle w:val="TtuloTDC"/>
+            <w:spacing w:before="0" w:line="360" w:lineRule="auto"/>
+            <w:rPr>
+              <w:rFonts w:ascii="Times New Roman" w:hAnsi="Times New Roman" w:cs="Times New Roman"/>
+              <w:sz w:val="24"/>
+              <w:szCs w:val="24"/>
+            </w:rPr>
+          </w:pPr>
+        </w:p>
+        <w:p>
+          <w:pPr>
+            <w:pStyle w:val="TDC1"/>
+            <w:rPr>
+              <w:sz w:val="24"/>
+              <w:szCs w:val="24"/>
+            </w:rPr>
+          </w:pPr>
+          <w:proofErr w:type="spellStart"/>
+          <w:r>
+            <w:rPr>
+              <w:sz w:val="24"/>
+              <w:szCs w:val="24"/>
+            </w:rPr>
+            <w:t>Introduction</w:t>
+          </w:r>
+          <w:proofErr w:type="spellEnd"/>
+          <w:r>
+            <w:rPr>
+              <w:sz w:val="24"/>
+              <w:szCs w:val="24"/>
+            </w:rPr>
+            <w:t xml:space="preserve"> </w:t>
+          </w:r>
+          <w:r>
+            <w:rPr>
+              <w:sz w:val="24"/>
+              <w:szCs w:val="24"/>
+            </w:rPr>
+            <w:ptab w:relativeTo="margin" w:alignment="right" w:leader="dot"/>
+          </w:r>
+          <w:r>
+            <w:rPr>
+              <w:b/>
+              <w:bCs/>
+              <w:sz w:val="24"/>
+              <w:szCs w:val="24"/>
+            </w:rPr>
+            <w:t>1</w:t>
+          </w:r>
+        </w:p>
+        <w:p>
+          <w:pPr>
+            <w:pStyle w:val="TDC1"/>
+            <w:numPr>
+              <w:ilvl w:val="0"/>
+              <w:numId w:val="14"/>
+            </w:numPr>
+            <w:rPr>
+              <w:sz w:val="24"/>
+              <w:szCs w:val="24"/>
+            </w:rPr>
+          </w:pPr>
+          <w:proofErr w:type="spellStart"/>
+          <w:r>
+            <w:rPr>
+              <w:sz w:val="24"/>
+              <w:szCs w:val="24"/>
+            </w:rPr>
+            <w:t>Context</w:t>
+          </w:r>
+          <w:proofErr w:type="spellEnd"/>
+          <w:r>
+            <w:rPr>
+              <w:sz w:val="24"/>
+              <w:szCs w:val="24"/>
+            </w:rPr>
+            <w:ptab w:relativeTo="margin" w:alignment="right" w:leader="dot"/>
+          </w:r>
+          <w:r>
+            <w:rPr>
+              <w:sz w:val="24"/>
+              <w:szCs w:val="24"/>
+            </w:rPr>
+            <w:t>2</w:t>
+          </w:r>
+        </w:p>
+        <w:p>
+          <w:pPr>
+            <w:pStyle w:val="TDC3"/>
+            <w:numPr>
+              <w:ilvl w:val="0"/>
+              <w:numId w:val="14"/>
+            </w:numPr>
+            <w:spacing w:after="0" w:line="360" w:lineRule="auto"/>
+            <w:rPr>
+              <w:rFonts w:ascii="Times New Roman" w:hAnsi="Times New Roman"/>
+              <w:sz w:val="24"/>
+              <w:szCs w:val="24"/>
+            </w:rPr>
+          </w:pPr>
+          <w:proofErr w:type="spellStart"/>
+          <w:r>
+            <w:rPr>
+              <w:rFonts w:ascii="Times New Roman" w:hAnsi="Times New Roman"/>
+              <w:sz w:val="24"/>
+              <w:szCs w:val="24"/>
+            </w:rPr>
+            <w:t>State</w:t>
+          </w:r>
+          <w:proofErr w:type="spellEnd"/>
+          <w:r>
+            <w:rPr>
+              <w:rFonts w:ascii="Times New Roman" w:hAnsi="Times New Roman"/>
+              <w:sz w:val="24"/>
+              <w:szCs w:val="24"/>
+            </w:rPr>
+            <w:t xml:space="preserve"> </w:t>
+          </w:r>
+          <w:proofErr w:type="spellStart"/>
+          <w:r>
+            <w:rPr>
+              <w:rFonts w:ascii="Times New Roman" w:hAnsi="Times New Roman"/>
+              <w:sz w:val="24"/>
+              <w:szCs w:val="24"/>
+            </w:rPr>
+            <w:t>of</w:t>
+          </w:r>
+          <w:proofErr w:type="spellEnd"/>
+          <w:r>
+            <w:rPr>
+              <w:rFonts w:ascii="Times New Roman" w:hAnsi="Times New Roman"/>
+              <w:sz w:val="24"/>
+              <w:szCs w:val="24"/>
+            </w:rPr>
+            <w:t xml:space="preserve"> the art</w:t>
+          </w:r>
+          <w:r>
+            <w:rPr>
+              <w:rFonts w:ascii="Times New Roman" w:hAnsi="Times New Roman"/>
+              <w:sz w:val="24"/>
+              <w:szCs w:val="24"/>
+            </w:rPr>
+            <w:ptab w:relativeTo="margin" w:alignment="right" w:leader="dot"/>
+          </w:r>
+          <w:r>
+            <w:rPr>
+              <w:rFonts w:ascii="Times New Roman" w:hAnsi="Times New Roman"/>
+              <w:sz w:val="24"/>
+              <w:szCs w:val="24"/>
+            </w:rPr>
+            <w:t>3</w:t>
+          </w:r>
+        </w:p>
+        <w:p>
+          <w:pPr>
+            <w:pStyle w:val="TDC1"/>
+            <w:rPr>
+              <w:sz w:val="24"/>
+              <w:szCs w:val="24"/>
+            </w:rPr>
+          </w:pPr>
+          <w:proofErr w:type="spellStart"/>
+          <w:r>
+            <w:rPr>
+              <w:sz w:val="24"/>
+              <w:szCs w:val="24"/>
+            </w:rPr>
+            <w:t>Methodology</w:t>
+          </w:r>
+          <w:proofErr w:type="spellEnd"/>
+          <w:r>
+            <w:rPr>
+              <w:sz w:val="24"/>
+              <w:szCs w:val="24"/>
+            </w:rPr>
+            <w:ptab w:relativeTo="margin" w:alignment="right" w:leader="dot"/>
+          </w:r>
+          <w:r>
+            <w:rPr>
+              <w:b/>
+              <w:bCs/>
+              <w:sz w:val="24"/>
+              <w:szCs w:val="24"/>
+            </w:rPr>
+            <w:t>4</w:t>
+          </w:r>
+        </w:p>
+        <w:p>
+          <w:pPr>
+            <w:pStyle w:val="TDC1"/>
+            <w:numPr>
+              <w:ilvl w:val="1"/>
+              <w:numId w:val="15"/>
+            </w:numPr>
+            <w:rPr>
+              <w:sz w:val="24"/>
+              <w:szCs w:val="24"/>
+            </w:rPr>
+          </w:pPr>
+          <w:bookmarkStart w:id="0" w:name="_Hlk136801852"/>
+          <w:proofErr w:type="spellStart"/>
+          <w:r>
+            <w:rPr>
+              <w:sz w:val="24"/>
+              <w:szCs w:val="24"/>
+            </w:rPr>
+            <w:t>Operationalization</w:t>
+          </w:r>
+          <w:proofErr w:type="spellEnd"/>
+          <w:r>
+            <w:rPr>
+              <w:sz w:val="24"/>
+              <w:szCs w:val="24"/>
+            </w:rPr>
+            <w:t xml:space="preserve"> and </w:t>
+          </w:r>
+          <w:proofErr w:type="spellStart"/>
+          <w:r>
+            <w:rPr>
+              <w:sz w:val="24"/>
+              <w:szCs w:val="24"/>
+            </w:rPr>
+            <w:t>hypotheses</w:t>
+          </w:r>
+          <w:proofErr w:type="spellEnd"/>
+          <w:r>
+            <w:rPr>
+              <w:sz w:val="24"/>
+              <w:szCs w:val="24"/>
+            </w:rPr>
+            <w:ptab w:relativeTo="margin" w:alignment="right" w:leader="dot"/>
+          </w:r>
+          <w:r>
+            <w:rPr>
+              <w:sz w:val="24"/>
+              <w:szCs w:val="24"/>
+            </w:rPr>
+            <w:t>5</w:t>
+          </w:r>
+        </w:p>
+        <w:p>
+          <w:pPr>
+            <w:pStyle w:val="TDC3"/>
+            <w:numPr>
+              <w:ilvl w:val="1"/>
+              <w:numId w:val="15"/>
+            </w:numPr>
+            <w:spacing w:after="0" w:line="360" w:lineRule="auto"/>
+            <w:rPr>
+              <w:rFonts w:ascii="Times New Roman" w:hAnsi="Times New Roman"/>
+              <w:sz w:val="24"/>
+              <w:szCs w:val="24"/>
+            </w:rPr>
+          </w:pPr>
+          <w:r>
+            <w:rPr>
+              <w:rFonts w:ascii="Times New Roman" w:hAnsi="Times New Roman"/>
+              <w:sz w:val="24"/>
+              <w:szCs w:val="24"/>
+            </w:rPr>
+            <w:t xml:space="preserve">Data </w:t>
+          </w:r>
+          <w:proofErr w:type="spellStart"/>
+          <w:r>
+            <w:rPr>
+              <w:rFonts w:ascii="Times New Roman" w:hAnsi="Times New Roman"/>
+              <w:sz w:val="24"/>
+              <w:szCs w:val="24"/>
+            </w:rPr>
+            <w:t>Collection</w:t>
+          </w:r>
+          <w:proofErr w:type="spellEnd"/>
+          <w:r>
+            <w:rPr>
+              <w:rFonts w:ascii="Times New Roman" w:hAnsi="Times New Roman"/>
+              <w:sz w:val="24"/>
+              <w:szCs w:val="24"/>
+            </w:rPr>
+            <w:t xml:space="preserve"> and </w:t>
+          </w:r>
+          <w:proofErr w:type="spellStart"/>
+          <w:r>
+            <w:rPr>
+              <w:rFonts w:ascii="Times New Roman" w:hAnsi="Times New Roman"/>
+              <w:sz w:val="24"/>
+              <w:szCs w:val="24"/>
+            </w:rPr>
+            <w:t>Annotation</w:t>
+          </w:r>
+          <w:proofErr w:type="spellEnd"/>
+          <w:r>
+            <w:rPr>
+              <w:rFonts w:ascii="Times New Roman" w:hAnsi="Times New Roman"/>
+              <w:sz w:val="24"/>
+              <w:szCs w:val="24"/>
+            </w:rPr>
+            <w:ptab w:relativeTo="margin" w:alignment="right" w:leader="dot"/>
+          </w:r>
+          <w:r>
+            <w:rPr>
+              <w:rFonts w:ascii="Times New Roman" w:hAnsi="Times New Roman"/>
+              <w:sz w:val="24"/>
+              <w:szCs w:val="24"/>
+            </w:rPr>
+            <w:t>6</w:t>
+          </w:r>
+        </w:p>
+        <w:bookmarkEnd w:id="0"/>
+        <w:p>
+          <w:pPr>
+            <w:pStyle w:val="Prrafodelista"/>
+            <w:numPr>
+              <w:ilvl w:val="1"/>
+              <w:numId w:val="15"/>
+            </w:numPr>
+            <w:spacing w:after="0" w:line="360" w:lineRule="auto"/>
+            <w:rPr>
+              <w:szCs w:val="24"/>
+              <w:lang w:val="en-US" w:eastAsia="es-ES"/>
+            </w:rPr>
+          </w:pPr>
+          <w:r>
+            <w:rPr>
+              <w:szCs w:val="24"/>
+              <w:lang w:val="en-US" w:eastAsia="es-ES"/>
+            </w:rPr>
+            <w:t>Data Preprocessing and Feature Engineering</w:t>
+          </w:r>
+          <w:r>
+            <w:rPr>
+              <w:szCs w:val="24"/>
+            </w:rPr>
+            <w:ptab w:relativeTo="margin" w:alignment="right" w:leader="dot"/>
+          </w:r>
+          <w:r>
+            <w:rPr>
+              <w:szCs w:val="24"/>
+              <w:lang w:val="en-US"/>
+            </w:rPr>
+            <w:t>5</w:t>
+          </w:r>
+        </w:p>
+        <w:p>
+          <w:pPr>
+            <w:pStyle w:val="Prrafodelista"/>
+            <w:numPr>
+              <w:ilvl w:val="1"/>
+              <w:numId w:val="15"/>
+            </w:numPr>
+            <w:spacing w:after="0" w:line="360" w:lineRule="auto"/>
+            <w:rPr>
+              <w:szCs w:val="24"/>
+              <w:lang w:val="en-US" w:eastAsia="es-ES"/>
+            </w:rPr>
+          </w:pPr>
+          <w:r>
+            <w:rPr>
+              <w:szCs w:val="24"/>
+              <w:lang w:val="en-US" w:eastAsia="es-ES"/>
+            </w:rPr>
+            <w:t>Document Features Matrix &amp; NLP</w:t>
+          </w:r>
+          <w:r>
+            <w:rPr>
+              <w:szCs w:val="24"/>
+            </w:rPr>
+            <w:ptab w:relativeTo="margin" w:alignment="right" w:leader="dot"/>
+          </w:r>
+          <w:r>
+            <w:rPr>
+              <w:szCs w:val="24"/>
+            </w:rPr>
+            <w:t>6</w:t>
+          </w:r>
+        </w:p>
+        <w:p>
+          <w:pPr>
+            <w:pStyle w:val="TDC1"/>
+            <w:numPr>
+              <w:ilvl w:val="1"/>
+              <w:numId w:val="15"/>
+            </w:numPr>
+            <w:rPr>
+              <w:sz w:val="24"/>
+              <w:szCs w:val="24"/>
+            </w:rPr>
+          </w:pPr>
+          <w:proofErr w:type="spellStart"/>
+          <w:r>
+            <w:rPr>
+              <w:sz w:val="24"/>
+              <w:szCs w:val="24"/>
+            </w:rPr>
+            <w:t>Model</w:t>
+          </w:r>
+          <w:proofErr w:type="spellEnd"/>
+          <w:r>
+            <w:rPr>
+              <w:sz w:val="24"/>
+              <w:szCs w:val="24"/>
+            </w:rPr>
+            <w:t xml:space="preserve"> </w:t>
+          </w:r>
+          <w:proofErr w:type="spellStart"/>
+          <w:r>
+            <w:rPr>
+              <w:sz w:val="24"/>
+              <w:szCs w:val="24"/>
+            </w:rPr>
+            <w:t>building</w:t>
+          </w:r>
+          <w:proofErr w:type="spellEnd"/>
+          <w:r>
+            <w:rPr>
+              <w:sz w:val="24"/>
+              <w:szCs w:val="24"/>
+            </w:rPr>
+            <w:ptab w:relativeTo="margin" w:alignment="right" w:leader="dot"/>
+          </w:r>
+          <w:r>
+            <w:rPr>
+              <w:sz w:val="24"/>
+              <w:szCs w:val="24"/>
+            </w:rPr>
+            <w:t>5</w:t>
+          </w:r>
+        </w:p>
+        <w:p>
+          <w:pPr>
+            <w:pStyle w:val="TDC3"/>
+            <w:numPr>
+              <w:ilvl w:val="1"/>
+              <w:numId w:val="15"/>
+            </w:numPr>
+            <w:spacing w:after="0" w:line="360" w:lineRule="auto"/>
+            <w:rPr>
+              <w:rFonts w:ascii="Times New Roman" w:hAnsi="Times New Roman"/>
+              <w:sz w:val="24"/>
+              <w:szCs w:val="24"/>
+            </w:rPr>
+          </w:pPr>
+          <w:r>
+            <w:rPr>
+              <w:rFonts w:ascii="Times New Roman" w:hAnsi="Times New Roman"/>
+              <w:sz w:val="24"/>
+              <w:szCs w:val="24"/>
+            </w:rPr>
+            <w:t xml:space="preserve">Full </w:t>
+          </w:r>
+          <w:proofErr w:type="spellStart"/>
+          <w:r>
+            <w:rPr>
+              <w:rFonts w:ascii="Times New Roman" w:hAnsi="Times New Roman"/>
+              <w:sz w:val="24"/>
+              <w:szCs w:val="24"/>
+            </w:rPr>
+            <w:t>Dataset</w:t>
+          </w:r>
+          <w:proofErr w:type="spellEnd"/>
+          <w:r>
+            <w:rPr>
+              <w:rFonts w:ascii="Times New Roman" w:hAnsi="Times New Roman"/>
+              <w:sz w:val="24"/>
+              <w:szCs w:val="24"/>
+            </w:rPr>
+            <w:t xml:space="preserve"> </w:t>
+          </w:r>
+          <w:proofErr w:type="spellStart"/>
+          <w:r>
+            <w:rPr>
+              <w:rFonts w:ascii="Times New Roman" w:hAnsi="Times New Roman"/>
+              <w:sz w:val="24"/>
+              <w:szCs w:val="24"/>
+            </w:rPr>
+            <w:t>Classification</w:t>
+          </w:r>
+          <w:proofErr w:type="spellEnd"/>
+          <w:r>
+            <w:rPr>
+              <w:rFonts w:ascii="Times New Roman" w:hAnsi="Times New Roman"/>
+              <w:sz w:val="24"/>
+              <w:szCs w:val="24"/>
+            </w:rPr>
+            <w:ptab w:relativeTo="margin" w:alignment="right" w:leader="dot"/>
+          </w:r>
+          <w:r>
+            <w:rPr>
+              <w:rFonts w:ascii="Times New Roman" w:hAnsi="Times New Roman"/>
+              <w:sz w:val="24"/>
+              <w:szCs w:val="24"/>
+            </w:rPr>
+            <w:t>6</w:t>
+          </w:r>
+        </w:p>
+        <w:p>
+          <w:pPr>
+            <w:pStyle w:val="TDC1"/>
+            <w:numPr>
+              <w:ilvl w:val="1"/>
+              <w:numId w:val="15"/>
+            </w:numPr>
+            <w:rPr>
+              <w:sz w:val="24"/>
+              <w:szCs w:val="24"/>
+            </w:rPr>
+          </w:pPr>
+          <w:proofErr w:type="spellStart"/>
+          <w:r>
+            <w:rPr>
+              <w:sz w:val="24"/>
+              <w:szCs w:val="24"/>
+            </w:rPr>
+            <w:t>Visualization</w:t>
+          </w:r>
+          <w:proofErr w:type="spellEnd"/>
+          <w:r>
+            <w:rPr>
+              <w:sz w:val="24"/>
+              <w:szCs w:val="24"/>
+            </w:rPr>
+            <w:t xml:space="preserve"> and </w:t>
+          </w:r>
+          <w:proofErr w:type="spellStart"/>
+          <w:r>
+            <w:rPr>
+              <w:sz w:val="24"/>
+              <w:szCs w:val="24"/>
+            </w:rPr>
+            <w:t>Analysis</w:t>
+          </w:r>
+          <w:proofErr w:type="spellEnd"/>
+          <w:r>
+            <w:rPr>
+              <w:sz w:val="24"/>
+              <w:szCs w:val="24"/>
+            </w:rPr>
+            <w:ptab w:relativeTo="margin" w:alignment="right" w:leader="dot"/>
+          </w:r>
+          <w:r>
+            <w:rPr>
+              <w:sz w:val="24"/>
+              <w:szCs w:val="24"/>
+            </w:rPr>
+            <w:t>5</w:t>
+          </w:r>
+        </w:p>
+        <w:p>
+          <w:pPr>
+            <w:pStyle w:val="TDC1"/>
+            <w:rPr>
+              <w:b/>
+              <w:bCs/>
+              <w:sz w:val="24"/>
+              <w:szCs w:val="24"/>
+            </w:rPr>
+          </w:pPr>
+          <w:proofErr w:type="spellStart"/>
+          <w:r>
+            <w:rPr>
+              <w:sz w:val="24"/>
+              <w:szCs w:val="24"/>
+            </w:rPr>
+            <w:t>Results</w:t>
+          </w:r>
+          <w:proofErr w:type="spellEnd"/>
+          <w:r>
+            <w:rPr>
+              <w:sz w:val="24"/>
+              <w:szCs w:val="24"/>
+            </w:rPr>
+            <w:t xml:space="preserve"> and </w:t>
+          </w:r>
+          <w:proofErr w:type="spellStart"/>
+          <w:r>
+            <w:rPr>
+              <w:sz w:val="24"/>
+              <w:szCs w:val="24"/>
+            </w:rPr>
+            <w:t>discussion</w:t>
+          </w:r>
+          <w:proofErr w:type="spellEnd"/>
+          <w:r>
+            <w:rPr>
+              <w:sz w:val="24"/>
+              <w:szCs w:val="24"/>
+            </w:rPr>
+            <w:ptab w:relativeTo="margin" w:alignment="right" w:leader="dot"/>
+          </w:r>
+          <w:r>
+            <w:rPr>
+              <w:b/>
+              <w:bCs/>
+              <w:sz w:val="24"/>
+              <w:szCs w:val="24"/>
+            </w:rPr>
+            <w:t>1</w:t>
+          </w:r>
+        </w:p>
+        <w:p>
+          <w:pPr>
+            <w:pStyle w:val="TDC1"/>
+            <w:numPr>
+              <w:ilvl w:val="0"/>
+              <w:numId w:val="16"/>
+            </w:numPr>
+            <w:rPr>
+              <w:sz w:val="24"/>
+              <w:szCs w:val="24"/>
+            </w:rPr>
+          </w:pPr>
+          <w:proofErr w:type="spellStart"/>
+          <w:r>
+            <w:rPr>
+              <w:sz w:val="24"/>
+              <w:szCs w:val="24"/>
+            </w:rPr>
+            <w:t>Visualization</w:t>
+          </w:r>
+          <w:proofErr w:type="spellEnd"/>
+          <w:r>
+            <w:rPr>
+              <w:sz w:val="24"/>
+              <w:szCs w:val="24"/>
+            </w:rPr>
+            <w:ptab w:relativeTo="margin" w:alignment="right" w:leader="dot"/>
+          </w:r>
+          <w:r>
+            <w:rPr>
+              <w:sz w:val="24"/>
+              <w:szCs w:val="24"/>
+            </w:rPr>
+            <w:t>5</w:t>
+          </w:r>
+        </w:p>
+        <w:p>
+          <w:pPr>
+            <w:pStyle w:val="TDC3"/>
+            <w:numPr>
+              <w:ilvl w:val="0"/>
+              <w:numId w:val="16"/>
+            </w:numPr>
+            <w:spacing w:after="0" w:line="360" w:lineRule="auto"/>
+            <w:rPr>
+              <w:rFonts w:ascii="Times New Roman" w:hAnsi="Times New Roman"/>
+              <w:sz w:val="24"/>
+              <w:szCs w:val="24"/>
+            </w:rPr>
+          </w:pPr>
+          <w:proofErr w:type="spellStart"/>
+          <w:r>
+            <w:rPr>
+              <w:rFonts w:ascii="Times New Roman" w:hAnsi="Times New Roman"/>
+              <w:sz w:val="24"/>
+              <w:szCs w:val="24"/>
+            </w:rPr>
+            <w:t>Statistical</w:t>
+          </w:r>
+          <w:proofErr w:type="spellEnd"/>
+          <w:r>
+            <w:rPr>
+              <w:rFonts w:ascii="Times New Roman" w:hAnsi="Times New Roman"/>
+              <w:sz w:val="24"/>
+              <w:szCs w:val="24"/>
+            </w:rPr>
+            <w:t xml:space="preserve"> </w:t>
+          </w:r>
+          <w:proofErr w:type="spellStart"/>
+          <w:r>
+            <w:rPr>
+              <w:rFonts w:ascii="Times New Roman" w:hAnsi="Times New Roman"/>
+              <w:sz w:val="24"/>
+              <w:szCs w:val="24"/>
+            </w:rPr>
+            <w:t>analysis</w:t>
+          </w:r>
+          <w:proofErr w:type="spellEnd"/>
+          <w:r>
+            <w:rPr>
+              <w:rFonts w:ascii="Times New Roman" w:hAnsi="Times New Roman"/>
+              <w:sz w:val="24"/>
+              <w:szCs w:val="24"/>
+            </w:rPr>
+            <w:ptab w:relativeTo="margin" w:alignment="right" w:leader="dot"/>
+          </w:r>
+          <w:r>
+            <w:rPr>
+              <w:rFonts w:ascii="Times New Roman" w:hAnsi="Times New Roman"/>
+              <w:sz w:val="24"/>
+              <w:szCs w:val="24"/>
+            </w:rPr>
+            <w:t>6</w:t>
+          </w:r>
+        </w:p>
+        <w:p>
+          <w:pPr>
+            <w:pStyle w:val="TDC1"/>
+            <w:spacing w:after="0" w:line="360" w:lineRule="auto"/>
+            <w:rPr>
+              <w:sz w:val="24"/>
+              <w:szCs w:val="24"/>
+            </w:rPr>
+          </w:pPr>
+          <w:proofErr w:type="spellStart"/>
+          <w:r>
+            <w:rPr>
+              <w:sz w:val="24"/>
+              <w:szCs w:val="24"/>
+            </w:rPr>
+            <w:t>Conclusions</w:t>
+          </w:r>
+          <w:proofErr w:type="spellEnd"/>
+          <w:r>
+            <w:rPr>
+              <w:sz w:val="24"/>
+              <w:szCs w:val="24"/>
+            </w:rPr>
+            <w:t xml:space="preserve"> and future </w:t>
+          </w:r>
+          <w:proofErr w:type="spellStart"/>
+          <w:r>
+            <w:rPr>
+              <w:sz w:val="24"/>
+              <w:szCs w:val="24"/>
+            </w:rPr>
+            <w:t>works</w:t>
+          </w:r>
+          <w:proofErr w:type="spellEnd"/>
+          <w:r>
+            <w:rPr>
+              <w:sz w:val="24"/>
+              <w:szCs w:val="24"/>
+            </w:rPr>
+            <w:t xml:space="preserve"> </w:t>
+          </w:r>
+          <w:r>
+            <w:rPr>
+              <w:sz w:val="24"/>
+              <w:szCs w:val="24"/>
+            </w:rPr>
+            <w:ptab w:relativeTo="margin" w:alignment="right" w:leader="dot"/>
+          </w:r>
+          <w:r>
+            <w:rPr>
+              <w:b/>
+              <w:bCs/>
+              <w:sz w:val="24"/>
+              <w:szCs w:val="24"/>
+            </w:rPr>
+            <w:t>1</w:t>
+          </w:r>
+        </w:p>
+        <w:p>
+          <w:pPr>
+            <w:pStyle w:val="TDC1"/>
+            <w:spacing w:after="0" w:line="360" w:lineRule="auto"/>
+            <w:rPr>
+              <w:sz w:val="24"/>
+              <w:szCs w:val="24"/>
+            </w:rPr>
+          </w:pPr>
+          <w:proofErr w:type="spellStart"/>
+          <w:r>
+            <w:rPr>
+              <w:sz w:val="24"/>
+              <w:szCs w:val="24"/>
+            </w:rPr>
+            <w:t>Bibliography</w:t>
+          </w:r>
+          <w:proofErr w:type="spellEnd"/>
+          <w:r>
+            <w:rPr>
+              <w:sz w:val="24"/>
+              <w:szCs w:val="24"/>
+            </w:rPr>
+            <w:t xml:space="preserve"> </w:t>
+          </w:r>
+          <w:r>
+            <w:rPr>
+              <w:sz w:val="24"/>
+              <w:szCs w:val="24"/>
+            </w:rPr>
+            <w:ptab w:relativeTo="margin" w:alignment="right" w:leader="dot"/>
+          </w:r>
+          <w:r>
+            <w:rPr>
+              <w:b/>
+              <w:bCs/>
+              <w:sz w:val="24"/>
+              <w:szCs w:val="24"/>
+            </w:rPr>
+            <w:t>1</w:t>
+          </w:r>
+        </w:p>
+        <w:p>
+          <w:pPr>
+            <w:pStyle w:val="TDC1"/>
+            <w:spacing w:after="0" w:line="360" w:lineRule="auto"/>
+            <w:rPr>
+              <w:sz w:val="24"/>
+              <w:szCs w:val="24"/>
+            </w:rPr>
+          </w:pPr>
+          <w:proofErr w:type="spellStart"/>
+          <w:r>
+            <w:rPr>
+              <w:sz w:val="24"/>
+              <w:szCs w:val="24"/>
+            </w:rPr>
+            <w:t>Annex</w:t>
+          </w:r>
+          <w:proofErr w:type="spellEnd"/>
+          <w:r>
+            <w:rPr>
+              <w:sz w:val="24"/>
+              <w:szCs w:val="24"/>
+            </w:rPr>
+            <w:t xml:space="preserve"> </w:t>
+          </w:r>
+          <w:r>
+            <w:rPr>
+              <w:sz w:val="24"/>
+              <w:szCs w:val="24"/>
+            </w:rPr>
+            <w:ptab w:relativeTo="margin" w:alignment="right" w:leader="dot"/>
+          </w:r>
+          <w:r>
+            <w:rPr>
+              <w:b/>
+              <w:bCs/>
+              <w:sz w:val="24"/>
+              <w:szCs w:val="24"/>
+            </w:rPr>
+            <w:t>1</w:t>
+          </w:r>
+        </w:p>
+      </w:sdtContent>
+    </w:sdt>
+    <w:p>
+      <w:pPr>
+        <w:rPr>
+          <w:lang w:eastAsia="es-ES"/>
+        </w:rPr>
+      </w:pPr>
+    </w:p>
     <w:p>
       <w:pPr>
         <w:spacing w:after="160" w:line="259" w:lineRule="auto"/>
         <w:jc w:val="left"/>
-        <w:rPr>
-          <w:lang w:val="en-US"/>
-        </w:rPr>
       </w:pPr>
       <w:r>
         <w:br w:type="page"/>
       </w:r>
+    </w:p>
+    <w:p>
+      <w:pPr>
+        <w:spacing w:after="160" w:line="259" w:lineRule="auto"/>
+        <w:jc w:val="left"/>
+      </w:pPr>
     </w:p>
     <w:p>
       <w:pPr>
@@ -1933,7 +2498,6 @@
         </w:numPr>
       </w:pPr>
       <w:r>
-        <w:lastRenderedPageBreak/>
         <w:t>INTRODUCTION</w:t>
       </w:r>
     </w:p>
@@ -2287,7 +2851,14 @@
         <w:rPr>
           <w:lang w:val="en-US"/>
         </w:rPr>
-        <w:t xml:space="preserve">, 2018), the “Black Lives Matter” movement (Waseem and </w:t>
+        <w:t xml:space="preserve">, 2018), the “Black Lives </w:t>
+      </w:r>
+      <w:r>
+        <w:rPr>
+          <w:lang w:val="en-US"/>
+        </w:rPr>
+        <w:lastRenderedPageBreak/>
+        <w:t xml:space="preserve">Matter” movement (Waseem and </w:t>
       </w:r>
       <w:proofErr w:type="spellStart"/>
       <w:r>
@@ -2315,315 +2886,302 @@
         <w:rPr>
           <w:lang w:val="en-US"/>
         </w:rPr>
-        <w:t xml:space="preserve">  terrorist attacks like Charlie Hebdo or </w:t>
-      </w:r>
+        <w:t xml:space="preserve">  terrorist attacks like Charlie Hebdo or the Woolwich murder (</w:t>
+      </w:r>
+      <w:proofErr w:type="spellStart"/>
+      <w:r>
+        <w:rPr>
+          <w:lang w:val="en-US"/>
+        </w:rPr>
+        <w:t>Burnap</w:t>
+      </w:r>
+      <w:proofErr w:type="spellEnd"/>
+      <w:r>
+        <w:rPr>
+          <w:lang w:val="en-US"/>
+        </w:rPr>
+        <w:t xml:space="preserve"> and Williams, XXXX) are just some examples of “trigg</w:t>
+      </w:r>
+      <w:r>
+        <w:rPr>
+          <w:lang w:val="en-US"/>
+        </w:rPr>
+        <w:t xml:space="preserve">ers” which lead to hate speech spreading. </w:t>
+      </w:r>
+      <w:r>
+        <w:rPr>
+          <w:lang w:val="en-US"/>
+        </w:rPr>
+        <w:t>We must also acknowledge that the communicative is one o</w:t>
+      </w:r>
+      <w:r>
+        <w:rPr>
+          <w:lang w:val="en-US"/>
+        </w:rPr>
+        <w:t xml:space="preserve">f two branches, being the other one hate crimes, and how both are greatly interconnected: hate crimes also tend to cluster in time after specific events (King &amp; Sutton, 2013) and are considered the physical expression of hateful messages. </w:t>
+      </w:r>
+      <w:r>
+        <w:rPr>
+          <w:lang w:val="en-US"/>
+        </w:rPr>
+        <w:t>This is one of the evident reasons why we s</w:t>
+      </w:r>
+      <w:r>
+        <w:rPr>
+          <w:lang w:val="en-US"/>
+        </w:rPr>
+        <w:t xml:space="preserve">hould be concerned about this topic, in order to avoid this translation to harassments, aggressions and even murders. </w:t>
+      </w:r>
+    </w:p>
+    <w:p>
+      <w:pPr>
+        <w:spacing w:line="360" w:lineRule="auto"/>
+        <w:rPr>
+          <w:lang w:val="en-US"/>
+        </w:rPr>
+      </w:pPr>
+      <w:r>
+        <w:rPr>
+          <w:lang w:val="en-US"/>
+        </w:rPr>
+        <w:t>The case we’re treating i</w:t>
+      </w:r>
+      <w:r>
+        <w:rPr>
+          <w:lang w:val="en-US"/>
+        </w:rPr>
+        <w:t>n this work, football, has a long history of documented patterns of racism (Back et al., 1998), sexism and masculinity (Dunn, 2014) and homophobia (Cleland, 2018)</w:t>
+      </w:r>
+      <w:r>
+        <w:rPr>
+          <w:lang w:val="en-US"/>
+        </w:rPr>
+        <w:t xml:space="preserve">. Although there may be some reasons to think they are progressively changing (not only in football, </w:t>
+      </w:r>
+      <w:proofErr w:type="gramStart"/>
+      <w:r>
+        <w:rPr>
+          <w:lang w:val="en-US"/>
+        </w:rPr>
+        <w:t>we should</w:t>
+      </w:r>
+      <w:proofErr w:type="gramEnd"/>
+      <w:r>
+        <w:rPr>
+          <w:lang w:val="en-US"/>
+        </w:rPr>
+        <w:t xml:space="preserve"> say), there’s a certain debate on if it’s effectively happening or not and at what pace. Indeed, in May of 2023 there was a huge international reaction to racist scandals regarding Vinicius Junior, a Real Madrid C.F. player, during matches played at the highest levels of competition in Spain</w:t>
+      </w:r>
+      <w:r>
+        <w:rPr>
+          <w:lang w:val="en-US"/>
+        </w:rPr>
+        <w:t xml:space="preserve">, so it </w:t>
+      </w:r>
+      <w:proofErr w:type="gramStart"/>
+      <w:r>
+        <w:rPr>
+          <w:lang w:val="en-US"/>
+        </w:rPr>
+        <w:t>appear</w:t>
+      </w:r>
+      <w:proofErr w:type="gramEnd"/>
+      <w:r>
+        <w:rPr>
+          <w:lang w:val="en-US"/>
+        </w:rPr>
+        <w:t xml:space="preserve"> like this situation may be far from ending</w:t>
+      </w:r>
+      <w:r>
+        <w:rPr>
+          <w:lang w:val="en-US"/>
+        </w:rPr>
+        <w:t xml:space="preserve">. </w:t>
+      </w:r>
+    </w:p>
+    <w:p>
+      <w:pPr>
+        <w:spacing w:line="360" w:lineRule="auto"/>
+        <w:rPr>
+          <w:lang w:val="en-US"/>
+        </w:rPr>
+      </w:pPr>
+      <w:r>
+        <w:rPr>
+          <w:lang w:val="en-US"/>
+        </w:rPr>
+        <w:t xml:space="preserve">In </w:t>
+      </w:r>
+      <w:r>
+        <w:rPr>
+          <w:lang w:val="en-US"/>
+        </w:rPr>
+        <w:t>this</w:t>
+      </w:r>
+      <w:r>
+        <w:rPr>
+          <w:lang w:val="en-US"/>
+        </w:rPr>
+        <w:t xml:space="preserve"> contribution, </w:t>
+      </w:r>
+      <w:r>
+        <w:rPr>
+          <w:lang w:val="en-US"/>
+        </w:rPr>
+        <w:t xml:space="preserve">our main objective is to address and quantify the relationship between football events and online hate speech through social media listening techniques, by trying to answer if football matches being played result in upticks in the proportion of online messages characterized as hateful. To do so, we gathered more than 4 million tweets from Spanish football fans during the 2022 Qatar World Cup and we constructed a Supervised Machine Learning model that elucidates whether a tweet is hateful or not, to later perform statistical operations and construct Visualizations of the evolution of hate speech throughout the whole event. </w:t>
+      </w:r>
+    </w:p>
+    <w:p>
+      <w:pPr>
+        <w:spacing w:line="360" w:lineRule="auto"/>
+        <w:rPr>
+          <w:lang w:val="en-US"/>
+        </w:rPr>
+      </w:pPr>
+      <w:r>
+        <w:rPr>
+          <w:lang w:val="en-US"/>
+        </w:rPr>
+        <w:t xml:space="preserve">To our knowledge, the only work that </w:t>
+      </w:r>
+      <w:r>
+        <w:rPr>
+          <w:lang w:val="en-US"/>
+        </w:rPr>
+        <w:t>also combines football and hate speech detection</w:t>
+      </w:r>
+      <w:r>
+        <w:rPr>
+          <w:lang w:val="en-US"/>
+        </w:rPr>
+        <w:t xml:space="preserve"> is from </w:t>
+      </w:r>
+      <w:proofErr w:type="spellStart"/>
+      <w:r>
+        <w:rPr>
+          <w:lang w:val="en-US"/>
+        </w:rPr>
+        <w:t>Alrababa’h</w:t>
+      </w:r>
+      <w:proofErr w:type="spellEnd"/>
+      <w:r>
+        <w:rPr>
+          <w:lang w:val="en-US"/>
+        </w:rPr>
+        <w:t xml:space="preserve"> et al. </w:t>
+      </w:r>
+      <w:r>
+        <w:rPr>
+          <w:lang w:val="en-US"/>
+        </w:rPr>
+        <w:t xml:space="preserve">(2021), who, </w:t>
+      </w:r>
+      <w:r>
+        <w:rPr>
+          <w:lang w:val="en-US"/>
+        </w:rPr>
+        <w:t>asides</w:t>
+      </w:r>
+      <w:r>
+        <w:rPr>
+          <w:lang w:val="en-US"/>
+        </w:rPr>
+        <w:t xml:space="preserve"> from other methodological approaches, th</w:t>
+      </w:r>
+      <w:r>
+        <w:rPr>
+          <w:lang w:val="en-US"/>
+        </w:rPr>
+        <w:t>ey also set up a model to identify hateful tweets, although they restrict their scope to anti-Muslim ones, to test the ‘</w:t>
+      </w:r>
+      <w:proofErr w:type="spellStart"/>
+      <w:r>
+        <w:rPr>
+          <w:lang w:val="en-US"/>
+        </w:rPr>
+        <w:t>parasocial</w:t>
+      </w:r>
+      <w:proofErr w:type="spellEnd"/>
+      <w:r>
+        <w:rPr>
+          <w:lang w:val="en-US"/>
+        </w:rPr>
+        <w:t xml:space="preserve"> contact hypothesis’. </w:t>
+      </w:r>
+      <w:r>
+        <w:rPr>
+          <w:lang w:val="en-US"/>
+        </w:rPr>
+        <w:t>This theory states that contact with members from minor</w:t>
+      </w:r>
+      <w:r>
+        <w:rPr>
+          <w:lang w:val="en-US"/>
+        </w:rPr>
+        <w:t xml:space="preserve">ities tend to reduce prejudice towards that minority, but always under some conditions: exposition should be repeated, the experience should be </w:t>
+      </w:r>
+      <w:proofErr w:type="gramStart"/>
+      <w:r>
+        <w:rPr>
+          <w:lang w:val="en-US"/>
+        </w:rPr>
+        <w:t>positive</w:t>
+      </w:r>
+      <w:proofErr w:type="gramEnd"/>
+      <w:r>
+        <w:rPr>
+          <w:lang w:val="en-US"/>
+        </w:rPr>
+        <w:t xml:space="preserve"> and the identities should be noted (Allport, 1954; </w:t>
+      </w:r>
+      <w:proofErr w:type="spellStart"/>
+      <w:r>
+        <w:rPr>
+          <w:lang w:val="en-US"/>
+        </w:rPr>
+        <w:t>Schiappa</w:t>
+      </w:r>
+      <w:proofErr w:type="spellEnd"/>
+      <w:r>
+        <w:rPr>
+          <w:lang w:val="en-US"/>
+        </w:rPr>
+        <w:t xml:space="preserve">, Gregg and Hewes, 2005). </w:t>
+      </w:r>
+    </w:p>
+    <w:p>
+      <w:pPr>
+        <w:spacing w:line="360" w:lineRule="auto"/>
+        <w:rPr>
+          <w:lang w:val="en-US"/>
+        </w:rPr>
+      </w:pPr>
       <w:r>
         <w:rPr>
           <w:lang w:val="en-US"/>
         </w:rPr>
         <w:lastRenderedPageBreak/>
-        <w:t>the Woolwich murder (</w:t>
-      </w:r>
-      <w:proofErr w:type="spellStart"/>
-      <w:r>
-        <w:rPr>
-          <w:lang w:val="en-US"/>
-        </w:rPr>
-        <w:t>Burnap</w:t>
-      </w:r>
-      <w:proofErr w:type="spellEnd"/>
-      <w:r>
-        <w:rPr>
-          <w:lang w:val="en-US"/>
-        </w:rPr>
-        <w:t xml:space="preserve"> and Williams, XXXX) are just some examples of “trigg</w:t>
-      </w:r>
-      <w:r>
-        <w:rPr>
-          <w:lang w:val="en-US"/>
-        </w:rPr>
-        <w:t xml:space="preserve">ers” which lead to hate speech spreading. </w:t>
-      </w:r>
-      <w:r>
-        <w:rPr>
-          <w:lang w:val="en-US"/>
-        </w:rPr>
-        <w:t>We must also acknowledge that the communicative is one o</w:t>
-      </w:r>
-      <w:r>
-        <w:rPr>
-          <w:lang w:val="en-US"/>
-        </w:rPr>
-        <w:t xml:space="preserve">f two branches, being the other one hate crimes, and how both are greatly interconnected: hate crimes also tend to cluster in time after specific events (King &amp; Sutton, 2013) and are considered the physical expression of hateful messages. </w:t>
-      </w:r>
-      <w:r>
-        <w:rPr>
-          <w:lang w:val="en-US"/>
-        </w:rPr>
-        <w:t>This is one of the evident reasons why we s</w:t>
-      </w:r>
-      <w:r>
-        <w:rPr>
-          <w:lang w:val="en-US"/>
-        </w:rPr>
-        <w:t xml:space="preserve">hould be concerned about this topic, in order to avoid this translation to harassments, aggressions and even murders. </w:t>
-      </w:r>
-    </w:p>
-    <w:p>
-      <w:pPr>
-        <w:spacing w:line="360" w:lineRule="auto"/>
-        <w:rPr>
-          <w:lang w:val="en-US"/>
-        </w:rPr>
-      </w:pPr>
-      <w:r>
-        <w:rPr>
-          <w:lang w:val="en-US"/>
-        </w:rPr>
-        <w:t>The case we’re treating i</w:t>
-      </w:r>
-      <w:r>
-        <w:rPr>
-          <w:lang w:val="en-US"/>
-        </w:rPr>
-        <w:t>n this work, football, has a long history of documented patterns of racism (Back et al., 1998), sexism and masculinity (Dunn, 2014) and homophobia (Cleland, 2018)</w:t>
-      </w:r>
-      <w:r>
-        <w:rPr>
-          <w:lang w:val="en-US"/>
-        </w:rPr>
-        <w:t xml:space="preserve">. Although there may be some reasons to think they are progressively changing (not only in football, </w:t>
+        <w:t xml:space="preserve">During the 2022 Qatar World Cup, Spain played against Costa Rica, Germany, </w:t>
       </w:r>
       <w:proofErr w:type="gramStart"/>
       <w:r>
         <w:rPr>
           <w:lang w:val="en-US"/>
         </w:rPr>
-        <w:t>we should</w:t>
+        <w:t>Japan</w:t>
       </w:r>
       <w:proofErr w:type="gramEnd"/>
       <w:r>
         <w:rPr>
           <w:lang w:val="en-US"/>
         </w:rPr>
-        <w:t xml:space="preserve"> say), there’s a certain debate on if it’s effectively happening or not and at what pace. Indeed, in May of 2023 there was a huge international reaction to racist scandals regarding Vinicius Junior, a Real Madrid C.F. player, during matches played at the highest levels of competition in Spain</w:t>
-      </w:r>
-      <w:r>
-        <w:rPr>
-          <w:lang w:val="en-US"/>
-        </w:rPr>
-        <w:t xml:space="preserve">, so it </w:t>
-      </w:r>
-      <w:proofErr w:type="gramStart"/>
-      <w:r>
-        <w:rPr>
-          <w:lang w:val="en-US"/>
-        </w:rPr>
-        <w:t>appear</w:t>
-      </w:r>
-      <w:proofErr w:type="gramEnd"/>
-      <w:r>
-        <w:rPr>
-          <w:lang w:val="en-US"/>
-        </w:rPr>
-        <w:t xml:space="preserve"> like this situation may be far from ending</w:t>
-      </w:r>
-      <w:r>
-        <w:rPr>
-          <w:lang w:val="en-US"/>
-        </w:rPr>
-        <w:t xml:space="preserve">. </w:t>
-      </w:r>
-    </w:p>
-    <w:p>
-      <w:pPr>
-        <w:spacing w:line="360" w:lineRule="auto"/>
-        <w:rPr>
-          <w:lang w:val="en-US"/>
-        </w:rPr>
-      </w:pPr>
-      <w:r>
-        <w:rPr>
-          <w:lang w:val="en-US"/>
-        </w:rPr>
-        <w:t xml:space="preserve">In </w:t>
-      </w:r>
-      <w:r>
-        <w:rPr>
-          <w:lang w:val="en-US"/>
-        </w:rPr>
-        <w:t>this</w:t>
-      </w:r>
-      <w:r>
-        <w:rPr>
-          <w:lang w:val="en-US"/>
-        </w:rPr>
-        <w:t xml:space="preserve"> contribution, </w:t>
-      </w:r>
-      <w:r>
-        <w:rPr>
-          <w:lang w:val="en-US"/>
-        </w:rPr>
-        <w:t xml:space="preserve">our main objective is to address and quantify the relationship between football events and online hate speech through social media listening techniques, by trying to answer if football matches being played result in upticks in the proportion of online messages characterized as hateful. To do so, we gathered more than 4 million tweets from Spanish football fans during the 2022 Qatar World Cup and we constructed a Supervised Machine Learning model that elucidates whether a tweet is hateful or not, to later perform statistical operations and construct Visualizations of the evolution of hate speech throughout the whole event. </w:t>
-      </w:r>
-    </w:p>
-    <w:p>
-      <w:pPr>
-        <w:spacing w:line="360" w:lineRule="auto"/>
-        <w:rPr>
-          <w:lang w:val="en-US"/>
-        </w:rPr>
-      </w:pPr>
-      <w:r>
-        <w:rPr>
-          <w:lang w:val="en-US"/>
-        </w:rPr>
-        <w:t xml:space="preserve">To our knowledge, the only work that </w:t>
-      </w:r>
-      <w:r>
-        <w:rPr>
-          <w:lang w:val="en-US"/>
-        </w:rPr>
-        <w:t>also combines football and hate speech detection</w:t>
-      </w:r>
-      <w:r>
-        <w:rPr>
-          <w:lang w:val="en-US"/>
-        </w:rPr>
-        <w:t xml:space="preserve"> is from </w:t>
-      </w:r>
-      <w:proofErr w:type="spellStart"/>
-      <w:r>
-        <w:rPr>
-          <w:lang w:val="en-US"/>
-        </w:rPr>
-        <w:t>Alrababa’h</w:t>
-      </w:r>
-      <w:proofErr w:type="spellEnd"/>
-      <w:r>
-        <w:rPr>
-          <w:lang w:val="en-US"/>
-        </w:rPr>
-        <w:t xml:space="preserve"> et al. </w:t>
-      </w:r>
-      <w:r>
-        <w:rPr>
-          <w:lang w:val="en-US"/>
-        </w:rPr>
-        <w:t xml:space="preserve">(2021), who, </w:t>
-      </w:r>
-      <w:r>
-        <w:rPr>
-          <w:lang w:val="en-US"/>
-        </w:rPr>
-        <w:t>asides</w:t>
-      </w:r>
-      <w:r>
-        <w:rPr>
-          <w:lang w:val="en-US"/>
-        </w:rPr>
-        <w:t xml:space="preserve"> from other methodological approaches, th</w:t>
-      </w:r>
-      <w:r>
-        <w:rPr>
-          <w:lang w:val="en-US"/>
-        </w:rPr>
-        <w:t>ey also set up a model to identify hateful tweets, although they restrict their scope to anti-Muslim ones, to test the ‘</w:t>
-      </w:r>
-      <w:proofErr w:type="spellStart"/>
-      <w:r>
-        <w:rPr>
-          <w:lang w:val="en-US"/>
-        </w:rPr>
-        <w:t>parasocial</w:t>
-      </w:r>
-      <w:proofErr w:type="spellEnd"/>
-      <w:r>
-        <w:rPr>
-          <w:lang w:val="en-US"/>
-        </w:rPr>
-        <w:t xml:space="preserve"> contact hypothesis’. </w:t>
-      </w:r>
-      <w:r>
-        <w:rPr>
-          <w:lang w:val="en-US"/>
-        </w:rPr>
-        <w:t>This theory states that contact with members from minor</w:t>
-      </w:r>
-      <w:r>
-        <w:rPr>
-          <w:lang w:val="en-US"/>
-        </w:rPr>
-        <w:t xml:space="preserve">ities tend to reduce prejudice towards that minority, but always under some conditions: exposition should be repeated, the experience should be </w:t>
-      </w:r>
-      <w:proofErr w:type="gramStart"/>
-      <w:r>
-        <w:rPr>
-          <w:lang w:val="en-US"/>
-        </w:rPr>
-        <w:t>positive</w:t>
-      </w:r>
-      <w:proofErr w:type="gramEnd"/>
-      <w:r>
-        <w:rPr>
-          <w:lang w:val="en-US"/>
-        </w:rPr>
-        <w:t xml:space="preserve"> and the identities should be noted (Allport, 1954; </w:t>
-      </w:r>
-      <w:proofErr w:type="spellStart"/>
-      <w:r>
-        <w:rPr>
-          <w:lang w:val="en-US"/>
-        </w:rPr>
-        <w:t>Schiappa</w:t>
-      </w:r>
-      <w:proofErr w:type="spellEnd"/>
-      <w:r>
-        <w:rPr>
-          <w:lang w:val="en-US"/>
-        </w:rPr>
-        <w:t xml:space="preserve">, Gregg and Hewes, 2005). </w:t>
-      </w:r>
-    </w:p>
-    <w:p>
-      <w:pPr>
-        <w:spacing w:line="360" w:lineRule="auto"/>
-        <w:rPr>
-          <w:lang w:val="en-US"/>
-        </w:rPr>
-      </w:pPr>
-      <w:r>
-        <w:rPr>
-          <w:lang w:val="en-US"/>
-        </w:rPr>
-        <w:t xml:space="preserve">During the 2022 Qatar World Cup, Spain played against Costa Rica, Germany, </w:t>
-      </w:r>
-      <w:proofErr w:type="gramStart"/>
-      <w:r>
-        <w:rPr>
-          <w:lang w:val="en-US"/>
-        </w:rPr>
-        <w:t>Japan</w:t>
-      </w:r>
-      <w:proofErr w:type="gramEnd"/>
-      <w:r>
-        <w:rPr>
-          <w:lang w:val="en-US"/>
-        </w:rPr>
         <w:t xml:space="preserve"> and Morocco, winning only the first match, drawing the two next and losing the last</w:t>
       </w:r>
       <w:r>
         <w:rPr>
           <w:lang w:val="en-US"/>
         </w:rPr>
-        <w:t xml:space="preserve">, so the </w:t>
-      </w:r>
-      <w:r>
-        <w:rPr>
-          <w:lang w:val="en-US"/>
-        </w:rPr>
-        <w:lastRenderedPageBreak/>
-        <w:t>‘positivity’ assumption is not fulfilled</w:t>
+        <w:t>, so the ‘positivity’ assumption is not fulfilled</w:t>
       </w:r>
       <w:r>
         <w:rPr>
@@ -2886,7 +3444,14 @@
         <w:rPr>
           <w:lang w:val="en-US"/>
         </w:rPr>
-        <w:t>Bag-of-Words, TF, TF-IDF, unigrams, word n-grams, character n-grams…)</w:t>
+        <w:t xml:space="preserve">Bag-of-Words, TF, TF-IDF, </w:t>
+      </w:r>
+      <w:r>
+        <w:rPr>
+          <w:lang w:val="en-US"/>
+        </w:rPr>
+        <w:lastRenderedPageBreak/>
+        <w:t>unigrams, word n-grams, character n-grams…)</w:t>
       </w:r>
       <w:r>
         <w:rPr>
@@ -2930,14 +3495,7 @@
         <w:rPr>
           <w:lang w:val="en-US"/>
         </w:rPr>
-        <w:t xml:space="preserve"> or Ayo et al. (2020) in the context </w:t>
-      </w:r>
-      <w:r>
-        <w:rPr>
-          <w:lang w:val="en-US"/>
-        </w:rPr>
-        <w:lastRenderedPageBreak/>
-        <w:t xml:space="preserve">of hate speech, reaching </w:t>
+        <w:t xml:space="preserve"> or Ayo et al. (2020) in the context of hate speech, reaching </w:t>
       </w:r>
       <w:r>
         <w:rPr>
@@ -3196,6 +3754,7 @@
         <w:rPr>
           <w:lang w:val="en-US"/>
         </w:rPr>
+        <w:lastRenderedPageBreak/>
         <w:t>3. seeks to silence a minority.</w:t>
       </w:r>
     </w:p>
@@ -3246,7 +3805,6 @@
         <w:rPr>
           <w:lang w:val="en-US"/>
         </w:rPr>
-        <w:lastRenderedPageBreak/>
         <w:t>5. promotes, but does not directly use, hate</w:t>
       </w:r>
       <w:r>
@@ -3647,6 +4205,7 @@
         <w:rPr>
           <w:lang w:val="en-US"/>
         </w:rPr>
+        <w:lastRenderedPageBreak/>
         <w:t>Our dependent variable will be the percentage of hateful tweets relative to all the tweets sent during that span of time</w:t>
       </w:r>
       <w:r>
@@ -3667,7 +4226,6 @@
         <w:rPr>
           <w:lang w:val="en-US"/>
         </w:rPr>
-        <w:lastRenderedPageBreak/>
         <w:t xml:space="preserve">H1. </w:t>
       </w:r>
       <w:r>
@@ -3718,19 +4276,13 @@
         <w:rPr>
           <w:lang w:val="en-US"/>
         </w:rPr>
-        <w:t>This effect increases significantly when the supporter’s team does not get a win and</w:t>
-      </w:r>
-      <w:r>
-        <w:rPr>
-          <w:lang w:val="en-US"/>
-        </w:rPr>
-        <w:t xml:space="preserve"> </w:t>
-      </w:r>
-      <w:r>
-        <w:rPr>
-          <w:lang w:val="en-US"/>
-        </w:rPr>
-        <w:t>when the rival team comes from a different continent.</w:t>
+        <w:t>This effect increases significantly when the supporter’s team does not get a win</w:t>
+      </w:r>
+      <w:r>
+        <w:rPr>
+          <w:lang w:val="en-US"/>
+        </w:rPr>
+        <w:t xml:space="preserve">. </w:t>
       </w:r>
     </w:p>
     <w:p>
@@ -3922,14 +4474,14 @@
         <w:rPr>
           <w:lang w:val="en-US"/>
         </w:rPr>
-        <w:t xml:space="preserve">As our objective is to run a Supervised Machine Learning task, it’s compulsory to have some tweets already tagged as hateful or not in order to build the training and testing splits for the model selection. As other authors have already stated (CITAR), the percentage of hateful tweets in regular conversational topics, such as the one we’re working with, is not usually very high (this doesn’t mean that it’s not important), so we </w:t>
+        <w:t xml:space="preserve">As our objective is to run a Supervised Machine Learning task, it’s compulsory to have some tweets already tagged as hateful or not in order to build the training and testing splits for the model selection. As other authors have already stated (CITAR), the percentage of hateful tweets in regular conversational topics, such as the one we’re </w:t>
       </w:r>
       <w:r>
         <w:rPr>
           <w:lang w:val="en-US"/>
         </w:rPr>
         <w:lastRenderedPageBreak/>
-        <w:t xml:space="preserve">face an unbalanced classes problem. To address this challenge we again combined randomization (2000 random tweets) with specific terms searching, such as </w:t>
+        <w:t xml:space="preserve">working with, is not usually very high (this doesn’t mean that it’s not important), so we face an unbalanced classes problem. To address this challenge we again combined randomization (2000 random tweets) with specific terms searching, such as </w:t>
       </w:r>
       <w:proofErr w:type="gramStart"/>
       <w:r>
@@ -4224,6 +4776,7 @@
                 <w:bCs/>
                 <w:lang w:val="en-US"/>
               </w:rPr>
+              <w:lastRenderedPageBreak/>
               <w:t>Emojis</w:t>
             </w:r>
           </w:p>
@@ -4271,7 +4824,6 @@
                 <w:rFonts w:ascii="Segoe UI Emoji" w:hAnsi="Segoe UI Emoji" w:cs="Segoe UI Emoji"/>
                 <w:lang w:val="en-US"/>
               </w:rPr>
-              <w:lastRenderedPageBreak/>
               <w:t>🤣😂</w:t>
             </w:r>
           </w:p>
@@ -4664,6 +5216,7 @@
         <w:rPr>
           <w:lang w:val="en-US"/>
         </w:rPr>
+        <w:lastRenderedPageBreak/>
         <w:t xml:space="preserve">After splitting all tweets in single words, we removed </w:t>
       </w:r>
       <w:proofErr w:type="spellStart"/>
@@ -4699,7 +5252,6 @@
         <w:rPr>
           <w:lang w:val="en-US"/>
         </w:rPr>
-        <w:lastRenderedPageBreak/>
         <w:t>none</w:t>
       </w:r>
       <w:proofErr w:type="gramEnd"/>
@@ -4967,14 +5519,14 @@
         <w:rPr>
           <w:lang w:val="en-US"/>
         </w:rPr>
-        <w:t xml:space="preserve">’. We predicted with the trained model setting the output as probabilities, not the class directly, so we could set the threshold that better fit for our purposes and that correctly balanced False Positives and False Negatives, with a value of 0.3. This means </w:t>
+        <w:t xml:space="preserve">’. We predicted with the trained model setting the output as probabilities, </w:t>
       </w:r>
       <w:r>
         <w:rPr>
           <w:lang w:val="en-US"/>
         </w:rPr>
         <w:lastRenderedPageBreak/>
-        <w:t xml:space="preserve">that if the predictive task assigned a tweet a probability of more than 0.3 of being hateful, it would be classified as so. </w:t>
+        <w:t xml:space="preserve">not the class directly, so we could set the threshold that better fit for our purposes and that correctly balanced False Positives and False Negatives, with a value of 0.3. This means that if the predictive task assigned a tweet a probability of more than 0.3 of being hateful, it would be classified as so. </w:t>
       </w:r>
     </w:p>
     <w:p>
@@ -5418,7 +5970,14 @@
         <w:rPr>
           <w:lang w:val="en-US"/>
         </w:rPr>
-        <w:t xml:space="preserve">vector that R Studio was trying to allocate was 161.2Gb. To avoid this problem, we constructed a loop in which successive iterations of 50000 tweets were classified using the model, with the following sequence: </w:t>
+        <w:t xml:space="preserve">vector that R Studio was trying to allocate was 161.2Gb. To avoid this problem, </w:t>
+      </w:r>
+      <w:r>
+        <w:rPr>
+          <w:lang w:val="en-US"/>
+        </w:rPr>
+        <w:lastRenderedPageBreak/>
+        <w:t xml:space="preserve">we constructed a loop in which successive iterations of 50000 tweets were classified using the model, with the following sequence: </w:t>
       </w:r>
     </w:p>
     <w:p>
@@ -5437,7 +5996,6 @@
         <w:rPr>
           <w:lang w:val="en-US"/>
         </w:rPr>
-        <w:lastRenderedPageBreak/>
         <w:t xml:space="preserve">Before setting the loop, keep open the training DFM, establish a batch size of 50000 tweets and create an empty dataframe in which we’ll store all predictions, with two variables (“No” and “Yes”). </w:t>
       </w:r>
     </w:p>
@@ -5728,7 +6286,6 @@
         </w:numPr>
       </w:pPr>
       <w:r>
-        <w:lastRenderedPageBreak/>
         <w:t>RESULTS AND DISCUSSION</w:t>
       </w:r>
     </w:p>
@@ -5751,6 +6308,114 @@
     </w:p>
     <w:p>
       <w:pPr>
+        <w:spacing w:line="360" w:lineRule="auto"/>
+        <w:rPr>
+          <w:lang w:val="en-US"/>
+        </w:rPr>
+      </w:pPr>
+      <w:r>
+        <w:rPr>
+          <w:lang w:val="en-US"/>
+        </w:rPr>
+        <w:t>In Figure X we o</w:t>
+      </w:r>
+      <w:r>
+        <w:rPr>
+          <w:lang w:val="en-US"/>
+        </w:rPr>
+        <w:t>bserve the overall level of hate speech between the 20</w:t>
+      </w:r>
+      <w:r>
+        <w:rPr>
+          <w:vertAlign w:val="superscript"/>
+          <w:lang w:val="en-US"/>
+        </w:rPr>
+        <w:t>th</w:t>
+      </w:r>
+      <w:r>
+        <w:rPr>
+          <w:lang w:val="en-US"/>
+        </w:rPr>
+        <w:t xml:space="preserve"> of November and the 10</w:t>
+      </w:r>
+      <w:r>
+        <w:rPr>
+          <w:vertAlign w:val="superscript"/>
+          <w:lang w:val="en-US"/>
+        </w:rPr>
+        <w:t>th</w:t>
+      </w:r>
+      <w:r>
+        <w:rPr>
+          <w:lang w:val="en-US"/>
+        </w:rPr>
+        <w:t xml:space="preserve"> of December, period in which Spain faced the four shown teams. The first thing we observe is that there’s a stable ‘basal’ level around the 1,7% mark, approximately, for the first 3 matches, with a normal degree of variance and no remarkable upticks or downfalls. In this period, we also find the lowest point of online hate when Spain was winning against Costa Rica by a large margin, which is reasonable: under favorable circumstances, aggressiveness towards other identities is not so prone. </w:t>
+      </w:r>
+    </w:p>
+    <w:p>
+      <w:pPr>
+        <w:spacing w:line="360" w:lineRule="auto"/>
+        <w:rPr>
+          <w:lang w:val="en-US"/>
+        </w:rPr>
+      </w:pPr>
+      <w:r>
+        <w:rPr>
+          <w:lang w:val="en-US"/>
+        </w:rPr>
+        <w:t xml:space="preserve">The next two games, against Germany and Japan, don’t show either any peak of hate or specific situations in which there was a relevant </w:t>
+      </w:r>
+      <w:r>
+        <w:rPr>
+          <w:lang w:val="en-US"/>
+        </w:rPr>
+        <w:t xml:space="preserve">increase, and the maximum proportion of hateful tweets round about the 2% mark for some moments. This matches ended up in draws, and while the values are slightly higher in comparison with Costa Rica, we can’t assume it’s a consequence of the worse result. </w:t>
+      </w:r>
+    </w:p>
+    <w:p>
+      <w:pPr>
+        <w:spacing w:line="360" w:lineRule="auto"/>
+        <w:rPr>
+          <w:lang w:val="en-US"/>
+        </w:rPr>
+      </w:pPr>
+      <w:r>
+        <w:rPr>
+          <w:lang w:val="en-US"/>
+        </w:rPr>
+        <w:t xml:space="preserve">Nonetheless, this stable trend below 2% starts changing during the days after the last result, when Spain has already classified to the eliminatory phase. For the first time, the 3% mark is surpassed, which may be due to the anti-Asian hate or due to the rivals for the first round being known, as Morocco was the opponent. </w:t>
+      </w:r>
+    </w:p>
+    <w:p>
+      <w:pPr>
+        <w:spacing w:line="360" w:lineRule="auto"/>
+        <w:rPr>
+          <w:lang w:val="en-US"/>
+        </w:rPr>
+      </w:pPr>
+      <w:r>
+        <w:rPr>
+          <w:lang w:val="en-US"/>
+        </w:rPr>
+        <w:t>The days before the first round, hate speech significantly increases, showing the highest mark for the whole temporal series and a clear upward tendency, and while there’s a slight moderation of the trend when playing the game, it rises again around halftime. After Spain’s loss, values round the 3,5% mark approximately, more than the double compared to the previous ‘basal’ level. The trend decreases as time passes, in a sort of ‘cooling’ phase as the peak moment has already passed</w:t>
+      </w:r>
+      <w:r>
+        <w:rPr>
+          <w:lang w:val="en-US"/>
+        </w:rPr>
+        <w:t xml:space="preserve">, very slowly returning to 2%. At the final moments there’s another uptick, but we can’t assess if it was later continued or rather due to momentary variability. </w:t>
+      </w:r>
+    </w:p>
+    <w:p>
+      <w:pPr>
+        <w:spacing w:line="360" w:lineRule="auto"/>
+        <w:rPr>
+          <w:lang w:val="en-US"/>
+        </w:rPr>
+      </w:pPr>
+    </w:p>
+    <w:p>
+      <w:pPr>
         <w:pStyle w:val="Ttuloprrafo"/>
         <w:jc w:val="both"/>
       </w:pPr>
@@ -5758,10 +6423,11 @@
         <w:rPr>
           <w:noProof/>
         </w:rPr>
+        <w:lastRenderedPageBreak/>
         <w:drawing>
-          <wp:inline distT="0" distB="0" distL="0" distR="0" wp14:anchorId="7518F4EB" wp14:editId="081EB30B">
-            <wp:extent cx="8127242" cy="4879234"/>
-            <wp:effectExtent l="4762" t="0" r="0" b="0"/>
+          <wp:inline distT="0" distB="0" distL="0" distR="0" wp14:anchorId="7518F4EB" wp14:editId="298776D6">
+            <wp:extent cx="8919866" cy="5355088"/>
+            <wp:effectExtent l="0" t="8255" r="6350" b="6350"/>
             <wp:docPr id="2079976329" name="Imagen 1"/>
             <wp:cNvGraphicFramePr>
               <a:graphicFrameLocks xmlns:a="http://schemas.openxmlformats.org/drawingml/2006/main" noChangeAspect="1"/>
@@ -5776,7 +6442,7 @@
                     </pic:cNvPicPr>
                   </pic:nvPicPr>
                   <pic:blipFill>
-                    <a:blip r:embed="rId8" cstate="print">
+                    <a:blip r:embed="rId9" cstate="print">
                       <a:extLst>
                         <a:ext uri="{28A0092B-C50C-407E-A947-70E740481C1C}">
                           <a14:useLocalDpi xmlns:a14="http://schemas.microsoft.com/office/drawing/2010/main" val="0"/>
@@ -5791,7 +6457,7 @@
                   <pic:spPr bwMode="auto">
                     <a:xfrm rot="5400000">
                       <a:off x="0" y="0"/>
-                      <a:ext cx="8127242" cy="4879234"/>
+                      <a:ext cx="8937544" cy="5365701"/>
                     </a:xfrm>
                     <a:prstGeom prst="rect">
                       <a:avLst/>
@@ -5807,6 +6473,148 @@
           </wp:inline>
         </w:drawing>
       </w:r>
+    </w:p>
+    <w:p>
+      <w:pPr>
+        <w:spacing w:line="360" w:lineRule="auto"/>
+        <w:rPr>
+          <w:lang w:val="en-US"/>
+        </w:rPr>
+      </w:pPr>
+      <w:r>
+        <w:rPr>
+          <w:lang w:val="en-US"/>
+        </w:rPr>
+        <w:lastRenderedPageBreak/>
+        <w:t>If we look further i</w:t>
+      </w:r>
+      <w:r>
+        <w:rPr>
+          <w:lang w:val="en-US"/>
+        </w:rPr>
+        <w:t xml:space="preserve">nto detail of the game against the Moroccan National Team, we </w:t>
+      </w:r>
+      <w:r>
+        <w:rPr>
+          <w:lang w:val="en-US"/>
+        </w:rPr>
+        <w:t xml:space="preserve">can also observe part of that ‘preparation’ phase, in which hateful users may be setting the terrain for targeting, in this case, Moroccan people: this may also have an effect among hate spreaders, who could join the conversation instigated by the ones who started the diffusion, also contributing to the hostile climate prior to the game. </w:t>
+      </w:r>
+    </w:p>
+    <w:p>
+      <w:pPr>
+        <w:spacing w:line="360" w:lineRule="auto"/>
+        <w:rPr>
+          <w:lang w:val="en-US"/>
+        </w:rPr>
+      </w:pPr>
+      <w:r>
+        <w:rPr>
+          <w:lang w:val="en-US"/>
+        </w:rPr>
+        <w:t xml:space="preserve">When the match starts, at 16:00 hours, there’s about an hour and a half in which the level falls back to the 2% mark, even lower; however, this is only the previous step to another significant uptick, probably because of the arrival to penalties and the 3-0 defeat. After that, the increase remains constant and scratches the 4% of tweets being hateful, which, considering the volume we handle (more than 4 millions), is not a negligible amount. </w:t>
+      </w:r>
+    </w:p>
+    <w:p>
+      <w:pPr>
+        <w:spacing w:line="360" w:lineRule="auto"/>
+        <w:rPr>
+          <w:lang w:val="en-US"/>
+        </w:rPr>
+      </w:pPr>
+      <w:r>
+        <w:rPr>
+          <w:lang w:val="en-US"/>
+        </w:rPr>
+        <w:t xml:space="preserve">There are several possibilities </w:t>
+      </w:r>
+      <w:r>
+        <w:rPr>
+          <w:lang w:val="en-US"/>
+        </w:rPr>
+        <w:t>to explain why</w:t>
+      </w:r>
+      <w:r>
+        <w:rPr>
+          <w:lang w:val="en-US"/>
+        </w:rPr>
+        <w:t xml:space="preserve"> the match against Morocco meant doubling the level of online hate speech from the ‘standard’ levels: firstly, as sports-related explanation, Spain was disqualified from the 2022 World Cup. As we’ve already mentioned, non-favorable conditions might act as an incentive for racist, </w:t>
+      </w:r>
+      <w:proofErr w:type="gramStart"/>
+      <w:r>
+        <w:rPr>
+          <w:lang w:val="en-US"/>
+        </w:rPr>
+        <w:t>homophobic</w:t>
+      </w:r>
+      <w:proofErr w:type="gramEnd"/>
+      <w:r>
+        <w:rPr>
+          <w:lang w:val="en-US"/>
+        </w:rPr>
+        <w:t xml:space="preserve"> or sexist discourses to be shared, due to a perceived ‘grievance’ by the hate perpetrators. It’s possible that the consecutive draws against Germany and Japan</w:t>
+      </w:r>
+      <w:r>
+        <w:rPr>
+          <w:lang w:val="en-US"/>
+        </w:rPr>
+        <w:t xml:space="preserve"> were not as meaningful as this loss, as Spain still scored one point in each one of them and historical patterns of discrimination against Germans are non-existent in Spain, while anti-Asian feelings are present but not highly developed. </w:t>
+      </w:r>
+    </w:p>
+    <w:p>
+      <w:pPr>
+        <w:spacing w:line="360" w:lineRule="auto"/>
+        <w:rPr>
+          <w:lang w:val="en-US"/>
+        </w:rPr>
+      </w:pPr>
+      <w:r>
+        <w:rPr>
+          <w:lang w:val="en-US"/>
+        </w:rPr>
+        <w:t xml:space="preserve">However, and this leads to our second possibility, there are in fact historical, </w:t>
+      </w:r>
+      <w:proofErr w:type="gramStart"/>
+      <w:r>
+        <w:rPr>
+          <w:lang w:val="en-US"/>
+        </w:rPr>
+        <w:t>social</w:t>
+      </w:r>
+      <w:proofErr w:type="gramEnd"/>
+      <w:r>
+        <w:rPr>
+          <w:lang w:val="en-US"/>
+        </w:rPr>
+        <w:t xml:space="preserve"> and geopolitical tensions between Spain and Morocco, which we value as the most important reason why the hate level increased so much before, during and after the clash. Spain has been during for several decades a destination for migrants from the North of Africa, among which there’s a majority of Moroccan citizens, and the shared frontiers in Ceuta and Melilla have been scenario of trespassing attempts and violence. </w:t>
+      </w:r>
+      <w:r>
+        <w:rPr>
+          <w:lang w:val="en-US"/>
+        </w:rPr>
+        <w:t xml:space="preserve">These precedents are related with the development of anti-Moroccan attitudes and racist perceptions, which could have been fueled by the direct confrontation against their football team. </w:t>
+      </w:r>
+    </w:p>
+    <w:p>
+      <w:pPr>
+        <w:spacing w:line="360" w:lineRule="auto"/>
+        <w:rPr>
+          <w:lang w:val="en-US"/>
+        </w:rPr>
+      </w:pPr>
+      <w:r>
+        <w:rPr>
+          <w:lang w:val="en-US"/>
+        </w:rPr>
+        <w:t xml:space="preserve">As the game ended, many Moroccan residents living in different areas of Spain went out to the streets to celebrate, which may have also fostered hate speech targeted towards them and be the reason why the hate level is constant even until midnight. </w:t>
+      </w:r>
+    </w:p>
+    <w:p>
+      <w:pPr>
+        <w:rPr>
+          <w:lang w:val="en-US"/>
+        </w:rPr>
+      </w:pPr>
     </w:p>
     <w:p>
       <w:r>
@@ -5832,7 +6640,7 @@
                     </pic:cNvPicPr>
                   </pic:nvPicPr>
                   <pic:blipFill>
-                    <a:blip r:embed="rId9" cstate="print">
+                    <a:blip r:embed="rId10" cstate="print">
                       <a:extLst>
                         <a:ext uri="{28A0092B-C50C-407E-A947-70E740481C1C}">
                           <a14:useLocalDpi xmlns:a14="http://schemas.microsoft.com/office/drawing/2010/main" val="0"/>
@@ -5867,6 +6675,27 @@
     <w:p/>
     <w:p>
       <w:pPr>
+        <w:spacing w:line="360" w:lineRule="auto"/>
+        <w:rPr>
+          <w:lang w:val="en-US"/>
+        </w:rPr>
+      </w:pPr>
+      <w:r>
+        <w:rPr>
+          <w:lang w:val="en-US"/>
+        </w:rPr>
+        <w:lastRenderedPageBreak/>
+        <w:t>Nonetheless, all interpretations developed h</w:t>
+      </w:r>
+      <w:r>
+        <w:rPr>
+          <w:lang w:val="en-US"/>
+        </w:rPr>
+        <w:t>ave been based on the plots, which is not enough to assess correlations. In Section 3.2., we’ll aim to statistically confirm or reject the proposed hypotheses.</w:t>
+      </w:r>
+    </w:p>
+    <w:p>
+      <w:pPr>
         <w:pStyle w:val="Epgrafessubcaptulos"/>
         <w:numPr>
           <w:ilvl w:val="1"/>
@@ -5874,7 +6703,9 @@
         </w:numPr>
       </w:pPr>
       <w:r>
-        <w:lastRenderedPageBreak/>
+        <w:rPr>
+          <w:lang w:val="en-US"/>
+        </w:rPr>
         <w:t xml:space="preserve"> </w:t>
       </w:r>
       <w:proofErr w:type="spellStart"/>
@@ -5893,7 +6724,10 @@
         <w:t>a</w:t>
       </w:r>
       <w:r>
-        <w:t>lisis</w:t>
+        <w:t>l</w:t>
+      </w:r>
+      <w:r>
+        <w:t>ysis</w:t>
       </w:r>
       <w:proofErr w:type="spellEnd"/>
     </w:p>
@@ -6116,17 +6950,7 @@
                 <w:color w:val="000000"/>
                 <w:sz w:val="22"/>
               </w:rPr>
-              <w:t>E</w:t>
-            </w:r>
-            <w:r>
-              <w:rPr>
-                <w:rFonts w:eastAsia="Arial" w:hAnsi="Arial" w:cs="Arial"/>
-                <w:b/>
-                <w:bCs/>
-                <w:color w:val="000000"/>
-                <w:sz w:val="22"/>
-              </w:rPr>
-              <w:t>stimate</w:t>
+              <w:t>Estimate</w:t>
             </w:r>
             <w:proofErr w:type="spellEnd"/>
           </w:p>
@@ -6219,17 +7043,7 @@
                 <w:color w:val="000000"/>
                 <w:sz w:val="22"/>
               </w:rPr>
-              <w:t xml:space="preserve">Mean </w:t>
-            </w:r>
-            <w:r>
-              <w:rPr>
-                <w:rFonts w:eastAsia="Arial" w:hAnsi="Arial" w:cs="Arial"/>
-                <w:b/>
-                <w:bCs/>
-                <w:color w:val="000000"/>
-                <w:sz w:val="22"/>
-              </w:rPr>
-              <w:t>Y</w:t>
+              <w:t>Mean Y</w:t>
             </w:r>
           </w:p>
         </w:tc>
@@ -9522,6 +10336,7 @@
     </w:p>
     <w:p>
       <w:r>
+        <w:lastRenderedPageBreak/>
         <w:t>aaaaaaaaaaaaaaaaaaaaaaaaaaaaaaaaaaaaaaaaaaaaaaaaaaaaaaaaaaaaaaaaaaaaaaaaaaaaaaaa</w:t>
       </w:r>
     </w:p>
@@ -9786,6 +10601,7 @@
         <w:rPr>
           <w:lang w:val="en-US"/>
         </w:rPr>
+        <w:lastRenderedPageBreak/>
         <w:t xml:space="preserve">Jaki, S., &amp; De </w:t>
       </w:r>
       <w:proofErr w:type="spellStart"/>
@@ -9865,7 +10681,6 @@
         <w:rPr>
           <w:lang w:val="en-US"/>
         </w:rPr>
-        <w:lastRenderedPageBreak/>
         <w:t>Khanday</w:t>
       </w:r>
       <w:proofErr w:type="spellEnd"/>
@@ -10578,6 +11393,184 @@
     </w:lvl>
   </w:abstractNum>
   <w:abstractNum w:abstractNumId="3" w15:restartNumberingAfterBreak="0">
+    <w:nsid w:val="32AF26D9"/>
+    <w:multiLevelType w:val="hybridMultilevel"/>
+    <w:tmpl w:val="1016965E"/>
+    <w:lvl w:ilvl="0" w:tplc="2B9A1524">
+      <w:start w:val="1"/>
+      <w:numFmt w:val="decimal"/>
+      <w:lvlText w:val="%1."/>
+      <w:lvlJc w:val="left"/>
+      <w:pPr>
+        <w:ind w:left="360" w:hanging="360"/>
+      </w:pPr>
+      <w:rPr>
+        <w:rFonts w:ascii="Times New Roman" w:eastAsiaTheme="minorEastAsia" w:hAnsi="Times New Roman" w:cs="Times New Roman"/>
+      </w:rPr>
+    </w:lvl>
+    <w:lvl w:ilvl="1" w:tplc="0C0A000F">
+      <w:start w:val="1"/>
+      <w:numFmt w:val="decimal"/>
+      <w:lvlText w:val="%2."/>
+      <w:lvlJc w:val="left"/>
+      <w:pPr>
+        <w:ind w:left="720" w:hanging="360"/>
+      </w:pPr>
+    </w:lvl>
+    <w:lvl w:ilvl="2" w:tplc="FFFFFFFF" w:tentative="1">
+      <w:start w:val="1"/>
+      <w:numFmt w:val="lowerRoman"/>
+      <w:lvlText w:val="%3."/>
+      <w:lvlJc w:val="right"/>
+      <w:pPr>
+        <w:ind w:left="1800" w:hanging="180"/>
+      </w:pPr>
+    </w:lvl>
+    <w:lvl w:ilvl="3" w:tplc="FFFFFFFF" w:tentative="1">
+      <w:start w:val="1"/>
+      <w:numFmt w:val="decimal"/>
+      <w:lvlText w:val="%4."/>
+      <w:lvlJc w:val="left"/>
+      <w:pPr>
+        <w:ind w:left="2520" w:hanging="360"/>
+      </w:pPr>
+    </w:lvl>
+    <w:lvl w:ilvl="4" w:tplc="FFFFFFFF" w:tentative="1">
+      <w:start w:val="1"/>
+      <w:numFmt w:val="lowerLetter"/>
+      <w:lvlText w:val="%5."/>
+      <w:lvlJc w:val="left"/>
+      <w:pPr>
+        <w:ind w:left="3240" w:hanging="360"/>
+      </w:pPr>
+    </w:lvl>
+    <w:lvl w:ilvl="5" w:tplc="FFFFFFFF" w:tentative="1">
+      <w:start w:val="1"/>
+      <w:numFmt w:val="lowerRoman"/>
+      <w:lvlText w:val="%6."/>
+      <w:lvlJc w:val="right"/>
+      <w:pPr>
+        <w:ind w:left="3960" w:hanging="180"/>
+      </w:pPr>
+    </w:lvl>
+    <w:lvl w:ilvl="6" w:tplc="FFFFFFFF" w:tentative="1">
+      <w:start w:val="1"/>
+      <w:numFmt w:val="decimal"/>
+      <w:lvlText w:val="%7."/>
+      <w:lvlJc w:val="left"/>
+      <w:pPr>
+        <w:ind w:left="4680" w:hanging="360"/>
+      </w:pPr>
+    </w:lvl>
+    <w:lvl w:ilvl="7" w:tplc="FFFFFFFF" w:tentative="1">
+      <w:start w:val="1"/>
+      <w:numFmt w:val="lowerLetter"/>
+      <w:lvlText w:val="%8."/>
+      <w:lvlJc w:val="left"/>
+      <w:pPr>
+        <w:ind w:left="5400" w:hanging="360"/>
+      </w:pPr>
+    </w:lvl>
+    <w:lvl w:ilvl="8" w:tplc="FFFFFFFF" w:tentative="1">
+      <w:start w:val="1"/>
+      <w:numFmt w:val="lowerRoman"/>
+      <w:lvlText w:val="%9."/>
+      <w:lvlJc w:val="right"/>
+      <w:pPr>
+        <w:ind w:left="6120" w:hanging="180"/>
+      </w:pPr>
+    </w:lvl>
+  </w:abstractNum>
+  <w:abstractNum w:abstractNumId="4" w15:restartNumberingAfterBreak="0">
+    <w:nsid w:val="5A355B5B"/>
+    <w:multiLevelType w:val="hybridMultilevel"/>
+    <w:tmpl w:val="910C0DFC"/>
+    <w:lvl w:ilvl="0" w:tplc="FFFFFFFF">
+      <w:start w:val="1"/>
+      <w:numFmt w:val="decimal"/>
+      <w:lvlText w:val="%1."/>
+      <w:lvlJc w:val="left"/>
+      <w:pPr>
+        <w:ind w:left="720" w:hanging="360"/>
+      </w:pPr>
+      <w:rPr>
+        <w:rFonts w:ascii="Times New Roman" w:eastAsiaTheme="minorEastAsia" w:hAnsi="Times New Roman" w:cs="Times New Roman"/>
+      </w:rPr>
+    </w:lvl>
+    <w:lvl w:ilvl="1" w:tplc="FFFFFFFF">
+      <w:start w:val="1"/>
+      <w:numFmt w:val="decimal"/>
+      <w:lvlText w:val="%2."/>
+      <w:lvlJc w:val="left"/>
+      <w:pPr>
+        <w:ind w:left="1080" w:hanging="360"/>
+      </w:pPr>
+    </w:lvl>
+    <w:lvl w:ilvl="2" w:tplc="FFFFFFFF" w:tentative="1">
+      <w:start w:val="1"/>
+      <w:numFmt w:val="lowerRoman"/>
+      <w:lvlText w:val="%3."/>
+      <w:lvlJc w:val="right"/>
+      <w:pPr>
+        <w:ind w:left="2160" w:hanging="180"/>
+      </w:pPr>
+    </w:lvl>
+    <w:lvl w:ilvl="3" w:tplc="FFFFFFFF" w:tentative="1">
+      <w:start w:val="1"/>
+      <w:numFmt w:val="decimal"/>
+      <w:lvlText w:val="%4."/>
+      <w:lvlJc w:val="left"/>
+      <w:pPr>
+        <w:ind w:left="2880" w:hanging="360"/>
+      </w:pPr>
+    </w:lvl>
+    <w:lvl w:ilvl="4" w:tplc="FFFFFFFF" w:tentative="1">
+      <w:start w:val="1"/>
+      <w:numFmt w:val="lowerLetter"/>
+      <w:lvlText w:val="%5."/>
+      <w:lvlJc w:val="left"/>
+      <w:pPr>
+        <w:ind w:left="3600" w:hanging="360"/>
+      </w:pPr>
+    </w:lvl>
+    <w:lvl w:ilvl="5" w:tplc="FFFFFFFF" w:tentative="1">
+      <w:start w:val="1"/>
+      <w:numFmt w:val="lowerRoman"/>
+      <w:lvlText w:val="%6."/>
+      <w:lvlJc w:val="right"/>
+      <w:pPr>
+        <w:ind w:left="4320" w:hanging="180"/>
+      </w:pPr>
+    </w:lvl>
+    <w:lvl w:ilvl="6" w:tplc="FFFFFFFF" w:tentative="1">
+      <w:start w:val="1"/>
+      <w:numFmt w:val="decimal"/>
+      <w:lvlText w:val="%7."/>
+      <w:lvlJc w:val="left"/>
+      <w:pPr>
+        <w:ind w:left="5040" w:hanging="360"/>
+      </w:pPr>
+    </w:lvl>
+    <w:lvl w:ilvl="7" w:tplc="FFFFFFFF" w:tentative="1">
+      <w:start w:val="1"/>
+      <w:numFmt w:val="lowerLetter"/>
+      <w:lvlText w:val="%8."/>
+      <w:lvlJc w:val="left"/>
+      <w:pPr>
+        <w:ind w:left="5760" w:hanging="360"/>
+      </w:pPr>
+    </w:lvl>
+    <w:lvl w:ilvl="8" w:tplc="FFFFFFFF" w:tentative="1">
+      <w:start w:val="1"/>
+      <w:numFmt w:val="lowerRoman"/>
+      <w:lvlText w:val="%9."/>
+      <w:lvlJc w:val="right"/>
+      <w:pPr>
+        <w:ind w:left="6480" w:hanging="180"/>
+      </w:pPr>
+    </w:lvl>
+  </w:abstractNum>
+  <w:abstractNum w:abstractNumId="5" w15:restartNumberingAfterBreak="0">
     <w:nsid w:val="638B1216"/>
     <w:multiLevelType w:val="hybridMultilevel"/>
     <w:tmpl w:val="40DEE63E"/>
@@ -10666,7 +11659,7 @@
       </w:pPr>
     </w:lvl>
   </w:abstractNum>
-  <w:abstractNum w:abstractNumId="4" w15:restartNumberingAfterBreak="0">
+  <w:abstractNum w:abstractNumId="6" w15:restartNumberingAfterBreak="0">
     <w:nsid w:val="6B96323D"/>
     <w:multiLevelType w:val="multilevel"/>
     <w:tmpl w:val="14149764"/>
@@ -10779,7 +11772,7 @@
       </w:rPr>
     </w:lvl>
   </w:abstractNum>
-  <w:abstractNum w:abstractNumId="5" w15:restartNumberingAfterBreak="0">
+  <w:abstractNum w:abstractNumId="7" w15:restartNumberingAfterBreak="0">
     <w:nsid w:val="6D2C0F54"/>
     <w:multiLevelType w:val="multilevel"/>
     <w:tmpl w:val="C3005534"/>
@@ -10900,7 +11893,7 @@
       </w:rPr>
     </w:lvl>
   </w:abstractNum>
-  <w:abstractNum w:abstractNumId="6" w15:restartNumberingAfterBreak="0">
+  <w:abstractNum w:abstractNumId="8" w15:restartNumberingAfterBreak="0">
     <w:nsid w:val="716A46AC"/>
     <w:multiLevelType w:val="multilevel"/>
     <w:tmpl w:val="CC9AC5B4"/>
@@ -11013,7 +12006,7 @@
       </w:rPr>
     </w:lvl>
   </w:abstractNum>
-  <w:abstractNum w:abstractNumId="7" w15:restartNumberingAfterBreak="0">
+  <w:abstractNum w:abstractNumId="9" w15:restartNumberingAfterBreak="0">
     <w:nsid w:val="7194164E"/>
     <w:multiLevelType w:val="hybridMultilevel"/>
     <w:tmpl w:val="444ED488"/>
@@ -11102,7 +12095,96 @@
       </w:pPr>
     </w:lvl>
   </w:abstractNum>
-  <w:abstractNum w:abstractNumId="8" w15:restartNumberingAfterBreak="0">
+  <w:abstractNum w:abstractNumId="10" w15:restartNumberingAfterBreak="0">
+    <w:nsid w:val="72004109"/>
+    <w:multiLevelType w:val="hybridMultilevel"/>
+    <w:tmpl w:val="65223246"/>
+    <w:lvl w:ilvl="0" w:tplc="FFFFFFFF">
+      <w:start w:val="1"/>
+      <w:numFmt w:val="decimal"/>
+      <w:lvlText w:val="%1."/>
+      <w:lvlJc w:val="left"/>
+      <w:pPr>
+        <w:ind w:left="720" w:hanging="360"/>
+      </w:pPr>
+      <w:rPr>
+        <w:rFonts w:hint="default"/>
+      </w:rPr>
+    </w:lvl>
+    <w:lvl w:ilvl="1" w:tplc="FFFFFFFF">
+      <w:start w:val="1"/>
+      <w:numFmt w:val="lowerLetter"/>
+      <w:lvlText w:val="%2."/>
+      <w:lvlJc w:val="left"/>
+      <w:pPr>
+        <w:ind w:left="1440" w:hanging="360"/>
+      </w:pPr>
+    </w:lvl>
+    <w:lvl w:ilvl="2" w:tplc="FFFFFFFF" w:tentative="1">
+      <w:start w:val="1"/>
+      <w:numFmt w:val="lowerRoman"/>
+      <w:lvlText w:val="%3."/>
+      <w:lvlJc w:val="right"/>
+      <w:pPr>
+        <w:ind w:left="2160" w:hanging="180"/>
+      </w:pPr>
+    </w:lvl>
+    <w:lvl w:ilvl="3" w:tplc="FFFFFFFF" w:tentative="1">
+      <w:start w:val="1"/>
+      <w:numFmt w:val="decimal"/>
+      <w:lvlText w:val="%4."/>
+      <w:lvlJc w:val="left"/>
+      <w:pPr>
+        <w:ind w:left="2880" w:hanging="360"/>
+      </w:pPr>
+    </w:lvl>
+    <w:lvl w:ilvl="4" w:tplc="FFFFFFFF" w:tentative="1">
+      <w:start w:val="1"/>
+      <w:numFmt w:val="lowerLetter"/>
+      <w:lvlText w:val="%5."/>
+      <w:lvlJc w:val="left"/>
+      <w:pPr>
+        <w:ind w:left="3600" w:hanging="360"/>
+      </w:pPr>
+    </w:lvl>
+    <w:lvl w:ilvl="5" w:tplc="FFFFFFFF" w:tentative="1">
+      <w:start w:val="1"/>
+      <w:numFmt w:val="lowerRoman"/>
+      <w:lvlText w:val="%6."/>
+      <w:lvlJc w:val="right"/>
+      <w:pPr>
+        <w:ind w:left="4320" w:hanging="180"/>
+      </w:pPr>
+    </w:lvl>
+    <w:lvl w:ilvl="6" w:tplc="FFFFFFFF" w:tentative="1">
+      <w:start w:val="1"/>
+      <w:numFmt w:val="decimal"/>
+      <w:lvlText w:val="%7."/>
+      <w:lvlJc w:val="left"/>
+      <w:pPr>
+        <w:ind w:left="5040" w:hanging="360"/>
+      </w:pPr>
+    </w:lvl>
+    <w:lvl w:ilvl="7" w:tplc="FFFFFFFF" w:tentative="1">
+      <w:start w:val="1"/>
+      <w:numFmt w:val="lowerLetter"/>
+      <w:lvlText w:val="%8."/>
+      <w:lvlJc w:val="left"/>
+      <w:pPr>
+        <w:ind w:left="5760" w:hanging="360"/>
+      </w:pPr>
+    </w:lvl>
+    <w:lvl w:ilvl="8" w:tplc="FFFFFFFF" w:tentative="1">
+      <w:start w:val="1"/>
+      <w:numFmt w:val="lowerRoman"/>
+      <w:lvlText w:val="%9."/>
+      <w:lvlJc w:val="right"/>
+      <w:pPr>
+        <w:ind w:left="6480" w:hanging="180"/>
+      </w:pPr>
+    </w:lvl>
+  </w:abstractNum>
+  <w:abstractNum w:abstractNumId="11" w15:restartNumberingAfterBreak="0">
     <w:nsid w:val="730D02F4"/>
     <w:multiLevelType w:val="hybridMultilevel"/>
     <w:tmpl w:val="1074A7DC"/>
@@ -11214,7 +12296,7 @@
       </w:rPr>
     </w:lvl>
   </w:abstractNum>
-  <w:abstractNum w:abstractNumId="9" w15:restartNumberingAfterBreak="0">
+  <w:abstractNum w:abstractNumId="12" w15:restartNumberingAfterBreak="0">
     <w:nsid w:val="762070CF"/>
     <w:multiLevelType w:val="hybridMultilevel"/>
     <w:tmpl w:val="18B8CFA0"/>
@@ -11303,7 +12385,7 @@
       </w:pPr>
     </w:lvl>
   </w:abstractNum>
-  <w:abstractNum w:abstractNumId="10" w15:restartNumberingAfterBreak="0">
+  <w:abstractNum w:abstractNumId="13" w15:restartNumberingAfterBreak="0">
     <w:nsid w:val="7C063D2D"/>
     <w:multiLevelType w:val="multilevel"/>
     <w:tmpl w:val="C3005534"/>
@@ -11422,40 +12504,234 @@
       <w:rPr>
         <w:rFonts w:hint="default"/>
       </w:rPr>
+    </w:lvl>
+  </w:abstractNum>
+  <w:abstractNum w:abstractNumId="14" w15:restartNumberingAfterBreak="0">
+    <w:nsid w:val="7ED171A0"/>
+    <w:multiLevelType w:val="hybridMultilevel"/>
+    <w:tmpl w:val="37EA799A"/>
+    <w:lvl w:ilvl="0" w:tplc="FFFFFFFF">
+      <w:start w:val="1"/>
+      <w:numFmt w:val="decimal"/>
+      <w:lvlText w:val="%1."/>
+      <w:lvlJc w:val="left"/>
+      <w:pPr>
+        <w:ind w:left="720" w:hanging="360"/>
+      </w:pPr>
+      <w:rPr>
+        <w:rFonts w:hint="default"/>
+      </w:rPr>
+    </w:lvl>
+    <w:lvl w:ilvl="1" w:tplc="0C0A000F">
+      <w:start w:val="1"/>
+      <w:numFmt w:val="decimal"/>
+      <w:lvlText w:val="%2."/>
+      <w:lvlJc w:val="left"/>
+      <w:pPr>
+        <w:ind w:left="1080" w:hanging="360"/>
+      </w:pPr>
+    </w:lvl>
+    <w:lvl w:ilvl="2" w:tplc="FFFFFFFF" w:tentative="1">
+      <w:start w:val="1"/>
+      <w:numFmt w:val="lowerRoman"/>
+      <w:lvlText w:val="%3."/>
+      <w:lvlJc w:val="right"/>
+      <w:pPr>
+        <w:ind w:left="2160" w:hanging="180"/>
+      </w:pPr>
+    </w:lvl>
+    <w:lvl w:ilvl="3" w:tplc="FFFFFFFF" w:tentative="1">
+      <w:start w:val="1"/>
+      <w:numFmt w:val="decimal"/>
+      <w:lvlText w:val="%4."/>
+      <w:lvlJc w:val="left"/>
+      <w:pPr>
+        <w:ind w:left="2880" w:hanging="360"/>
+      </w:pPr>
+    </w:lvl>
+    <w:lvl w:ilvl="4" w:tplc="FFFFFFFF" w:tentative="1">
+      <w:start w:val="1"/>
+      <w:numFmt w:val="lowerLetter"/>
+      <w:lvlText w:val="%5."/>
+      <w:lvlJc w:val="left"/>
+      <w:pPr>
+        <w:ind w:left="3600" w:hanging="360"/>
+      </w:pPr>
+    </w:lvl>
+    <w:lvl w:ilvl="5" w:tplc="FFFFFFFF" w:tentative="1">
+      <w:start w:val="1"/>
+      <w:numFmt w:val="lowerRoman"/>
+      <w:lvlText w:val="%6."/>
+      <w:lvlJc w:val="right"/>
+      <w:pPr>
+        <w:ind w:left="4320" w:hanging="180"/>
+      </w:pPr>
+    </w:lvl>
+    <w:lvl w:ilvl="6" w:tplc="FFFFFFFF" w:tentative="1">
+      <w:start w:val="1"/>
+      <w:numFmt w:val="decimal"/>
+      <w:lvlText w:val="%7."/>
+      <w:lvlJc w:val="left"/>
+      <w:pPr>
+        <w:ind w:left="5040" w:hanging="360"/>
+      </w:pPr>
+    </w:lvl>
+    <w:lvl w:ilvl="7" w:tplc="FFFFFFFF" w:tentative="1">
+      <w:start w:val="1"/>
+      <w:numFmt w:val="lowerLetter"/>
+      <w:lvlText w:val="%8."/>
+      <w:lvlJc w:val="left"/>
+      <w:pPr>
+        <w:ind w:left="5760" w:hanging="360"/>
+      </w:pPr>
+    </w:lvl>
+    <w:lvl w:ilvl="8" w:tplc="FFFFFFFF" w:tentative="1">
+      <w:start w:val="1"/>
+      <w:numFmt w:val="lowerRoman"/>
+      <w:lvlText w:val="%9."/>
+      <w:lvlJc w:val="right"/>
+      <w:pPr>
+        <w:ind w:left="6480" w:hanging="180"/>
+      </w:pPr>
+    </w:lvl>
+  </w:abstractNum>
+  <w:abstractNum w:abstractNumId="15" w15:restartNumberingAfterBreak="0">
+    <w:nsid w:val="7F8B55E5"/>
+    <w:multiLevelType w:val="hybridMultilevel"/>
+    <w:tmpl w:val="A0DCBADA"/>
+    <w:lvl w:ilvl="0" w:tplc="E4A05698">
+      <w:start w:val="1"/>
+      <w:numFmt w:val="decimal"/>
+      <w:pStyle w:val="TDC1"/>
+      <w:lvlText w:val="%1."/>
+      <w:lvlJc w:val="left"/>
+      <w:pPr>
+        <w:ind w:left="360" w:hanging="360"/>
+      </w:pPr>
+      <w:rPr>
+        <w:rFonts w:hint="default"/>
+      </w:rPr>
+    </w:lvl>
+    <w:lvl w:ilvl="1" w:tplc="0C0A0019">
+      <w:start w:val="1"/>
+      <w:numFmt w:val="lowerLetter"/>
+      <w:lvlText w:val="%2."/>
+      <w:lvlJc w:val="left"/>
+      <w:pPr>
+        <w:ind w:left="1080" w:hanging="360"/>
+      </w:pPr>
+    </w:lvl>
+    <w:lvl w:ilvl="2" w:tplc="0C0A001B" w:tentative="1">
+      <w:start w:val="1"/>
+      <w:numFmt w:val="lowerRoman"/>
+      <w:lvlText w:val="%3."/>
+      <w:lvlJc w:val="right"/>
+      <w:pPr>
+        <w:ind w:left="1800" w:hanging="180"/>
+      </w:pPr>
+    </w:lvl>
+    <w:lvl w:ilvl="3" w:tplc="0C0A000F" w:tentative="1">
+      <w:start w:val="1"/>
+      <w:numFmt w:val="decimal"/>
+      <w:lvlText w:val="%4."/>
+      <w:lvlJc w:val="left"/>
+      <w:pPr>
+        <w:ind w:left="2520" w:hanging="360"/>
+      </w:pPr>
+    </w:lvl>
+    <w:lvl w:ilvl="4" w:tplc="0C0A0019" w:tentative="1">
+      <w:start w:val="1"/>
+      <w:numFmt w:val="lowerLetter"/>
+      <w:lvlText w:val="%5."/>
+      <w:lvlJc w:val="left"/>
+      <w:pPr>
+        <w:ind w:left="3240" w:hanging="360"/>
+      </w:pPr>
+    </w:lvl>
+    <w:lvl w:ilvl="5" w:tplc="0C0A001B" w:tentative="1">
+      <w:start w:val="1"/>
+      <w:numFmt w:val="lowerRoman"/>
+      <w:lvlText w:val="%6."/>
+      <w:lvlJc w:val="right"/>
+      <w:pPr>
+        <w:ind w:left="3960" w:hanging="180"/>
+      </w:pPr>
+    </w:lvl>
+    <w:lvl w:ilvl="6" w:tplc="0C0A000F" w:tentative="1">
+      <w:start w:val="1"/>
+      <w:numFmt w:val="decimal"/>
+      <w:lvlText w:val="%7."/>
+      <w:lvlJc w:val="left"/>
+      <w:pPr>
+        <w:ind w:left="4680" w:hanging="360"/>
+      </w:pPr>
+    </w:lvl>
+    <w:lvl w:ilvl="7" w:tplc="0C0A0019" w:tentative="1">
+      <w:start w:val="1"/>
+      <w:numFmt w:val="lowerLetter"/>
+      <w:lvlText w:val="%8."/>
+      <w:lvlJc w:val="left"/>
+      <w:pPr>
+        <w:ind w:left="5400" w:hanging="360"/>
+      </w:pPr>
+    </w:lvl>
+    <w:lvl w:ilvl="8" w:tplc="0C0A001B" w:tentative="1">
+      <w:start w:val="1"/>
+      <w:numFmt w:val="lowerRoman"/>
+      <w:lvlText w:val="%9."/>
+      <w:lvlJc w:val="right"/>
+      <w:pPr>
+        <w:ind w:left="6120" w:hanging="180"/>
+      </w:pPr>
     </w:lvl>
   </w:abstractNum>
   <w:num w:numId="1" w16cid:durableId="1381514324">
     <w:abstractNumId w:val="2"/>
   </w:num>
   <w:num w:numId="2" w16cid:durableId="1947688298">
+    <w:abstractNumId w:val="7"/>
+  </w:num>
+  <w:num w:numId="3" w16cid:durableId="867373174">
+    <w:abstractNumId w:val="6"/>
+  </w:num>
+  <w:num w:numId="4" w16cid:durableId="1289094634">
+    <w:abstractNumId w:val="12"/>
+  </w:num>
+  <w:num w:numId="5" w16cid:durableId="1378309802">
+    <w:abstractNumId w:val="13"/>
+  </w:num>
+  <w:num w:numId="6" w16cid:durableId="20934482">
+    <w:abstractNumId w:val="8"/>
+  </w:num>
+  <w:num w:numId="7" w16cid:durableId="1700275819">
     <w:abstractNumId w:val="5"/>
   </w:num>
-  <w:num w:numId="3" w16cid:durableId="867373174">
-    <w:abstractNumId w:val="4"/>
-  </w:num>
-  <w:num w:numId="4" w16cid:durableId="1289094634">
-    <w:abstractNumId w:val="9"/>
-  </w:num>
-  <w:num w:numId="5" w16cid:durableId="1378309802">
-    <w:abstractNumId w:val="10"/>
-  </w:num>
-  <w:num w:numId="6" w16cid:durableId="20934482">
-    <w:abstractNumId w:val="6"/>
-  </w:num>
-  <w:num w:numId="7" w16cid:durableId="1700275819">
-    <w:abstractNumId w:val="3"/>
-  </w:num>
   <w:num w:numId="8" w16cid:durableId="1571381982">
-    <w:abstractNumId w:val="8"/>
+    <w:abstractNumId w:val="11"/>
   </w:num>
   <w:num w:numId="9" w16cid:durableId="1468546005">
-    <w:abstractNumId w:val="7"/>
+    <w:abstractNumId w:val="9"/>
   </w:num>
   <w:num w:numId="10" w16cid:durableId="1390030436">
     <w:abstractNumId w:val="1"/>
   </w:num>
   <w:num w:numId="11" w16cid:durableId="1824735413">
     <w:abstractNumId w:val="0"/>
+  </w:num>
+  <w:num w:numId="12" w16cid:durableId="1253859044">
+    <w:abstractNumId w:val="10"/>
+  </w:num>
+  <w:num w:numId="13" w16cid:durableId="694843535">
+    <w:abstractNumId w:val="15"/>
+  </w:num>
+  <w:num w:numId="14" w16cid:durableId="1225020776">
+    <w:abstractNumId w:val="14"/>
+  </w:num>
+  <w:num w:numId="15" w16cid:durableId="530725383">
+    <w:abstractNumId w:val="3"/>
+  </w:num>
+  <w:num w:numId="16" w16cid:durableId="30422873">
+    <w:abstractNumId w:val="4"/>
   </w:num>
 </w:numbering>
 </file>
@@ -11872,6 +13148,27 @@
       <w14:ligatures w14:val="none"/>
     </w:rPr>
   </w:style>
+  <w:style w:type="paragraph" w:styleId="Ttulo1">
+    <w:name w:val="heading 1"/>
+    <w:basedOn w:val="Normal"/>
+    <w:next w:val="Normal"/>
+    <w:link w:val="Ttulo1Car"/>
+    <w:uiPriority w:val="9"/>
+    <w:qFormat/>
+    <w:rsid w:val="00F5448A"/>
+    <w:pPr>
+      <w:keepNext/>
+      <w:keepLines/>
+      <w:spacing w:before="240" w:after="0"/>
+      <w:outlineLvl w:val="0"/>
+    </w:pPr>
+    <w:rPr>
+      <w:rFonts w:asciiTheme="majorHAnsi" w:eastAsiaTheme="majorEastAsia" w:hAnsiTheme="majorHAnsi" w:cstheme="majorBidi"/>
+      <w:color w:val="2F5496" w:themeColor="accent1" w:themeShade="BF"/>
+      <w:sz w:val="32"/>
+      <w:szCs w:val="32"/>
+    </w:rPr>
+  </w:style>
   <w:style w:type="character" w:default="1" w:styleId="Fuentedeprrafopredeter">
     <w:name w:val="Default Paragraph Font"/>
     <w:uiPriority w:val="1"/>
@@ -11987,6 +13284,97 @@
         <w:insideV w:val="single" w:sz="4" w:space="0" w:color="auto"/>
       </w:tblBorders>
     </w:tblPr>
+  </w:style>
+  <w:style w:type="character" w:customStyle="1" w:styleId="Ttulo1Car">
+    <w:name w:val="Título 1 Car"/>
+    <w:basedOn w:val="Fuentedeprrafopredeter"/>
+    <w:link w:val="Ttulo1"/>
+    <w:uiPriority w:val="9"/>
+    <w:rsid w:val="00F5448A"/>
+    <w:rPr>
+      <w:rFonts w:asciiTheme="majorHAnsi" w:eastAsiaTheme="majorEastAsia" w:hAnsiTheme="majorHAnsi" w:cstheme="majorBidi"/>
+      <w:color w:val="2F5496" w:themeColor="accent1" w:themeShade="BF"/>
+      <w:kern w:val="0"/>
+      <w:sz w:val="32"/>
+      <w:szCs w:val="32"/>
+      <w14:ligatures w14:val="none"/>
+    </w:rPr>
+  </w:style>
+  <w:style w:type="paragraph" w:styleId="TtuloTDC">
+    <w:name w:val="TOC Heading"/>
+    <w:basedOn w:val="Ttulo1"/>
+    <w:next w:val="Normal"/>
+    <w:uiPriority w:val="39"/>
+    <w:unhideWhenUsed/>
+    <w:qFormat/>
+    <w:rsid w:val="00F5448A"/>
+    <w:pPr>
+      <w:spacing w:line="259" w:lineRule="auto"/>
+      <w:jc w:val="left"/>
+      <w:outlineLvl w:val="9"/>
+    </w:pPr>
+    <w:rPr>
+      <w:lang w:eastAsia="es-ES"/>
+    </w:rPr>
+  </w:style>
+  <w:style w:type="paragraph" w:styleId="TDC2">
+    <w:name w:val="toc 2"/>
+    <w:basedOn w:val="Normal"/>
+    <w:next w:val="Normal"/>
+    <w:autoRedefine/>
+    <w:uiPriority w:val="39"/>
+    <w:unhideWhenUsed/>
+    <w:rsid w:val="00F5448A"/>
+    <w:pPr>
+      <w:spacing w:after="100" w:line="259" w:lineRule="auto"/>
+      <w:ind w:left="220"/>
+      <w:jc w:val="left"/>
+    </w:pPr>
+    <w:rPr>
+      <w:rFonts w:asciiTheme="minorHAnsi" w:eastAsiaTheme="minorEastAsia" w:hAnsiTheme="minorHAnsi"/>
+      <w:sz w:val="22"/>
+      <w:lang w:eastAsia="es-ES"/>
+    </w:rPr>
+  </w:style>
+  <w:style w:type="paragraph" w:styleId="TDC1">
+    <w:name w:val="toc 1"/>
+    <w:basedOn w:val="Normal"/>
+    <w:next w:val="Normal"/>
+    <w:autoRedefine/>
+    <w:uiPriority w:val="39"/>
+    <w:unhideWhenUsed/>
+    <w:rsid w:val="00F777EA"/>
+    <w:pPr>
+      <w:numPr>
+        <w:numId w:val="13"/>
+      </w:numPr>
+      <w:spacing w:after="100" w:line="259" w:lineRule="auto"/>
+      <w:jc w:val="left"/>
+    </w:pPr>
+    <w:rPr>
+      <w:rFonts w:eastAsiaTheme="minorEastAsia"/>
+      <w:sz w:val="22"/>
+      <w:lang w:eastAsia="es-ES"/>
+    </w:rPr>
+  </w:style>
+  <w:style w:type="paragraph" w:styleId="TDC3">
+    <w:name w:val="toc 3"/>
+    <w:basedOn w:val="Normal"/>
+    <w:next w:val="Normal"/>
+    <w:autoRedefine/>
+    <w:uiPriority w:val="39"/>
+    <w:unhideWhenUsed/>
+    <w:rsid w:val="00F5448A"/>
+    <w:pPr>
+      <w:spacing w:after="100" w:line="259" w:lineRule="auto"/>
+      <w:ind w:left="440"/>
+      <w:jc w:val="left"/>
+    </w:pPr>
+    <w:rPr>
+      <w:rFonts w:asciiTheme="minorHAnsi" w:eastAsiaTheme="minorEastAsia" w:hAnsiTheme="minorHAnsi"/>
+      <w:sz w:val="22"/>
+      <w:lang w:eastAsia="es-ES"/>
+    </w:rPr>
   </w:style>
 </w:styles>
 </file>
@@ -12284,4 +13672,16 @@
     </a:ext>
   </a:extLst>
 </a:theme>
+</file>
+
+<file path=customXml/item1.xml><?xml version="1.0" encoding="utf-8"?>
+<b:Sources xmlns:b="http://schemas.openxmlformats.org/officeDocument/2006/bibliography" xmlns="http://schemas.openxmlformats.org/officeDocument/2006/bibliography" SelectedStyle="\APASixthEditionOfficeOnline.xsl" StyleName="APA" Version="6"/>
+</file>
+
+<file path=customXml/itemProps1.xml><?xml version="1.0" encoding="utf-8"?>
+<ds:datastoreItem xmlns:ds="http://schemas.openxmlformats.org/officeDocument/2006/customXml" ds:itemID="{C4E74B66-B62C-43D3-95E9-C766E267617B}">
+  <ds:schemaRefs>
+    <ds:schemaRef ds:uri="http://schemas.openxmlformats.org/officeDocument/2006/bibliography"/>
+  </ds:schemaRefs>
+</ds:datastoreItem>
 </file>
</xml_diff>

<commit_message>
Geom_smooth, line in Morocco
</commit_message>
<xml_diff>
--- a/Fair play - Detecting and monitoring hate speech during football games.docx
+++ b/Fair play - Detecting and monitoring hate speech during football games.docx
@@ -40,7 +40,7 @@
                     </pic:cNvPicPr>
                   </pic:nvPicPr>
                   <pic:blipFill>
-                    <a:blip r:embed="rId6" cstate="print">
+                    <a:blip r:embed="rId8" cstate="print">
                       <a:extLst>
                         <a:ext uri="{28A0092B-C50C-407E-A947-70E740481C1C}">
                           <a14:useLocalDpi xmlns:a14="http://schemas.microsoft.com/office/drawing/2010/main" val="0"/>
@@ -229,7 +229,7 @@
           <w:szCs w:val="52"/>
           <w:lang w:val="en-US"/>
         </w:rPr>
-        <w:t xml:space="preserve">Detecting and monitoring hate speech during </w:t>
+        <w:t xml:space="preserve">Detecting and monitoring </w:t>
       </w:r>
       <w:r>
         <w:rPr>
@@ -239,7 +239,47 @@
           <w:szCs w:val="52"/>
           <w:lang w:val="en-US"/>
         </w:rPr>
-        <w:t>the Qatar World Cup</w:t>
+        <w:t xml:space="preserve">online </w:t>
+      </w:r>
+      <w:r>
+        <w:rPr>
+          <w:rFonts w:ascii="Arial" w:hAnsi="Arial" w:cs="Arial"/>
+          <w:color w:val="000066"/>
+          <w:sz w:val="52"/>
+          <w:szCs w:val="52"/>
+          <w:lang w:val="en-US"/>
+        </w:rPr>
+        <w:t xml:space="preserve">hate speech during </w:t>
+      </w:r>
+      <w:r>
+        <w:rPr>
+          <w:rFonts w:ascii="Arial" w:hAnsi="Arial" w:cs="Arial"/>
+          <w:color w:val="000066"/>
+          <w:sz w:val="52"/>
+          <w:szCs w:val="52"/>
+          <w:lang w:val="en-US"/>
+        </w:rPr>
+        <w:t xml:space="preserve">the </w:t>
+      </w:r>
+      <w:r>
+        <w:rPr>
+          <w:rFonts w:ascii="Arial" w:hAnsi="Arial" w:cs="Arial"/>
+          <w:color w:val="000066"/>
+          <w:sz w:val="52"/>
+          <w:szCs w:val="52"/>
+          <w:lang w:val="en-US"/>
+        </w:rPr>
+        <w:t xml:space="preserve">2022 </w:t>
+      </w:r>
+      <w:r>
+        <w:rPr>
+          <w:rFonts w:ascii="Arial" w:hAnsi="Arial" w:cs="Arial"/>
+          <w:color w:val="000066"/>
+          <w:sz w:val="52"/>
+          <w:szCs w:val="52"/>
+          <w:lang w:val="en-US"/>
+        </w:rPr>
+        <w:t>Qatar World Cup</w:t>
       </w:r>
       <w:r>
         <w:rPr>
@@ -443,7 +483,52 @@
           <w:sz w:val="32"/>
           <w:szCs w:val="52"/>
         </w:rPr>
-        <w:t>Madrid, XX/XX/XXXX</w:t>
+        <w:t xml:space="preserve">Madrid, </w:t>
+      </w:r>
+      <w:r>
+        <w:rPr>
+          <w:rFonts w:ascii="Arial" w:hAnsi="Arial" w:cs="Arial"/>
+          <w:color w:val="000066"/>
+          <w:sz w:val="32"/>
+          <w:szCs w:val="52"/>
+        </w:rPr>
+        <w:t>20</w:t>
+      </w:r>
+      <w:r>
+        <w:rPr>
+          <w:rFonts w:ascii="Arial" w:hAnsi="Arial" w:cs="Arial"/>
+          <w:color w:val="000066"/>
+          <w:sz w:val="32"/>
+          <w:szCs w:val="52"/>
+        </w:rPr>
+        <w:t>/</w:t>
+      </w:r>
+      <w:r>
+        <w:rPr>
+          <w:rFonts w:ascii="Arial" w:hAnsi="Arial" w:cs="Arial"/>
+          <w:color w:val="000066"/>
+          <w:sz w:val="32"/>
+          <w:szCs w:val="52"/>
+        </w:rPr>
+        <w:t>06</w:t>
+      </w:r>
+      <w:r>
+        <w:rPr>
+          <w:rFonts w:ascii="Arial" w:hAnsi="Arial" w:cs="Arial"/>
+          <w:color w:val="000066"/>
+          <w:sz w:val="32"/>
+          <w:szCs w:val="52"/>
+        </w:rPr>
+        <w:t>/</w:t>
+      </w:r>
+      <w:r>
+        <w:rPr>
+          <w:rFonts w:ascii="Arial" w:hAnsi="Arial" w:cs="Arial"/>
+          <w:color w:val="000066"/>
+          <w:sz w:val="32"/>
+          <w:szCs w:val="52"/>
+        </w:rPr>
+        <w:t>2023</w:t>
       </w:r>
     </w:p>
     <w:p>
@@ -501,6 +586,33 @@
       </w:r>
       <w:r>
         <w:instrText xml:space="preserve"> INCLUDEPICTURE "https://upload.wikimedia.org/wikipedia/commons/thumb/4/4f/Cc_by-nc-nd_euro_icon.svg/2000px-Cc_by-nc-nd_euro_icon.svg.png" \* MERGEFORMATINET </w:instrText>
+      </w:r>
+      <w:r>
+        <w:fldChar w:fldCharType="separate"/>
+      </w:r>
+      <w:r>
+        <w:fldChar w:fldCharType="begin"/>
+      </w:r>
+      <w:r>
+        <w:instrText xml:space="preserve"> INCLUDEPICTURE  "https://upload.wikimedia.org/wikipedia/commons/thumb/4/4f/Cc_by-nc-nd_euro_icon.svg/2000px-Cc_by-nc-nd_euro_icon.svg.png" \* MERGEFORMATINET </w:instrText>
+      </w:r>
+      <w:r>
+        <w:fldChar w:fldCharType="separate"/>
+      </w:r>
+      <w:r>
+        <w:fldChar w:fldCharType="begin"/>
+      </w:r>
+      <w:r>
+        <w:instrText xml:space="preserve"> INCLUDEPICTURE  "https://upload.wikimedia.org/wikipedia/commons/thumb/4/4f/Cc_by-nc-nd_euro_icon.svg/2000px-Cc_by-nc-nd_euro_icon.svg.png" \* MERGEFORMATINET </w:instrText>
+      </w:r>
+      <w:r>
+        <w:fldChar w:fldCharType="separate"/>
+      </w:r>
+      <w:r>
+        <w:fldChar w:fldCharType="begin"/>
+      </w:r>
+      <w:r>
+        <w:instrText xml:space="preserve"> INCLUDEPICTURE  "https://upload.wikimedia.org/wikipedia/commons/thumb/4/4f/Cc_by-nc-nd_euro_icon.svg/2000px-Cc_by-nc-nd_euro_icon.svg.png" \* MERGEFORMATINET </w:instrText>
       </w:r>
       <w:r>
         <w:fldChar w:fldCharType="separate"/>
@@ -652,10 +764,19 @@
             <v:path o:extrusionok="f" gradientshapeok="t" o:connecttype="rect"/>
             <o:lock v:ext="edit" aspectratio="t"/>
           </v:shapetype>
-          <v:shape id="_x0000_i1025" type="#_x0000_t75" alt="https://upload.wikimedia.org/wikipedia/commons/thumb/4/4f/Cc_by-nc-nd_euro_icon.svg/2000px-Cc_by-nc-nd_euro_icon.svg.png" style="width:120.25pt;height:40.6pt">
-            <v:imagedata r:id="rId7" r:href="rId8"/>
+          <v:shape id="_x0000_i1025" type="#_x0000_t75" alt="https://upload.wikimedia.org/wikipedia/commons/thumb/4/4f/Cc_by-nc-nd_euro_icon.svg/2000px-Cc_by-nc-nd_euro_icon.svg.png" style="width:120.3pt;height:40.65pt">
+            <v:imagedata r:id="rId9" r:href="rId10"/>
           </v:shape>
         </w:pict>
+      </w:r>
+      <w:r>
+        <w:fldChar w:fldCharType="end"/>
+      </w:r>
+      <w:r>
+        <w:fldChar w:fldCharType="end"/>
+      </w:r>
+      <w:r>
+        <w:fldChar w:fldCharType="end"/>
       </w:r>
       <w:r>
         <w:fldChar w:fldCharType="end"/>
@@ -859,7 +980,7 @@
           <w:szCs w:val="24"/>
           <w:lang w:val="en-US"/>
         </w:rPr>
-        <w:t>our central question: does the celebration of football matches, correlate with an uptick in the proportion of online hate speech?</w:t>
+        <w:t>our central question: does the celebration of football matches correlate with an uptick in the proportion of online hate speech?</w:t>
       </w:r>
     </w:p>
     <w:p>
@@ -910,28 +1031,7 @@
           <w:szCs w:val="24"/>
           <w:lang w:val="en-US"/>
         </w:rPr>
-        <w:t xml:space="preserve">With this information we construct meaningful visualizations and perform statistical analyses to address this potential correlation, also </w:t>
-      </w:r>
-      <w:r>
-        <w:rPr>
-          <w:szCs w:val="24"/>
-          <w:lang w:val="en-US"/>
-        </w:rPr>
-        <w:t xml:space="preserve">‘zooming in’ on </w:t>
-      </w:r>
-      <w:r>
-        <w:rPr>
-          <w:szCs w:val="24"/>
-          <w:lang w:val="en-US"/>
-        </w:rPr>
-        <w:t>Spain’s last game</w:t>
-      </w:r>
-      <w:r>
-        <w:rPr>
-          <w:szCs w:val="24"/>
-          <w:lang w:val="en-US"/>
-        </w:rPr>
-        <w:t xml:space="preserve"> to observe what events may trigger discriminatory messages</w:t>
+        <w:t>Our findings indicate that football games are not enough to trigger upticks in hate speech by themselves and that cultural and historical precedents are more powerful factors</w:t>
       </w:r>
       <w:r>
         <w:rPr>
@@ -1120,45 +1220,13 @@
         <w:rPr>
           <w:szCs w:val="24"/>
         </w:rPr>
-        <w:t xml:space="preserve"> para categorizar cada uno de ellos como relativo al discurso de odio o no. Con esta información, construimos visualizaciones y realizamos análisis estadísticos, haciendo también ‘</w:t>
-      </w:r>
-      <w:proofErr w:type="gramStart"/>
+        <w:t xml:space="preserve"> para categorizar cada uno de ellos como relativo al discurso de odio o no. </w:t>
+      </w:r>
       <w:r>
         <w:rPr>
           <w:szCs w:val="24"/>
         </w:rPr>
-        <w:t>zoom</w:t>
-      </w:r>
-      <w:proofErr w:type="gramEnd"/>
-      <w:r>
-        <w:rPr>
-          <w:szCs w:val="24"/>
-        </w:rPr>
-        <w:t xml:space="preserve">’ sobre </w:t>
-      </w:r>
-      <w:r>
-        <w:rPr>
-          <w:szCs w:val="24"/>
-        </w:rPr>
-        <w:t>el último partido jugado por España</w:t>
-      </w:r>
-      <w:r>
-        <w:rPr>
-          <w:szCs w:val="24"/>
-        </w:rPr>
-        <w:t xml:space="preserve"> para observar qué tipo de eventos pueden desencadenar mensajes discriminatorios</w:t>
-      </w:r>
-      <w:r>
-        <w:rPr>
-          <w:szCs w:val="24"/>
-        </w:rPr>
-        <w:t xml:space="preserve">. </w:t>
-      </w:r>
-      <w:r>
-        <w:rPr>
-          <w:szCs w:val="24"/>
-        </w:rPr>
-        <w:t xml:space="preserve"> </w:t>
+        <w:t xml:space="preserve">Nuestros hallazgos indican que los encuentros futbolísticos no son suficientes por sí mismos para inducir a incrementos en la discriminación online y que los factores culturales e históricos son más relevantes. </w:t>
       </w:r>
     </w:p>
     <w:p>
@@ -1221,90 +1289,6 @@
           <w:szCs w:val="24"/>
         </w:rPr>
         <w:t xml:space="preserve"> </w:t>
-      </w:r>
-    </w:p>
-    <w:p>
-      <w:pPr>
-        <w:rPr>
-          <w:szCs w:val="24"/>
-        </w:rPr>
-      </w:pPr>
-    </w:p>
-    <w:p>
-      <w:pPr>
-        <w:rPr>
-          <w:szCs w:val="24"/>
-        </w:rPr>
-      </w:pPr>
-    </w:p>
-    <w:p>
-      <w:pPr>
-        <w:rPr>
-          <w:szCs w:val="24"/>
-        </w:rPr>
-      </w:pPr>
-    </w:p>
-    <w:p>
-      <w:pPr>
-        <w:rPr>
-          <w:szCs w:val="24"/>
-        </w:rPr>
-      </w:pPr>
-    </w:p>
-    <w:p>
-      <w:pPr>
-        <w:rPr>
-          <w:szCs w:val="24"/>
-        </w:rPr>
-      </w:pPr>
-    </w:p>
-    <w:p>
-      <w:pPr>
-        <w:rPr>
-          <w:szCs w:val="24"/>
-        </w:rPr>
-      </w:pPr>
-    </w:p>
-    <w:p>
-      <w:pPr>
-        <w:rPr>
-          <w:szCs w:val="24"/>
-        </w:rPr>
-      </w:pPr>
-    </w:p>
-    <w:p>
-      <w:pPr>
-        <w:rPr>
-          <w:szCs w:val="24"/>
-        </w:rPr>
-      </w:pPr>
-    </w:p>
-    <w:p>
-      <w:pPr>
-        <w:rPr>
-          <w:szCs w:val="24"/>
-        </w:rPr>
-      </w:pPr>
-    </w:p>
-    <w:p>
-      <w:pPr>
-        <w:rPr>
-          <w:szCs w:val="24"/>
-        </w:rPr>
-      </w:pPr>
-    </w:p>
-    <w:p>
-      <w:pPr>
-        <w:spacing w:after="160" w:line="259" w:lineRule="auto"/>
-        <w:rPr>
-          <w:szCs w:val="24"/>
-        </w:rPr>
-      </w:pPr>
-      <w:r>
-        <w:rPr>
-          <w:szCs w:val="24"/>
-        </w:rPr>
-        <w:br w:type="page"/>
       </w:r>
     </w:p>
     <w:p>
@@ -1627,6 +1611,13 @@
           <w:docPartUnique/>
         </w:docPartObj>
       </w:sdtPr>
+      <w:sdtEndPr>
+        <w:rPr>
+          <w:rFonts w:eastAsia="Calibri"/>
+          <w:sz w:val="24"/>
+          <w:lang w:eastAsia="en-US"/>
+        </w:rPr>
+      </w:sdtEndPr>
       <w:sdtContent>
         <w:p>
           <w:pPr>
@@ -1642,41 +1633,23 @@
         <w:p>
           <w:pPr>
             <w:pStyle w:val="TDC1"/>
-            <w:rPr>
-              <w:sz w:val="24"/>
-              <w:szCs w:val="24"/>
-            </w:rPr>
           </w:pPr>
           <w:proofErr w:type="spellStart"/>
           <w:r>
             <w:rPr>
-              <w:sz w:val="24"/>
-              <w:szCs w:val="24"/>
+              <w:b/>
+              <w:bCs/>
             </w:rPr>
             <w:t>Introduction</w:t>
           </w:r>
           <w:proofErr w:type="spellEnd"/>
           <w:r>
-            <w:rPr>
-              <w:sz w:val="24"/>
-              <w:szCs w:val="24"/>
-            </w:rPr>
             <w:t xml:space="preserve"> </w:t>
           </w:r>
           <w:r>
-            <w:rPr>
-              <w:sz w:val="24"/>
-              <w:szCs w:val="24"/>
-            </w:rPr>
             <w:ptab w:relativeTo="margin" w:alignment="right" w:leader="dot"/>
           </w:r>
           <w:r>
-            <w:rPr>
-              <w:b/>
-              <w:bCs/>
-              <w:sz w:val="24"/>
-              <w:szCs w:val="24"/>
-            </w:rPr>
             <w:t>1</w:t>
           </w:r>
         </w:p>
@@ -1687,33 +1660,17 @@
               <w:ilvl w:val="0"/>
               <w:numId w:val="14"/>
             </w:numPr>
-            <w:rPr>
-              <w:sz w:val="24"/>
-              <w:szCs w:val="24"/>
-            </w:rPr>
           </w:pPr>
           <w:proofErr w:type="spellStart"/>
           <w:r>
-            <w:rPr>
-              <w:sz w:val="24"/>
-              <w:szCs w:val="24"/>
-            </w:rPr>
             <w:t>Context</w:t>
           </w:r>
           <w:proofErr w:type="spellEnd"/>
           <w:r>
-            <w:rPr>
-              <w:sz w:val="24"/>
-              <w:szCs w:val="24"/>
-            </w:rPr>
             <w:ptab w:relativeTo="margin" w:alignment="right" w:leader="dot"/>
           </w:r>
           <w:r>
-            <w:rPr>
-              <w:sz w:val="24"/>
-              <w:szCs w:val="24"/>
-            </w:rPr>
-            <w:t>2</w:t>
+            <w:t>1</w:t>
           </w:r>
         </w:p>
         <w:p>
@@ -1786,34 +1743,20 @@
         <w:p>
           <w:pPr>
             <w:pStyle w:val="TDC1"/>
-            <w:rPr>
-              <w:sz w:val="24"/>
-              <w:szCs w:val="24"/>
-            </w:rPr>
           </w:pPr>
           <w:proofErr w:type="spellStart"/>
           <w:r>
             <w:rPr>
-              <w:sz w:val="24"/>
-              <w:szCs w:val="24"/>
+              <w:b/>
+              <w:bCs/>
             </w:rPr>
             <w:t>Methodology</w:t>
           </w:r>
           <w:proofErr w:type="spellEnd"/>
           <w:r>
-            <w:rPr>
-              <w:sz w:val="24"/>
-              <w:szCs w:val="24"/>
-            </w:rPr>
             <w:ptab w:relativeTo="margin" w:alignment="right" w:leader="dot"/>
           </w:r>
           <w:r>
-            <w:rPr>
-              <w:b/>
-              <w:bCs/>
-              <w:sz w:val="24"/>
-              <w:szCs w:val="24"/>
-            </w:rPr>
             <w:t>4</w:t>
           </w:r>
         </w:p>
@@ -1824,50 +1767,26 @@
               <w:ilvl w:val="1"/>
               <w:numId w:val="15"/>
             </w:numPr>
-            <w:rPr>
-              <w:sz w:val="24"/>
-              <w:szCs w:val="24"/>
-            </w:rPr>
           </w:pPr>
           <w:bookmarkStart w:id="0" w:name="_Hlk136801852"/>
           <w:proofErr w:type="spellStart"/>
           <w:r>
-            <w:rPr>
-              <w:sz w:val="24"/>
-              <w:szCs w:val="24"/>
-            </w:rPr>
             <w:t>Operationalization</w:t>
           </w:r>
           <w:proofErr w:type="spellEnd"/>
           <w:r>
-            <w:rPr>
-              <w:sz w:val="24"/>
-              <w:szCs w:val="24"/>
-            </w:rPr>
             <w:t xml:space="preserve"> and </w:t>
           </w:r>
           <w:proofErr w:type="spellStart"/>
           <w:r>
-            <w:rPr>
-              <w:sz w:val="24"/>
-              <w:szCs w:val="24"/>
-            </w:rPr>
             <w:t>hypotheses</w:t>
           </w:r>
           <w:proofErr w:type="spellEnd"/>
           <w:r>
-            <w:rPr>
-              <w:sz w:val="24"/>
-              <w:szCs w:val="24"/>
-            </w:rPr>
             <w:ptab w:relativeTo="margin" w:alignment="right" w:leader="dot"/>
           </w:r>
           <w:r>
-            <w:rPr>
-              <w:sz w:val="24"/>
-              <w:szCs w:val="24"/>
-            </w:rPr>
-            <w:t>5</w:t>
+            <w:t>4</w:t>
           </w:r>
         </w:p>
         <w:p>
@@ -1969,7 +1888,7 @@
               <w:szCs w:val="24"/>
               <w:lang w:val="en-US"/>
             </w:rPr>
-            <w:t>5</w:t>
+            <w:t>7</w:t>
           </w:r>
         </w:p>
         <w:p>
@@ -2002,7 +1921,7 @@
             <w:rPr>
               <w:szCs w:val="24"/>
             </w:rPr>
-            <w:t>6</w:t>
+            <w:t>8</w:t>
           </w:r>
         </w:p>
         <w:p>
@@ -2012,49 +1931,25 @@
               <w:ilvl w:val="1"/>
               <w:numId w:val="15"/>
             </w:numPr>
-            <w:rPr>
-              <w:sz w:val="24"/>
-              <w:szCs w:val="24"/>
-            </w:rPr>
           </w:pPr>
           <w:proofErr w:type="spellStart"/>
           <w:r>
-            <w:rPr>
-              <w:sz w:val="24"/>
-              <w:szCs w:val="24"/>
-            </w:rPr>
             <w:t>Model</w:t>
           </w:r>
           <w:proofErr w:type="spellEnd"/>
           <w:r>
-            <w:rPr>
-              <w:sz w:val="24"/>
-              <w:szCs w:val="24"/>
-            </w:rPr>
             <w:t xml:space="preserve"> </w:t>
           </w:r>
           <w:proofErr w:type="spellStart"/>
           <w:r>
-            <w:rPr>
-              <w:sz w:val="24"/>
-              <w:szCs w:val="24"/>
-            </w:rPr>
             <w:t>building</w:t>
           </w:r>
           <w:proofErr w:type="spellEnd"/>
           <w:r>
-            <w:rPr>
-              <w:sz w:val="24"/>
-              <w:szCs w:val="24"/>
-            </w:rPr>
             <w:ptab w:relativeTo="margin" w:alignment="right" w:leader="dot"/>
           </w:r>
           <w:r>
-            <w:rPr>
-              <w:sz w:val="24"/>
-              <w:szCs w:val="24"/>
-            </w:rPr>
-            <w:t>5</w:t>
+            <w:t>9</w:t>
           </w:r>
         </w:p>
         <w:p>
@@ -2121,7 +2016,7 @@
               <w:sz w:val="24"/>
               <w:szCs w:val="24"/>
             </w:rPr>
-            <w:t>6</w:t>
+            <w:t>10</w:t>
           </w:r>
         </w:p>
         <w:p>
@@ -2131,101 +2026,64 @@
               <w:ilvl w:val="1"/>
               <w:numId w:val="15"/>
             </w:numPr>
-            <w:rPr>
-              <w:sz w:val="24"/>
-              <w:szCs w:val="24"/>
-            </w:rPr>
+          </w:pPr>
+          <w:proofErr w:type="spellStart"/>
+          <w:r>
+            <w:t>Visualization</w:t>
+          </w:r>
+          <w:proofErr w:type="spellEnd"/>
+          <w:r>
+            <w:t xml:space="preserve"> and </w:t>
+          </w:r>
+          <w:proofErr w:type="spellStart"/>
+          <w:r>
+            <w:t>Analysis</w:t>
+          </w:r>
+          <w:proofErr w:type="spellEnd"/>
+          <w:r>
+            <w:ptab w:relativeTo="margin" w:alignment="right" w:leader="dot"/>
+          </w:r>
+          <w:r>
+            <w:t>12</w:t>
+          </w:r>
+        </w:p>
+        <w:p>
+          <w:pPr>
+            <w:pStyle w:val="TDC1"/>
           </w:pPr>
           <w:proofErr w:type="spellStart"/>
           <w:r>
             <w:rPr>
-              <w:sz w:val="24"/>
-              <w:szCs w:val="24"/>
+              <w:b/>
+              <w:bCs/>
             </w:rPr>
-            <w:t>Visualization</w:t>
+            <w:t>Results</w:t>
           </w:r>
           <w:proofErr w:type="spellEnd"/>
           <w:r>
             <w:rPr>
-              <w:sz w:val="24"/>
-              <w:szCs w:val="24"/>
+              <w:b/>
+              <w:bCs/>
             </w:rPr>
             <w:t xml:space="preserve"> and </w:t>
           </w:r>
           <w:proofErr w:type="spellStart"/>
           <w:r>
             <w:rPr>
-              <w:sz w:val="24"/>
-              <w:szCs w:val="24"/>
-            </w:rPr>
-            <w:t>Analysis</w:t>
-          </w:r>
-          <w:proofErr w:type="spellEnd"/>
-          <w:r>
-            <w:rPr>
-              <w:sz w:val="24"/>
-              <w:szCs w:val="24"/>
-            </w:rPr>
-            <w:ptab w:relativeTo="margin" w:alignment="right" w:leader="dot"/>
-          </w:r>
-          <w:r>
-            <w:rPr>
-              <w:sz w:val="24"/>
-              <w:szCs w:val="24"/>
-            </w:rPr>
-            <w:t>5</w:t>
-          </w:r>
-        </w:p>
-        <w:p>
-          <w:pPr>
-            <w:pStyle w:val="TDC1"/>
-            <w:rPr>
               <w:b/>
               <w:bCs/>
-              <w:sz w:val="24"/>
-              <w:szCs w:val="24"/>
-            </w:rPr>
-          </w:pPr>
-          <w:proofErr w:type="spellStart"/>
-          <w:r>
-            <w:rPr>
-              <w:sz w:val="24"/>
-              <w:szCs w:val="24"/>
-            </w:rPr>
-            <w:t>Results</w:t>
-          </w:r>
-          <w:proofErr w:type="spellEnd"/>
-          <w:r>
-            <w:rPr>
-              <w:sz w:val="24"/>
-              <w:szCs w:val="24"/>
-            </w:rPr>
-            <w:t xml:space="preserve"> and </w:t>
-          </w:r>
-          <w:proofErr w:type="spellStart"/>
-          <w:r>
-            <w:rPr>
-              <w:sz w:val="24"/>
-              <w:szCs w:val="24"/>
             </w:rPr>
             <w:t>discussion</w:t>
           </w:r>
           <w:proofErr w:type="spellEnd"/>
           <w:r>
-            <w:rPr>
-              <w:sz w:val="24"/>
-              <w:szCs w:val="24"/>
-            </w:rPr>
+            <w:t xml:space="preserve"> </w:t>
+          </w:r>
+          <w:r>
             <w:ptab w:relativeTo="margin" w:alignment="right" w:leader="dot"/>
           </w:r>
           <w:r>
-            <w:rPr>
-              <w:b/>
-              <w:bCs/>
-              <w:sz w:val="24"/>
-              <w:szCs w:val="24"/>
-            </w:rPr>
-            <w:t>1</w:t>
+            <w:t>12</w:t>
           </w:r>
         </w:p>
         <w:p>
@@ -2235,33 +2093,17 @@
               <w:ilvl w:val="0"/>
               <w:numId w:val="16"/>
             </w:numPr>
-            <w:rPr>
-              <w:sz w:val="24"/>
-              <w:szCs w:val="24"/>
-            </w:rPr>
           </w:pPr>
           <w:proofErr w:type="spellStart"/>
           <w:r>
-            <w:rPr>
-              <w:sz w:val="24"/>
-              <w:szCs w:val="24"/>
-            </w:rPr>
             <w:t>Visualization</w:t>
           </w:r>
           <w:proofErr w:type="spellEnd"/>
           <w:r>
-            <w:rPr>
-              <w:sz w:val="24"/>
-              <w:szCs w:val="24"/>
-            </w:rPr>
             <w:ptab w:relativeTo="margin" w:alignment="right" w:leader="dot"/>
           </w:r>
           <w:r>
-            <w:rPr>
-              <w:sz w:val="24"/>
-              <w:szCs w:val="24"/>
-            </w:rPr>
-            <w:t>5</w:t>
+            <w:t>12</w:t>
           </w:r>
         </w:p>
         <w:p>
@@ -2320,169 +2162,136 @@
               <w:sz w:val="24"/>
               <w:szCs w:val="24"/>
             </w:rPr>
-            <w:t>6</w:t>
+            <w:t>17</w:t>
           </w:r>
         </w:p>
         <w:p>
           <w:pPr>
             <w:pStyle w:val="TDC1"/>
-            <w:spacing w:after="0" w:line="360" w:lineRule="auto"/>
-            <w:rPr>
-              <w:sz w:val="24"/>
-              <w:szCs w:val="24"/>
-            </w:rPr>
           </w:pPr>
           <w:proofErr w:type="spellStart"/>
           <w:r>
             <w:rPr>
-              <w:sz w:val="24"/>
-              <w:szCs w:val="24"/>
+              <w:b/>
+              <w:bCs/>
             </w:rPr>
             <w:t>Conclusions</w:t>
           </w:r>
           <w:proofErr w:type="spellEnd"/>
           <w:r>
             <w:rPr>
-              <w:sz w:val="24"/>
-              <w:szCs w:val="24"/>
+              <w:b/>
+              <w:bCs/>
             </w:rPr>
             <w:t xml:space="preserve"> and future </w:t>
           </w:r>
           <w:proofErr w:type="spellStart"/>
           <w:r>
             <w:rPr>
-              <w:sz w:val="24"/>
-              <w:szCs w:val="24"/>
+              <w:b/>
+              <w:bCs/>
             </w:rPr>
             <w:t>works</w:t>
           </w:r>
           <w:proofErr w:type="spellEnd"/>
           <w:r>
-            <w:rPr>
-              <w:sz w:val="24"/>
-              <w:szCs w:val="24"/>
-            </w:rPr>
             <w:t xml:space="preserve"> </w:t>
           </w:r>
           <w:r>
-            <w:rPr>
-              <w:sz w:val="24"/>
-              <w:szCs w:val="24"/>
-            </w:rPr>
             <w:ptab w:relativeTo="margin" w:alignment="right" w:leader="dot"/>
           </w:r>
           <w:r>
             <w:rPr>
               <w:b/>
               <w:bCs/>
-              <w:sz w:val="24"/>
-              <w:szCs w:val="24"/>
             </w:rPr>
             <w:t>1</w:t>
+          </w:r>
+          <w:r>
+            <w:rPr>
+              <w:b/>
+              <w:bCs/>
+            </w:rPr>
+            <w:t>9</w:t>
           </w:r>
         </w:p>
         <w:p>
           <w:pPr>
             <w:pStyle w:val="TDC1"/>
-            <w:spacing w:after="0" w:line="360" w:lineRule="auto"/>
-            <w:rPr>
-              <w:sz w:val="24"/>
-              <w:szCs w:val="24"/>
-            </w:rPr>
           </w:pPr>
           <w:proofErr w:type="spellStart"/>
           <w:r>
             <w:rPr>
-              <w:sz w:val="24"/>
-              <w:szCs w:val="24"/>
+              <w:b/>
+              <w:bCs/>
             </w:rPr>
             <w:t>Bibliography</w:t>
           </w:r>
           <w:proofErr w:type="spellEnd"/>
           <w:r>
-            <w:rPr>
-              <w:sz w:val="24"/>
-              <w:szCs w:val="24"/>
-            </w:rPr>
             <w:t xml:space="preserve"> </w:t>
           </w:r>
           <w:r>
-            <w:rPr>
-              <w:sz w:val="24"/>
-              <w:szCs w:val="24"/>
-            </w:rPr>
             <w:ptab w:relativeTo="margin" w:alignment="right" w:leader="dot"/>
           </w:r>
           <w:r>
             <w:rPr>
               <w:b/>
               <w:bCs/>
-              <w:sz w:val="24"/>
-              <w:szCs w:val="24"/>
             </w:rPr>
-            <w:t>1</w:t>
+            <w:t>21</w:t>
           </w:r>
         </w:p>
         <w:p>
           <w:pPr>
             <w:pStyle w:val="TDC1"/>
-            <w:spacing w:after="0" w:line="360" w:lineRule="auto"/>
             <w:rPr>
-              <w:sz w:val="24"/>
-              <w:szCs w:val="24"/>
+              <w:b/>
+              <w:bCs/>
             </w:rPr>
           </w:pPr>
           <w:proofErr w:type="spellStart"/>
           <w:r>
             <w:rPr>
-              <w:sz w:val="24"/>
-              <w:szCs w:val="24"/>
+              <w:b/>
+              <w:bCs/>
             </w:rPr>
             <w:t>Annex</w:t>
           </w:r>
           <w:proofErr w:type="spellEnd"/>
           <w:r>
-            <w:rPr>
-              <w:sz w:val="24"/>
-              <w:szCs w:val="24"/>
-            </w:rPr>
             <w:t xml:space="preserve"> </w:t>
           </w:r>
           <w:r>
-            <w:rPr>
-              <w:sz w:val="24"/>
-              <w:szCs w:val="24"/>
-            </w:rPr>
             <w:ptab w:relativeTo="margin" w:alignment="right" w:leader="dot"/>
           </w:r>
           <w:r>
             <w:rPr>
               <w:b/>
               <w:bCs/>
-              <w:sz w:val="24"/>
-              <w:szCs w:val="24"/>
             </w:rPr>
-            <w:t>1</w:t>
+            <w:t>22</w:t>
           </w:r>
+        </w:p>
+        <w:p>
+          <w:pPr>
+            <w:rPr>
+              <w:lang w:eastAsia="es-ES"/>
+            </w:rPr>
+            <w:sectPr>
+              <w:footerReference w:type="default" r:id="rId11"/>
+              <w:footerReference w:type="first" r:id="rId12"/>
+              <w:pgSz w:w="11906" w:h="16838"/>
+              <w:pgMar w:top="1417" w:right="1701" w:bottom="1417" w:left="1701" w:header="708" w:footer="708" w:gutter="0"/>
+              <w:pgNumType w:fmt="upperRoman"/>
+              <w:cols w:space="708"/>
+              <w:titlePg/>
+              <w:docGrid w:linePitch="360"/>
+            </w:sectPr>
+          </w:pPr>
         </w:p>
       </w:sdtContent>
     </w:sdt>
-    <w:p>
-      <w:pPr>
-        <w:rPr>
-          <w:lang w:eastAsia="es-ES"/>
-        </w:rPr>
-      </w:pPr>
-    </w:p>
-    <w:p>
-      <w:pPr>
-        <w:spacing w:after="160" w:line="259" w:lineRule="auto"/>
-        <w:jc w:val="left"/>
-      </w:pPr>
-      <w:r>
-        <w:br w:type="page"/>
-      </w:r>
-    </w:p>
     <w:p>
       <w:pPr>
         <w:spacing w:after="160" w:line="259" w:lineRule="auto"/>
@@ -2956,21 +2765,7 @@
         <w:rPr>
           <w:lang w:val="en-US"/>
         </w:rPr>
-        <w:t xml:space="preserve">. Although there may be some reasons to think they are progressively changing (not only in football, </w:t>
-      </w:r>
-      <w:proofErr w:type="gramStart"/>
-      <w:r>
-        <w:rPr>
-          <w:lang w:val="en-US"/>
-        </w:rPr>
-        <w:t>we should</w:t>
-      </w:r>
-      <w:proofErr w:type="gramEnd"/>
-      <w:r>
-        <w:rPr>
-          <w:lang w:val="en-US"/>
-        </w:rPr>
-        <w:t xml:space="preserve"> say), there’s a certain debate on if it’s effectively happening or not and at what pace. Indeed, in May of 2023 there was a huge international reaction to racist scandals regarding Vinicius Junior, a Real Madrid C.F. player, during matches played at the highest levels of competition in Spain</w:t>
+        <w:t>. Although there may be some reasons to think they are progressively changing (not only in football, we should say), there’s a certain debate on if it’s effectively happening or not and at what pace. Indeed, in May of 2023 there was a huge international reaction to racist scandals regarding Vinicius Junior, a Real Madrid C.F. player, during matches played at the highest levels of competition in Spain</w:t>
       </w:r>
       <w:r>
         <w:rPr>
@@ -2978,14 +2773,12 @@
         </w:rPr>
         <w:t xml:space="preserve">, so it </w:t>
       </w:r>
-      <w:proofErr w:type="gramStart"/>
-      <w:r>
-        <w:rPr>
-          <w:lang w:val="en-US"/>
-        </w:rPr>
-        <w:t>appear</w:t>
-      </w:r>
-      <w:proofErr w:type="gramEnd"/>
+      <w:r>
+        <w:rPr>
+          <w:lang w:val="en-US"/>
+        </w:rPr>
+        <w:t>appears</w:t>
+      </w:r>
       <w:r>
         <w:rPr>
           <w:lang w:val="en-US"/>
@@ -4460,7 +4253,70 @@
         <w:rPr>
           <w:lang w:val="en-US"/>
         </w:rPr>
-        <w:t>(Sample of some tweets)</w:t>
+        <w:t xml:space="preserve">As our objective is to run a Supervised Machine Learning task, it’s compulsory to have some tweets already tagged as hateful or not in order to build the training and testing splits for the model selection. As other authors have already stated (CITAR), the percentage of hateful tweets in regular conversational topics, such as the one we’re working with, is not usually very high (this doesn’t mean that it’s not important), so we </w:t>
+      </w:r>
+      <w:r>
+        <w:rPr>
+          <w:lang w:val="en-US"/>
+        </w:rPr>
+        <w:lastRenderedPageBreak/>
+        <w:t xml:space="preserve">face an unbalanced classes problem. To address this challenge we again combined randomization (2000 random tweets) with specific terms searching, such as </w:t>
+      </w:r>
+      <w:proofErr w:type="gramStart"/>
+      <w:r>
+        <w:rPr>
+          <w:lang w:val="en-US"/>
+        </w:rPr>
+        <w:t xml:space="preserve">common  </w:t>
+      </w:r>
+      <w:r>
+        <w:rPr>
+          <w:lang w:val="en-US"/>
+        </w:rPr>
+        <w:t>racial</w:t>
+      </w:r>
+      <w:proofErr w:type="gramEnd"/>
+      <w:r>
+        <w:rPr>
+          <w:lang w:val="en-US"/>
+        </w:rPr>
+        <w:t>, homophobic or sexist slurs</w:t>
+      </w:r>
+      <w:r>
+        <w:rPr>
+          <w:lang w:val="en-US"/>
+        </w:rPr>
+        <w:t>,</w:t>
+      </w:r>
+      <w:r>
+        <w:rPr>
+          <w:lang w:val="en-US"/>
+        </w:rPr>
+        <w:t xml:space="preserve"> sampling some of the tweets containing them (3000 in total) and </w:t>
+      </w:r>
+      <w:r>
+        <w:rPr>
+          <w:lang w:val="en-US"/>
+        </w:rPr>
+        <w:t>binding</w:t>
+      </w:r>
+      <w:r>
+        <w:rPr>
+          <w:lang w:val="en-US"/>
+        </w:rPr>
+        <w:t xml:space="preserve"> them </w:t>
+      </w:r>
+      <w:r>
+        <w:rPr>
+          <w:lang w:val="en-US"/>
+        </w:rPr>
+        <w:t xml:space="preserve">all </w:t>
+      </w:r>
+      <w:r>
+        <w:rPr>
+          <w:lang w:val="en-US"/>
+        </w:rPr>
+        <w:t xml:space="preserve">in a single dataframe. </w:t>
       </w:r>
     </w:p>
     <w:p>
@@ -4474,71 +4330,159 @@
         <w:rPr>
           <w:lang w:val="en-US"/>
         </w:rPr>
-        <w:t xml:space="preserve">As our objective is to run a Supervised Machine Learning task, it’s compulsory to have some tweets already tagged as hateful or not in order to build the training and testing splits for the model selection. As other authors have already stated (CITAR), the percentage of hateful tweets in regular conversational topics, such as the one we’re </w:t>
-      </w:r>
-      <w:r>
-        <w:rPr>
-          <w:lang w:val="en-US"/>
-        </w:rPr>
-        <w:lastRenderedPageBreak/>
-        <w:t xml:space="preserve">working with, is not usually very high (this doesn’t mean that it’s not important), so we face an unbalanced classes problem. To address this challenge we again combined randomization (2000 random tweets) with specific terms searching, such as </w:t>
+        <w:t xml:space="preserve">We generated a ‘hate’ variable and manually annotated them as hateful (1) or not hateful (0) according to the criteria expressed in Section 3.1. The final distribution of the 5000 tweets ended up like this: </w:t>
+      </w:r>
+    </w:p>
+    <w:tbl>
+      <w:tblPr>
+        <w:tblStyle w:val="Tablaconcuadrcula"/>
+        <w:tblW w:w="0" w:type="auto"/>
+        <w:tblInd w:w="2033" w:type="dxa"/>
+        <w:tblLook w:val="04A0" w:firstRow="1" w:lastRow="0" w:firstColumn="1" w:lastColumn="0" w:noHBand="0" w:noVBand="1"/>
+      </w:tblPr>
+      <w:tblGrid>
+        <w:gridCol w:w="2211"/>
+        <w:gridCol w:w="2211"/>
+      </w:tblGrid>
+      <w:tr>
+        <w:trPr>
+          <w:trHeight w:val="78"/>
+        </w:trPr>
+        <w:tc>
+          <w:tcPr>
+            <w:tcW w:w="2211" w:type="dxa"/>
+            <w:vAlign w:val="bottom"/>
+          </w:tcPr>
+          <w:p>
+            <w:pPr>
+              <w:spacing w:line="360" w:lineRule="auto"/>
+              <w:jc w:val="center"/>
+              <w:rPr>
+                <w:b/>
+                <w:bCs/>
+                <w:lang w:val="en-US"/>
+              </w:rPr>
+            </w:pPr>
+            <w:r>
+              <w:rPr>
+                <w:b/>
+                <w:bCs/>
+                <w:lang w:val="en-US"/>
+              </w:rPr>
+              <w:t>No</w:t>
+            </w:r>
+            <w:r>
+              <w:rPr>
+                <w:b/>
+                <w:bCs/>
+                <w:lang w:val="en-US"/>
+              </w:rPr>
+              <w:t>t</w:t>
+            </w:r>
+            <w:r>
+              <w:rPr>
+                <w:b/>
+                <w:bCs/>
+                <w:lang w:val="en-US"/>
+              </w:rPr>
+              <w:t xml:space="preserve"> hateful</w:t>
+            </w:r>
+          </w:p>
+        </w:tc>
+        <w:tc>
+          <w:tcPr>
+            <w:tcW w:w="2211" w:type="dxa"/>
+            <w:vAlign w:val="bottom"/>
+          </w:tcPr>
+          <w:p>
+            <w:pPr>
+              <w:spacing w:line="360" w:lineRule="auto"/>
+              <w:jc w:val="center"/>
+              <w:rPr>
+                <w:b/>
+                <w:bCs/>
+                <w:lang w:val="en-US"/>
+              </w:rPr>
+            </w:pPr>
+            <w:r>
+              <w:rPr>
+                <w:b/>
+                <w:bCs/>
+                <w:lang w:val="en-US"/>
+              </w:rPr>
+              <w:t>Hateful</w:t>
+            </w:r>
+          </w:p>
+        </w:tc>
+      </w:tr>
+      <w:tr>
+        <w:trPr>
+          <w:trHeight w:val="78"/>
+        </w:trPr>
+        <w:tc>
+          <w:tcPr>
+            <w:tcW w:w="2211" w:type="dxa"/>
+            <w:vAlign w:val="bottom"/>
+          </w:tcPr>
+          <w:p>
+            <w:pPr>
+              <w:spacing w:line="360" w:lineRule="auto"/>
+              <w:jc w:val="center"/>
+              <w:rPr>
+                <w:lang w:val="en-US"/>
+              </w:rPr>
+            </w:pPr>
+          </w:p>
+        </w:tc>
+        <w:tc>
+          <w:tcPr>
+            <w:tcW w:w="2211" w:type="dxa"/>
+            <w:vAlign w:val="bottom"/>
+          </w:tcPr>
+          <w:p>
+            <w:pPr>
+              <w:spacing w:line="360" w:lineRule="auto"/>
+              <w:jc w:val="center"/>
+              <w:rPr>
+                <w:lang w:val="en-US"/>
+              </w:rPr>
+            </w:pPr>
+          </w:p>
+        </w:tc>
+      </w:tr>
+    </w:tbl>
+    <w:p>
+      <w:pPr>
+        <w:spacing w:line="360" w:lineRule="auto"/>
+        <w:jc w:val="center"/>
+        <w:rPr>
+          <w:lang w:val="en-US"/>
+        </w:rPr>
+      </w:pPr>
+      <w:r>
+        <w:rPr>
+          <w:lang w:val="en-US"/>
+        </w:rPr>
+        <w:t xml:space="preserve">Fig. 1. </w:t>
+      </w:r>
+      <w:r>
+        <w:rPr>
+          <w:i/>
+          <w:iCs/>
+          <w:lang w:val="en-US"/>
+        </w:rPr>
+        <w:t xml:space="preserve">Distribution of manually annotated </w:t>
       </w:r>
       <w:proofErr w:type="gramStart"/>
       <w:r>
         <w:rPr>
-          <w:lang w:val="en-US"/>
-        </w:rPr>
-        <w:t xml:space="preserve">common  </w:t>
-      </w:r>
-      <w:r>
-        <w:rPr>
-          <w:lang w:val="en-US"/>
-        </w:rPr>
-        <w:t>racial</w:t>
+          <w:i/>
+          <w:iCs/>
+          <w:lang w:val="en-US"/>
+        </w:rPr>
+        <w:t>tweets</w:t>
       </w:r>
       <w:proofErr w:type="gramEnd"/>
-      <w:r>
-        <w:rPr>
-          <w:lang w:val="en-US"/>
-        </w:rPr>
-        <w:t>, homophobic or sexist slurs</w:t>
-      </w:r>
-      <w:r>
-        <w:rPr>
-          <w:lang w:val="en-US"/>
-        </w:rPr>
-        <w:t>,</w:t>
-      </w:r>
-      <w:r>
-        <w:rPr>
-          <w:lang w:val="en-US"/>
-        </w:rPr>
-        <w:t xml:space="preserve"> sampling some of the tweets containing them (3000 in total) and </w:t>
-      </w:r>
-      <w:r>
-        <w:rPr>
-          <w:lang w:val="en-US"/>
-        </w:rPr>
-        <w:t>binding</w:t>
-      </w:r>
-      <w:r>
-        <w:rPr>
-          <w:lang w:val="en-US"/>
-        </w:rPr>
-        <w:t xml:space="preserve"> them </w:t>
-      </w:r>
-      <w:r>
-        <w:rPr>
-          <w:lang w:val="en-US"/>
-        </w:rPr>
-        <w:t xml:space="preserve">all </w:t>
-      </w:r>
-      <w:r>
-        <w:rPr>
-          <w:lang w:val="en-US"/>
-        </w:rPr>
-        <w:t xml:space="preserve">in a single dataframe. </w:t>
-      </w:r>
     </w:p>
     <w:p>
       <w:pPr>
@@ -4551,34 +4495,6 @@
         <w:rPr>
           <w:lang w:val="en-US"/>
         </w:rPr>
-        <w:t xml:space="preserve">We generated a ‘hate’ variable and manually annotated them as hateful (1) or not hateful (0) according to the criteria expressed in Section 3.1. The final distribution of the 5000 tweets ended up like this: </w:t>
-      </w:r>
-    </w:p>
-    <w:p>
-      <w:pPr>
-        <w:spacing w:line="360" w:lineRule="auto"/>
-        <w:rPr>
-          <w:lang w:val="en-US"/>
-        </w:rPr>
-      </w:pPr>
-      <w:r>
-        <w:rPr>
-          <w:lang w:val="en-US"/>
-        </w:rPr>
-        <w:t>(FRECUENCIAS)</w:t>
-      </w:r>
-    </w:p>
-    <w:p>
-      <w:pPr>
-        <w:spacing w:line="360" w:lineRule="auto"/>
-        <w:rPr>
-          <w:lang w:val="en-US"/>
-        </w:rPr>
-      </w:pPr>
-      <w:r>
-        <w:rPr>
-          <w:lang w:val="en-US"/>
-        </w:rPr>
         <w:t xml:space="preserve">With this annotation process we tried to ensure that there were sufficient hateful tweets for further algorithms to be trained with but not too many of them, as our objective of study is essentially an unbalanced </w:t>
       </w:r>
       <w:proofErr w:type="gramStart"/>
@@ -4593,21 +4509,7 @@
         <w:rPr>
           <w:lang w:val="en-US"/>
         </w:rPr>
-        <w:t xml:space="preserve"> and it could bias these models in the next steps. Some examples of the tweets annotated are:</w:t>
-      </w:r>
-    </w:p>
-    <w:p>
-      <w:pPr>
-        <w:spacing w:line="360" w:lineRule="auto"/>
-        <w:rPr>
-          <w:lang w:val="en-US"/>
-        </w:rPr>
-      </w:pPr>
-      <w:r>
-        <w:rPr>
-          <w:lang w:val="en-US"/>
-        </w:rPr>
-        <w:t>(EJEMPLOS)</w:t>
+        <w:t xml:space="preserve"> and it could bias these models in the next steps.</w:t>
       </w:r>
     </w:p>
     <w:p>
@@ -4741,6 +4643,14 @@
         </w:rPr>
         <w:t xml:space="preserve">Twitter users were left as text without its handle as we thought they could be a nice predictor for cases of famous football players when being massively attacked in social media for a determinate reason. </w:t>
       </w:r>
+    </w:p>
+    <w:p>
+      <w:pPr>
+        <w:spacing w:line="360" w:lineRule="auto"/>
+        <w:rPr>
+          <w:lang w:val="en-US"/>
+        </w:rPr>
+      </w:pPr>
     </w:p>
     <w:tbl>
       <w:tblPr>
@@ -4776,7 +4686,6 @@
                 <w:bCs/>
                 <w:lang w:val="en-US"/>
               </w:rPr>
-              <w:lastRenderedPageBreak/>
               <w:t>Emojis</w:t>
             </w:r>
           </w:p>
@@ -5038,6 +4947,35 @@
     </w:tbl>
     <w:p>
       <w:pPr>
+        <w:spacing w:line="360" w:lineRule="auto"/>
+        <w:jc w:val="center"/>
+        <w:rPr>
+          <w:lang w:val="en-US"/>
+        </w:rPr>
+      </w:pPr>
+      <w:r>
+        <w:rPr>
+          <w:lang w:val="en-US"/>
+        </w:rPr>
+        <w:t xml:space="preserve">Fig. 2. </w:t>
+      </w:r>
+      <w:r>
+        <w:rPr>
+          <w:i/>
+          <w:iCs/>
+          <w:lang w:val="en-US"/>
+        </w:rPr>
+        <w:t>Tokenization of emojis process</w:t>
+      </w:r>
+      <w:r>
+        <w:rPr>
+          <w:lang w:val="en-US"/>
+        </w:rPr>
+        <w:t xml:space="preserve">. </w:t>
+      </w:r>
+    </w:p>
+    <w:p>
+      <w:pPr>
         <w:spacing w:before="240" w:line="360" w:lineRule="auto"/>
         <w:rPr>
           <w:lang w:val="en-US"/>
@@ -5202,7 +5140,14 @@
         <w:rPr>
           <w:lang w:val="en-US"/>
         </w:rPr>
-        <w:t xml:space="preserve"> default object. When constructing it, we’ll split each tweet in tokens (minimal analysis units), removing punctuation, numbers and separators while doing it. In our case, we will be using unigrams (words) as our tokens’ unit: character n-grams were computationally expensive for such a large set of texts and word n-grams (two, three or more words altogether) gave worse results in terms of predictions. </w:t>
+        <w:t xml:space="preserve"> default object. When constructing it, we’ll split each tweet in tokens (minimal analysis units), removing punctuation, numbers and separators while doing it. In our case, we will be using unigrams (words) as our tokens’ unit: character n-grams were computationally expensive </w:t>
+      </w:r>
+      <w:r>
+        <w:rPr>
+          <w:lang w:val="en-US"/>
+        </w:rPr>
+        <w:lastRenderedPageBreak/>
+        <w:t xml:space="preserve">for such a large set of texts and word n-grams (two, three or more words altogether) gave worse results in terms of predictions. </w:t>
       </w:r>
     </w:p>
     <w:p>
@@ -5216,7 +5161,6 @@
         <w:rPr>
           <w:lang w:val="en-US"/>
         </w:rPr>
-        <w:lastRenderedPageBreak/>
         <w:t xml:space="preserve">After splitting all tweets in single words, we removed </w:t>
       </w:r>
       <w:proofErr w:type="spellStart"/>
@@ -5505,6 +5449,7 @@
         <w:rPr>
           <w:lang w:val="en-US"/>
         </w:rPr>
+        <w:lastRenderedPageBreak/>
         <w:t>The algorithm with best performance, both in terms of Area Under the Curve and time, was ‘</w:t>
       </w:r>
       <w:proofErr w:type="spellStart"/>
@@ -5519,14 +5464,7 @@
         <w:rPr>
           <w:lang w:val="en-US"/>
         </w:rPr>
-        <w:t xml:space="preserve">’. We predicted with the trained model setting the output as probabilities, </w:t>
-      </w:r>
-      <w:r>
-        <w:rPr>
-          <w:lang w:val="en-US"/>
-        </w:rPr>
-        <w:lastRenderedPageBreak/>
-        <w:t xml:space="preserve">not the class directly, so we could set the threshold that better fit for our purposes and that correctly balanced False Positives and False Negatives, with a value of 0.3. This means that if the predictive task assigned a tweet a probability of more than 0.3 of being hateful, it would be classified as so. </w:t>
+        <w:t xml:space="preserve">’. We predicted with the trained model setting the output as probabilities, not the class directly, so we could set the threshold that better fit for our purposes and that correctly balanced False Positives and False Negatives, with a value of 0.3. This means that if the predictive task assigned a tweet a probability of more than 0.3 of being hateful, it would be classified as so. </w:t>
       </w:r>
     </w:p>
     <w:p>
@@ -5865,10 +5803,31 @@
     <w:p>
       <w:pPr>
         <w:spacing w:line="360" w:lineRule="auto"/>
-        <w:rPr>
-          <w:lang w:val="en-US"/>
-        </w:rPr>
-      </w:pPr>
+        <w:jc w:val="center"/>
+        <w:rPr>
+          <w:lang w:val="en-US"/>
+        </w:rPr>
+      </w:pPr>
+      <w:r>
+        <w:rPr>
+          <w:lang w:val="en-US"/>
+        </w:rPr>
+        <w:t xml:space="preserve">Fig. 3. </w:t>
+      </w:r>
+      <w:r>
+        <w:rPr>
+          <w:i/>
+          <w:iCs/>
+          <w:lang w:val="en-US"/>
+        </w:rPr>
+        <w:t>Model performance indicators</w:t>
+      </w:r>
+      <w:r>
+        <w:rPr>
+          <w:lang w:val="en-US"/>
+        </w:rPr>
+        <w:t xml:space="preserve">. </w:t>
+      </w:r>
     </w:p>
     <w:p>
       <w:pPr>
@@ -5958,7 +5917,14 @@
         <w:rPr>
           <w:lang w:val="en-US"/>
         </w:rPr>
-        <w:t xml:space="preserve">When trying to run the model for the more than 4 million tweets, we faced some obvious computational constraints regarding the available RAM memory of our domestic laptop: the </w:t>
+        <w:t xml:space="preserve">When trying to run the model for the more than 4 million tweets, we faced some obvious computational constraints regarding the available RAM memory of our domestic laptop: </w:t>
+      </w:r>
+      <w:r>
+        <w:rPr>
+          <w:lang w:val="en-US"/>
+        </w:rPr>
+        <w:lastRenderedPageBreak/>
+        <w:t xml:space="preserve">the </w:t>
       </w:r>
       <w:r>
         <w:rPr>
@@ -5970,14 +5936,7 @@
         <w:rPr>
           <w:lang w:val="en-US"/>
         </w:rPr>
-        <w:t xml:space="preserve">vector that R Studio was trying to allocate was 161.2Gb. To avoid this problem, </w:t>
-      </w:r>
-      <w:r>
-        <w:rPr>
-          <w:lang w:val="en-US"/>
-        </w:rPr>
-        <w:lastRenderedPageBreak/>
-        <w:t xml:space="preserve">we constructed a loop in which successive iterations of 50000 tweets were classified using the model, with the following sequence: </w:t>
+        <w:t xml:space="preserve">vector that R Studio was trying to allocate was 161.2Gb. To avoid this problem, we constructed a loop in which successive iterations of 50000 tweets were classified using the model, with the following sequence: </w:t>
       </w:r>
     </w:p>
     <w:p>
@@ -6145,6 +6104,272 @@
         <w:t xml:space="preserve">’ dataframe with the same number of rows as the initial dataframe. To associate each tweet with its final label, it’s necessary to generate a ‘hate’ factor variable with value “Yes” when the “Yes” probability is higher than the set threshold, 0.3, and we bind this column with the initial set of tweets. </w:t>
       </w:r>
     </w:p>
+    <w:tbl>
+      <w:tblPr>
+        <w:tblStyle w:val="Tablaconcuadrcula"/>
+        <w:tblW w:w="8506" w:type="dxa"/>
+        <w:tblLook w:val="04A0" w:firstRow="1" w:lastRow="0" w:firstColumn="1" w:lastColumn="0" w:noHBand="0" w:noVBand="1"/>
+      </w:tblPr>
+      <w:tblGrid>
+        <w:gridCol w:w="1414"/>
+        <w:gridCol w:w="7092"/>
+      </w:tblGrid>
+      <w:tr>
+        <w:trPr>
+          <w:trHeight w:val="460"/>
+        </w:trPr>
+        <w:tc>
+          <w:tcPr>
+            <w:tcW w:w="1414" w:type="dxa"/>
+            <w:vAlign w:val="center"/>
+          </w:tcPr>
+          <w:p>
+            <w:pPr>
+              <w:spacing w:line="360" w:lineRule="auto"/>
+              <w:jc w:val="center"/>
+              <w:rPr>
+                <w:b/>
+                <w:bCs/>
+                <w:lang w:val="en-US"/>
+              </w:rPr>
+            </w:pPr>
+            <w:r>
+              <w:rPr>
+                <w:b/>
+                <w:bCs/>
+                <w:lang w:val="en-US"/>
+              </w:rPr>
+              <w:t>Hateful</w:t>
+            </w:r>
+          </w:p>
+        </w:tc>
+        <w:tc>
+          <w:tcPr>
+            <w:tcW w:w="7092" w:type="dxa"/>
+            <w:vAlign w:val="center"/>
+          </w:tcPr>
+          <w:p>
+            <w:pPr>
+              <w:spacing w:line="360" w:lineRule="auto"/>
+              <w:jc w:val="center"/>
+              <w:rPr>
+                <w:b/>
+                <w:bCs/>
+                <w:lang w:val="en-US"/>
+              </w:rPr>
+            </w:pPr>
+            <w:r>
+              <w:rPr>
+                <w:b/>
+                <w:bCs/>
+                <w:lang w:val="en-US"/>
+              </w:rPr>
+              <w:t>Text</w:t>
+            </w:r>
+          </w:p>
+        </w:tc>
+      </w:tr>
+      <w:tr>
+        <w:trPr>
+          <w:trHeight w:val="20"/>
+        </w:trPr>
+        <w:tc>
+          <w:tcPr>
+            <w:tcW w:w="1414" w:type="dxa"/>
+            <w:vAlign w:val="bottom"/>
+          </w:tcPr>
+          <w:p>
+            <w:pPr>
+              <w:spacing w:line="360" w:lineRule="auto"/>
+              <w:jc w:val="center"/>
+              <w:rPr>
+                <w:lang w:val="en-US"/>
+              </w:rPr>
+            </w:pPr>
+            <w:r>
+              <w:rPr>
+                <w:lang w:val="en-US"/>
+              </w:rPr>
+              <w:t>Yes</w:t>
+            </w:r>
+          </w:p>
+        </w:tc>
+        <w:tc>
+          <w:tcPr>
+            <w:tcW w:w="7092" w:type="dxa"/>
+            <w:vAlign w:val="center"/>
+          </w:tcPr>
+          <w:p>
+            <w:pPr>
+              <w:spacing w:line="360" w:lineRule="auto"/>
+              <w:jc w:val="center"/>
+            </w:pPr>
+            <w:r>
+              <w:t xml:space="preserve">[1] "Esta arbitrando un moro </w:t>
+            </w:r>
+            <w:proofErr w:type="spellStart"/>
+            <w:r>
+              <w:t>co</w:t>
+            </w:r>
+            <w:proofErr w:type="spellEnd"/>
+            <w:r>
+              <w:t xml:space="preserve"> a mi q no me mientan"</w:t>
+            </w:r>
+          </w:p>
+        </w:tc>
+      </w:tr>
+      <w:tr>
+        <w:trPr>
+          <w:trHeight w:hRule="exact" w:val="639"/>
+        </w:trPr>
+        <w:tc>
+          <w:tcPr>
+            <w:tcW w:w="1414" w:type="dxa"/>
+            <w:vAlign w:val="bottom"/>
+          </w:tcPr>
+          <w:p>
+            <w:pPr>
+              <w:spacing w:line="360" w:lineRule="auto"/>
+              <w:jc w:val="center"/>
+              <w:rPr>
+                <w:lang w:val="en-US"/>
+              </w:rPr>
+            </w:pPr>
+            <w:r>
+              <w:rPr>
+                <w:lang w:val="en-US"/>
+              </w:rPr>
+              <w:t>Yes</w:t>
+            </w:r>
+          </w:p>
+        </w:tc>
+        <w:tc>
+          <w:tcPr>
+            <w:tcW w:w="7092" w:type="dxa"/>
+            <w:vAlign w:val="bottom"/>
+          </w:tcPr>
+          <w:p>
+            <w:pPr>
+              <w:spacing w:line="360" w:lineRule="auto"/>
+              <w:jc w:val="center"/>
+            </w:pPr>
+            <w:r>
+              <w:t>[2] "</w:t>
+            </w:r>
+            <w:proofErr w:type="gramStart"/>
+            <w:r>
+              <w:t>Japoneses</w:t>
+            </w:r>
+            <w:proofErr w:type="gramEnd"/>
+            <w:r>
+              <w:t xml:space="preserve"> </w:t>
+            </w:r>
+            <w:proofErr w:type="spellStart"/>
+            <w:r>
+              <w:t>conchasdesumadre</w:t>
+            </w:r>
+            <w:proofErr w:type="spellEnd"/>
+            <w:r>
+              <w:t xml:space="preserve"> hijos de la gran puta radioactiva"</w:t>
+            </w:r>
+          </w:p>
+        </w:tc>
+      </w:tr>
+      <w:tr>
+        <w:trPr>
+          <w:trHeight w:val="272"/>
+        </w:trPr>
+        <w:tc>
+          <w:tcPr>
+            <w:tcW w:w="1414" w:type="dxa"/>
+            <w:vAlign w:val="bottom"/>
+          </w:tcPr>
+          <w:p>
+            <w:pPr>
+              <w:spacing w:line="360" w:lineRule="auto"/>
+              <w:jc w:val="center"/>
+              <w:rPr>
+                <w:lang w:val="en-US"/>
+              </w:rPr>
+            </w:pPr>
+            <w:r>
+              <w:rPr>
+                <w:lang w:val="en-US"/>
+              </w:rPr>
+              <w:t>Yes</w:t>
+            </w:r>
+          </w:p>
+        </w:tc>
+        <w:tc>
+          <w:tcPr>
+            <w:tcW w:w="7092" w:type="dxa"/>
+            <w:vAlign w:val="bottom"/>
+          </w:tcPr>
+          <w:p>
+            <w:pPr>
+              <w:spacing w:line="360" w:lineRule="auto"/>
+              <w:jc w:val="center"/>
+            </w:pPr>
+            <w:r>
+              <w:t>[3] "@alizariohi98 @TalebSahara Escoria analfabeta marroquí"</w:t>
+            </w:r>
+          </w:p>
+        </w:tc>
+      </w:tr>
+    </w:tbl>
+    <w:p>
+      <w:pPr>
+        <w:spacing w:line="360" w:lineRule="auto"/>
+        <w:jc w:val="center"/>
+        <w:rPr>
+          <w:lang w:val="en-US"/>
+        </w:rPr>
+      </w:pPr>
+      <w:r>
+        <w:rPr>
+          <w:lang w:val="en-US"/>
+        </w:rPr>
+        <w:t xml:space="preserve">Fig. 4. </w:t>
+      </w:r>
+      <w:r>
+        <w:rPr>
+          <w:i/>
+          <w:iCs/>
+          <w:lang w:val="en-US"/>
+        </w:rPr>
+        <w:t>Random sample of hateful tweets</w:t>
+      </w:r>
+      <w:r>
+        <w:rPr>
+          <w:lang w:val="en-US"/>
+        </w:rPr>
+        <w:t xml:space="preserve">. </w:t>
+      </w:r>
+    </w:p>
+    <w:p>
+      <w:pPr>
+        <w:spacing w:line="360" w:lineRule="auto"/>
+        <w:rPr>
+          <w:lang w:val="en-US"/>
+        </w:rPr>
+      </w:pPr>
+    </w:p>
+    <w:p>
+      <w:pPr>
+        <w:spacing w:line="360" w:lineRule="auto"/>
+        <w:rPr>
+          <w:lang w:val="en-US"/>
+        </w:rPr>
+      </w:pPr>
+    </w:p>
+    <w:p>
+      <w:pPr>
+        <w:spacing w:line="360" w:lineRule="auto"/>
+        <w:rPr>
+          <w:lang w:val="en-US"/>
+        </w:rPr>
+      </w:pPr>
+    </w:p>
     <w:p>
       <w:pPr>
         <w:pStyle w:val="Epgrafessubcaptulos"/>
@@ -6157,6 +6382,7 @@
         <w:rPr>
           <w:lang w:val="en-US"/>
         </w:rPr>
+        <w:lastRenderedPageBreak/>
         <w:t xml:space="preserve"> </w:t>
       </w:r>
       <w:proofErr w:type="spellStart"/>
@@ -6271,14 +6497,6 @@
     </w:p>
     <w:p>
       <w:pPr>
-        <w:spacing w:line="360" w:lineRule="auto"/>
-        <w:rPr>
-          <w:lang w:val="en-US"/>
-        </w:rPr>
-      </w:pPr>
-    </w:p>
-    <w:p>
-      <w:pPr>
         <w:pStyle w:val="Ttuloprrafo"/>
         <w:numPr>
           <w:ilvl w:val="0"/>
@@ -6397,6 +6615,7 @@
         <w:rPr>
           <w:lang w:val="en-US"/>
         </w:rPr>
+        <w:lastRenderedPageBreak/>
         <w:t>The days before the first round, hate speech significantly increases, showing the highest mark for the whole temporal series and a clear upward tendency, and while there’s a slight moderation of the trend when playing the game, it rises again around halftime. After Spain’s loss, values round the 3,5% mark approximately, more than the double compared to the previous ‘basal’ level. The trend decreases as time passes, in a sort of ‘cooling’ phase as the peak moment has already passed</w:t>
       </w:r>
       <w:r>
@@ -6408,16 +6627,15 @@
     </w:p>
     <w:p>
       <w:pPr>
-        <w:spacing w:line="360" w:lineRule="auto"/>
-        <w:rPr>
-          <w:lang w:val="en-US"/>
-        </w:rPr>
-      </w:pPr>
-    </w:p>
-    <w:p>
-      <w:pPr>
-        <w:pStyle w:val="Ttuloprrafo"/>
-        <w:jc w:val="both"/>
+        <w:spacing w:after="160" w:line="259" w:lineRule="auto"/>
+        <w:jc w:val="center"/>
+        <w:rPr>
+          <w:b/>
+          <w:bCs/>
+          <w:sz w:val="28"/>
+          <w:szCs w:val="24"/>
+          <w:lang w:val="en-US"/>
+        </w:rPr>
       </w:pPr>
       <w:r>
         <w:rPr>
@@ -6425,10 +6643,18 @@
         </w:rPr>
         <w:lastRenderedPageBreak/>
         <w:drawing>
-          <wp:inline distT="0" distB="0" distL="0" distR="0" wp14:anchorId="7518F4EB" wp14:editId="298776D6">
-            <wp:extent cx="8919866" cy="5355088"/>
-            <wp:effectExtent l="0" t="8255" r="6350" b="6350"/>
-            <wp:docPr id="2079976329" name="Imagen 1"/>
+          <wp:anchor distT="0" distB="0" distL="114300" distR="114300" simplePos="0" relativeHeight="251661312" behindDoc="0" locked="0" layoutInCell="1" allowOverlap="1" wp14:anchorId="444C5039" wp14:editId="2381D1FF">
+            <wp:simplePos x="0" y="0"/>
+            <wp:positionH relativeFrom="column">
+              <wp:posOffset>-1652270</wp:posOffset>
+            </wp:positionH>
+            <wp:positionV relativeFrom="paragraph">
+              <wp:posOffset>1784350</wp:posOffset>
+            </wp:positionV>
+            <wp:extent cx="8601710" cy="5151120"/>
+            <wp:effectExtent l="10795" t="27305" r="19685" b="19685"/>
+            <wp:wrapTopAndBottom/>
+            <wp:docPr id="40769347" name="Imagen 2"/>
             <wp:cNvGraphicFramePr>
               <a:graphicFrameLocks xmlns:a="http://schemas.openxmlformats.org/drawingml/2006/main" noChangeAspect="1"/>
             </wp:cNvGraphicFramePr>
@@ -6436,13 +6662,13 @@
               <a:graphicData uri="http://schemas.openxmlformats.org/drawingml/2006/picture">
                 <pic:pic xmlns:pic="http://schemas.openxmlformats.org/drawingml/2006/picture">
                   <pic:nvPicPr>
-                    <pic:cNvPr id="0" name="Picture 2"/>
+                    <pic:cNvPr id="0" name="Picture 3"/>
                     <pic:cNvPicPr>
                       <a:picLocks noChangeAspect="1" noChangeArrowheads="1"/>
                     </pic:cNvPicPr>
                   </pic:nvPicPr>
                   <pic:blipFill>
-                    <a:blip r:embed="rId9" cstate="print">
+                    <a:blip r:embed="rId13" cstate="print">
                       <a:extLst>
                         <a:ext uri="{28A0092B-C50C-407E-A947-70E740481C1C}">
                           <a14:useLocalDpi xmlns:a14="http://schemas.microsoft.com/office/drawing/2010/main" val="0"/>
@@ -6457,22 +6683,53 @@
                   <pic:spPr bwMode="auto">
                     <a:xfrm rot="5400000">
                       <a:off x="0" y="0"/>
-                      <a:ext cx="8937544" cy="5365701"/>
+                      <a:ext cx="8601710" cy="5151120"/>
                     </a:xfrm>
                     <a:prstGeom prst="rect">
                       <a:avLst/>
                     </a:prstGeom>
                     <a:noFill/>
                     <a:ln>
-                      <a:noFill/>
+                      <a:solidFill>
+                        <a:schemeClr val="tx1"/>
+                      </a:solidFill>
                     </a:ln>
                   </pic:spPr>
                 </pic:pic>
               </a:graphicData>
             </a:graphic>
-          </wp:inline>
+            <wp14:sizeRelH relativeFrom="margin">
+              <wp14:pctWidth>0</wp14:pctWidth>
+            </wp14:sizeRelH>
+            <wp14:sizeRelV relativeFrom="margin">
+              <wp14:pctHeight>0</wp14:pctHeight>
+            </wp14:sizeRelV>
+          </wp:anchor>
         </w:drawing>
       </w:r>
+      <w:r>
+        <w:rPr>
+          <w:lang w:val="en-US"/>
+        </w:rPr>
+        <w:t xml:space="preserve">Fig. 5. </w:t>
+      </w:r>
+      <w:r>
+        <w:rPr>
+          <w:i/>
+          <w:iCs/>
+          <w:lang w:val="en-US"/>
+        </w:rPr>
+        <w:t>Hate speech levels visualization for the entire period (20/11/22 – 09/12/22)</w:t>
+      </w:r>
+    </w:p>
+    <w:p>
+      <w:pPr>
+        <w:pStyle w:val="Ttuloprrafo"/>
+        <w:jc w:val="both"/>
+        <w:rPr>
+          <w:lang w:val="en-US"/>
+        </w:rPr>
+      </w:pPr>
     </w:p>
     <w:p>
       <w:pPr>
@@ -6485,14 +6742,25 @@
         <w:rPr>
           <w:lang w:val="en-US"/>
         </w:rPr>
-        <w:lastRenderedPageBreak/>
         <w:t>If we look further i</w:t>
       </w:r>
       <w:r>
         <w:rPr>
           <w:lang w:val="en-US"/>
         </w:rPr>
-        <w:t xml:space="preserve">nto detail of the game against the Moroccan National Team, we </w:t>
+        <w:t>nto detail of the game against the Moroccan National Team,</w:t>
+      </w:r>
+      <w:r>
+        <w:rPr>
+          <w:lang w:val="en-US"/>
+        </w:rPr>
+        <w:t xml:space="preserve"> available in Figure X.</w:t>
+      </w:r>
+      <w:r>
+        <w:rPr>
+          <w:lang w:val="en-US"/>
+        </w:rPr>
+        <w:t xml:space="preserve"> we </w:t>
       </w:r>
       <w:r>
         <w:rPr>
@@ -6526,43 +6794,49 @@
         <w:rPr>
           <w:lang w:val="en-US"/>
         </w:rPr>
-        <w:t xml:space="preserve">There are several possibilities </w:t>
-      </w:r>
-      <w:r>
-        <w:rPr>
-          <w:lang w:val="en-US"/>
-        </w:rPr>
-        <w:t>to explain why</w:t>
-      </w:r>
-      <w:r>
-        <w:rPr>
-          <w:lang w:val="en-US"/>
-        </w:rPr>
-        <w:t xml:space="preserve"> the match against Morocco meant doubling the level of online hate speech from the ‘standard’ levels: firstly, as sports-related explanation, Spain was disqualified from the 2022 World Cup. As we’ve already mentioned, non-favorable conditions might act as an incentive for racist, </w:t>
+        <w:t xml:space="preserve">Looking at the ‘general picture’ of that day, the phases could be defined as: </w:t>
+      </w:r>
+    </w:p>
+    <w:p>
+      <w:pPr>
+        <w:pStyle w:val="Prrafodelista"/>
+        <w:numPr>
+          <w:ilvl w:val="1"/>
+          <w:numId w:val="16"/>
+        </w:numPr>
+        <w:spacing w:line="360" w:lineRule="auto"/>
+        <w:rPr>
+          <w:lang w:val="en-US"/>
+        </w:rPr>
+      </w:pPr>
+      <w:r>
+        <w:rPr>
+          <w:lang w:val="en-US"/>
+        </w:rPr>
+        <w:t xml:space="preserve">Preparation phase: Some users start sending hateful tweets, progressively increasing the </w:t>
       </w:r>
       <w:proofErr w:type="gramStart"/>
       <w:r>
         <w:rPr>
           <w:lang w:val="en-US"/>
         </w:rPr>
-        <w:t>homophobic</w:t>
+        <w:t>amount</w:t>
       </w:r>
       <w:proofErr w:type="gramEnd"/>
       <w:r>
         <w:rPr>
           <w:lang w:val="en-US"/>
         </w:rPr>
-        <w:t xml:space="preserve"> or sexist discourses to be shared, due to a perceived ‘grievance’ by the hate perpetrators. It’s possible that the consecutive draws against Germany and Japan</w:t>
-      </w:r>
-      <w:r>
-        <w:rPr>
-          <w:lang w:val="en-US"/>
-        </w:rPr>
-        <w:t xml:space="preserve"> were not as meaningful as this loss, as Spain still scored one point in each one of them and historical patterns of discrimination against Germans are non-existent in Spain, while anti-Asian feelings are present but not highly developed. </w:t>
-      </w:r>
-    </w:p>
-    <w:p>
-      <w:pPr>
+        <w:t xml:space="preserve"> and involving other users, of which a certain amount will also join the conversation. </w:t>
+      </w:r>
+    </w:p>
+    <w:p>
+      <w:pPr>
+        <w:pStyle w:val="Prrafodelista"/>
+        <w:numPr>
+          <w:ilvl w:val="1"/>
+          <w:numId w:val="16"/>
+        </w:numPr>
         <w:spacing w:line="360" w:lineRule="auto"/>
         <w:rPr>
           <w:lang w:val="en-US"/>
@@ -6572,31 +6846,22 @@
         <w:rPr>
           <w:lang w:val="en-US"/>
         </w:rPr>
-        <w:t xml:space="preserve">However, and this leads to our second possibility, there are in fact historical, </w:t>
-      </w:r>
-      <w:proofErr w:type="gramStart"/>
-      <w:r>
-        <w:rPr>
-          <w:lang w:val="en-US"/>
-        </w:rPr>
-        <w:t>social</w:t>
-      </w:r>
-      <w:proofErr w:type="gramEnd"/>
-      <w:r>
-        <w:rPr>
-          <w:lang w:val="en-US"/>
-        </w:rPr>
-        <w:t xml:space="preserve"> and geopolitical tensions between Spain and Morocco, which we value as the most important reason why the hate level increased so much before, during and after the clash. Spain has been during for several decades a destination for migrants from the North of Africa, among which there’s a majority of Moroccan citizens, and the shared frontiers in Ceuta and Melilla have been scenario of trespassing attempts and violence. </w:t>
-      </w:r>
-      <w:r>
-        <w:rPr>
-          <w:lang w:val="en-US"/>
-        </w:rPr>
-        <w:t xml:space="preserve">These precedents are related with the development of anti-Moroccan attitudes and racist perceptions, which could have been fueled by the direct confrontation against their football team. </w:t>
-      </w:r>
-    </w:p>
-    <w:p>
-      <w:pPr>
+        <w:t>U-Shape: Phase 1 ends approximately at the start of the game, even some moments prior to it, and the debate is not based on hate for some time. This is the time span when comments strictly related to the match itself may be sent. After this</w:t>
+      </w:r>
+      <w:r>
+        <w:rPr>
+          <w:lang w:val="en-US"/>
+        </w:rPr>
+        <w:t xml:space="preserve">, the result starts to be adverse and hate increases again, up to some of its highest values. </w:t>
+      </w:r>
+    </w:p>
+    <w:p>
+      <w:pPr>
+        <w:pStyle w:val="Prrafodelista"/>
+        <w:numPr>
+          <w:ilvl w:val="1"/>
+          <w:numId w:val="16"/>
+        </w:numPr>
         <w:spacing w:line="360" w:lineRule="auto"/>
         <w:rPr>
           <w:lang w:val="en-US"/>
@@ -6606,27 +6871,40 @@
         <w:rPr>
           <w:lang w:val="en-US"/>
         </w:rPr>
-        <w:t xml:space="preserve">As the game ended, many Moroccan residents living in different areas of Spain went out to the streets to celebrate, which may have also fostered hate speech targeted towards them and be the reason why the hate level is constant even until midnight. </w:t>
-      </w:r>
-    </w:p>
-    <w:p>
-      <w:pPr>
-        <w:rPr>
-          <w:lang w:val="en-US"/>
-        </w:rPr>
-      </w:pPr>
-    </w:p>
-    <w:p>
+        <w:t xml:space="preserve">Sustained hate phase: </w:t>
+      </w:r>
+      <w:r>
+        <w:rPr>
+          <w:lang w:val="en-US"/>
+        </w:rPr>
+        <w:t xml:space="preserve">The final values of the U-shaped phase are held for many hours, with hateful users being very active and engaging others into the spiral. This is the phase when the targeted groups or persons are more vulnerable to attacks or aggressions. </w:t>
+      </w:r>
+    </w:p>
+    <w:p>
+      <w:pPr>
+        <w:jc w:val="center"/>
+        <w:rPr>
+          <w:lang w:val="en-US"/>
+        </w:rPr>
+      </w:pPr>
       <w:r>
         <w:rPr>
           <w:noProof/>
         </w:rPr>
         <w:lastRenderedPageBreak/>
         <w:drawing>
-          <wp:inline distT="0" distB="0" distL="0" distR="0" wp14:anchorId="79CCB4F4" wp14:editId="41AB9F8D">
-            <wp:extent cx="8507192" cy="5104115"/>
-            <wp:effectExtent l="6350" t="0" r="0" b="0"/>
-            <wp:docPr id="1800516185" name="Imagen 2"/>
+          <wp:anchor distT="0" distB="0" distL="114300" distR="114300" simplePos="0" relativeHeight="251662336" behindDoc="0" locked="0" layoutInCell="1" allowOverlap="1" wp14:anchorId="30545423" wp14:editId="41A41B09">
+            <wp:simplePos x="0" y="0"/>
+            <wp:positionH relativeFrom="column">
+              <wp:posOffset>-1539875</wp:posOffset>
+            </wp:positionH>
+            <wp:positionV relativeFrom="paragraph">
+              <wp:posOffset>1733550</wp:posOffset>
+            </wp:positionV>
+            <wp:extent cx="8599805" cy="5160010"/>
+            <wp:effectExtent l="24448" t="13652" r="16192" b="16193"/>
+            <wp:wrapTopAndBottom/>
+            <wp:docPr id="2137547002" name="Imagen 3"/>
             <wp:cNvGraphicFramePr>
               <a:graphicFrameLocks xmlns:a="http://schemas.openxmlformats.org/drawingml/2006/main" noChangeAspect="1"/>
             </wp:cNvGraphicFramePr>
@@ -6634,13 +6912,13 @@
               <a:graphicData uri="http://schemas.openxmlformats.org/drawingml/2006/picture">
                 <pic:pic xmlns:pic="http://schemas.openxmlformats.org/drawingml/2006/picture">
                   <pic:nvPicPr>
-                    <pic:cNvPr id="0" name="Picture 3"/>
+                    <pic:cNvPr id="0" name="Picture 4"/>
                     <pic:cNvPicPr>
                       <a:picLocks noChangeAspect="1" noChangeArrowheads="1"/>
                     </pic:cNvPicPr>
                   </pic:nvPicPr>
                   <pic:blipFill>
-                    <a:blip r:embed="rId10" cstate="print">
+                    <a:blip r:embed="rId14" cstate="print">
                       <a:extLst>
                         <a:ext uri="{28A0092B-C50C-407E-A947-70E740481C1C}">
                           <a14:useLocalDpi xmlns:a14="http://schemas.microsoft.com/office/drawing/2010/main" val="0"/>
@@ -6655,24 +6933,63 @@
                   <pic:spPr bwMode="auto">
                     <a:xfrm rot="5400000">
                       <a:off x="0" y="0"/>
-                      <a:ext cx="8520893" cy="5112335"/>
+                      <a:ext cx="8599805" cy="5160010"/>
                     </a:xfrm>
                     <a:prstGeom prst="rect">
                       <a:avLst/>
                     </a:prstGeom>
                     <a:noFill/>
                     <a:ln>
-                      <a:noFill/>
+                      <a:solidFill>
+                        <a:schemeClr val="tx1"/>
+                      </a:solidFill>
                     </a:ln>
                   </pic:spPr>
                 </pic:pic>
               </a:graphicData>
             </a:graphic>
-          </wp:inline>
+          </wp:anchor>
         </w:drawing>
       </w:r>
-    </w:p>
-    <w:p/>
+      <w:r>
+        <w:rPr>
+          <w:lang w:val="en-US"/>
+        </w:rPr>
+        <w:t xml:space="preserve">Fig. 6. </w:t>
+      </w:r>
+      <w:r>
+        <w:rPr>
+          <w:i/>
+          <w:iCs/>
+          <w:lang w:val="en-US"/>
+        </w:rPr>
+        <w:t>Hate speech levels visualization for the 6</w:t>
+      </w:r>
+      <w:r>
+        <w:rPr>
+          <w:i/>
+          <w:iCs/>
+          <w:vertAlign w:val="superscript"/>
+          <w:lang w:val="en-US"/>
+        </w:rPr>
+        <w:t>th</w:t>
+      </w:r>
+      <w:r>
+        <w:rPr>
+          <w:i/>
+          <w:iCs/>
+          <w:lang w:val="en-US"/>
+        </w:rPr>
+        <w:t xml:space="preserve"> of December (13:00 – 23:00)</w:t>
+      </w:r>
+    </w:p>
+    <w:p>
+      <w:pPr>
+        <w:rPr>
+          <w:lang w:val="en-US"/>
+        </w:rPr>
+      </w:pPr>
+    </w:p>
     <w:p>
       <w:pPr>
         <w:spacing w:line="360" w:lineRule="auto"/>
@@ -6684,14 +7001,13 @@
         <w:rPr>
           <w:lang w:val="en-US"/>
         </w:rPr>
-        <w:lastRenderedPageBreak/>
         <w:t>Nonetheless, all interpretations developed h</w:t>
       </w:r>
       <w:r>
         <w:rPr>
           <w:lang w:val="en-US"/>
         </w:rPr>
-        <w:t>ave been based on the plots, which is not enough to assess correlations. In Section 3.2., we’ll aim to statistically confirm or reject the proposed hypotheses.</w:t>
+        <w:t>ave been based on the plots, which is not enough. In Section 3.2., we’ll aim to statistically confirm or reject the proposed hypotheses.</w:t>
       </w:r>
     </w:p>
     <w:p>
@@ -6734,11 +7050,48 @@
     <w:p>
       <w:pPr>
         <w:pStyle w:val="Epgrafessubcaptulos"/>
+        <w:spacing w:line="360" w:lineRule="auto"/>
         <w:rPr>
           <w:b w:val="0"/>
           <w:bCs w:val="0"/>
-        </w:rPr>
-      </w:pPr>
+          <w:lang w:val="en-US"/>
+        </w:rPr>
+      </w:pPr>
+      <w:r>
+        <w:rPr>
+          <w:b w:val="0"/>
+          <w:bCs w:val="0"/>
+          <w:lang w:val="en-US"/>
+        </w:rPr>
+        <w:t>In Table X we’re a</w:t>
+      </w:r>
+      <w:r>
+        <w:rPr>
+          <w:b w:val="0"/>
+          <w:bCs w:val="0"/>
+          <w:lang w:val="en-US"/>
+        </w:rPr>
+        <w:t xml:space="preserve">ble to see the results of successive t-tests comparing the mean proportions of hate speech for different time moments, to assess through inferential statistics if there are differences or not. </w:t>
+      </w:r>
+    </w:p>
+    <w:p>
+      <w:pPr>
+        <w:pStyle w:val="Epgrafessubcaptulos"/>
+        <w:spacing w:line="360" w:lineRule="auto"/>
+        <w:rPr>
+          <w:b w:val="0"/>
+          <w:bCs w:val="0"/>
+          <w:lang w:val="en-US"/>
+        </w:rPr>
+      </w:pPr>
+      <w:r>
+        <w:rPr>
+          <w:b w:val="0"/>
+          <w:bCs w:val="0"/>
+          <w:lang w:val="en-US"/>
+        </w:rPr>
+        <w:t xml:space="preserve">The first row shows the results of comparing moments when one of the matches is being played, including some hours before and some hours after it, with the rest of the available from the time series: the alternative hypothesis is that when playing, the hate speech level is higher than when not. However, we can’t reject the null hypothesis, as the P-value is not lower than 0.05 or less, which means that we don’t have any evidence of matches being moments of hate concentration. </w:t>
+      </w:r>
     </w:p>
     <w:tbl>
       <w:tblPr>
@@ -7153,7 +7506,7 @@
         </w:tc>
         <w:tc>
           <w:tcPr>
-            <w:tcW w:w="1214" w:type="dxa"/>
+            <w:tcW w:w="1218" w:type="dxa"/>
             <w:tcBorders>
               <w:top w:val="single" w:sz="12" w:space="0" w:color="666666"/>
               <w:left w:val="none" w:sz="0" w:space="0" w:color="000000"/>
@@ -7185,7 +7538,6 @@
                 <w:bCs/>
               </w:rPr>
             </w:pPr>
-            <w:proofErr w:type="spellStart"/>
             <w:r>
               <w:rPr>
                 <w:rFonts w:eastAsia="Arial" w:hAnsi="Arial" w:cs="Arial"/>
@@ -7194,9 +7546,9 @@
                 <w:color w:val="000000"/>
                 <w:sz w:val="22"/>
               </w:rPr>
-              <w:t>Signif</w:t>
+              <w:t xml:space="preserve">Conf. </w:t>
             </w:r>
-            <w:proofErr w:type="spellEnd"/>
+            <w:proofErr w:type="spellStart"/>
             <w:r>
               <w:rPr>
                 <w:rFonts w:eastAsia="Arial" w:hAnsi="Arial" w:cs="Arial"/>
@@ -7205,8 +7557,9 @@
                 <w:color w:val="000000"/>
                 <w:sz w:val="22"/>
               </w:rPr>
-              <w:t>.</w:t>
+              <w:t>Level</w:t>
             </w:r>
+            <w:proofErr w:type="spellEnd"/>
           </w:p>
         </w:tc>
       </w:tr>
@@ -7479,7 +7832,7 @@
         </w:tc>
         <w:tc>
           <w:tcPr>
-            <w:tcW w:w="1214" w:type="dxa"/>
+            <w:tcW w:w="1218" w:type="dxa"/>
             <w:tcBorders>
               <w:top w:val="single" w:sz="12" w:space="0" w:color="666666"/>
               <w:left w:val="none" w:sz="0" w:space="0" w:color="000000"/>
@@ -7769,7 +8122,7 @@
         </w:tc>
         <w:tc>
           <w:tcPr>
-            <w:tcW w:w="1214" w:type="dxa"/>
+            <w:tcW w:w="1218" w:type="dxa"/>
             <w:tcBorders>
               <w:top w:val="none" w:sz="0" w:space="0" w:color="000000"/>
               <w:left w:val="none" w:sz="0" w:space="0" w:color="000000"/>
@@ -8067,7 +8420,7 @@
         </w:tc>
         <w:tc>
           <w:tcPr>
-            <w:tcW w:w="1214" w:type="dxa"/>
+            <w:tcW w:w="1218" w:type="dxa"/>
             <w:tcBorders>
               <w:top w:val="none" w:sz="0" w:space="0" w:color="000000"/>
               <w:left w:val="none" w:sz="0" w:space="0" w:color="000000"/>
@@ -8107,10 +8460,82 @@
         </w:tc>
       </w:tr>
     </w:tbl>
-    <w:p/>
-    <w:p>
-      <w:r>
-        <w:t>aaaaaaaaaaaaaaaaaaaaaaaaaaaaaaaaaaaaaaaaaaaaaaaaaaaaaaaaaaaaaaaaaaaaaaaaaaaaaaaaa</w:t>
+    <w:p>
+      <w:pPr>
+        <w:spacing w:line="360" w:lineRule="auto"/>
+        <w:jc w:val="center"/>
+        <w:rPr>
+          <w:lang w:val="en-US"/>
+        </w:rPr>
+      </w:pPr>
+      <w:r>
+        <w:rPr>
+          <w:lang w:val="en-US"/>
+        </w:rPr>
+        <w:t xml:space="preserve">Fig. 7. </w:t>
+      </w:r>
+      <w:r>
+        <w:rPr>
+          <w:i/>
+          <w:iCs/>
+          <w:lang w:val="en-US"/>
+        </w:rPr>
+        <w:t xml:space="preserve">Successive T-tests for time spans shown on the “Test” column. </w:t>
+      </w:r>
+    </w:p>
+    <w:p>
+      <w:pPr>
+        <w:spacing w:line="360" w:lineRule="auto"/>
+        <w:rPr>
+          <w:lang w:val="en-US"/>
+        </w:rPr>
+      </w:pPr>
+      <w:r>
+        <w:rPr>
+          <w:lang w:val="en-US"/>
+        </w:rPr>
+        <w:t>We included a second t</w:t>
+      </w:r>
+      <w:r>
+        <w:rPr>
+          <w:lang w:val="en-US"/>
+        </w:rPr>
+        <w:t xml:space="preserve">est comparing difference in means for the game against Morocco with the rest of the time, and we do find support for the hypothesis that holds that there was a bigger level of hate in Twitter during that specific match, with a confidence level of 99%. Additionally, we wanted to check whether the 24 hours after sportive events also held a higher level of online hate compared to other moments, which also shows statistically significant results (99% of confidence) and a positive estimate. </w:t>
+      </w:r>
+    </w:p>
+    <w:p>
+      <w:pPr>
+        <w:spacing w:line="360" w:lineRule="auto"/>
+        <w:rPr>
+          <w:lang w:val="en-US"/>
+        </w:rPr>
+      </w:pPr>
+      <w:r>
+        <w:rPr>
+          <w:lang w:val="en-US"/>
+        </w:rPr>
+        <w:lastRenderedPageBreak/>
+        <w:t xml:space="preserve">Secondly, in Table X </w:t>
+      </w:r>
+      <w:r>
+        <w:rPr>
+          <w:lang w:val="en-US"/>
+        </w:rPr>
+        <w:t xml:space="preserve">the results for an ANOVA Test comparing all matches between themselves are </w:t>
+      </w:r>
+      <w:proofErr w:type="gramStart"/>
+      <w:r>
+        <w:rPr>
+          <w:lang w:val="en-US"/>
+        </w:rPr>
+        <w:t>shown:</w:t>
+      </w:r>
+      <w:proofErr w:type="gramEnd"/>
+      <w:r>
+        <w:rPr>
+          <w:lang w:val="en-US"/>
+        </w:rPr>
+        <w:t xml:space="preserve"> through this technique, we will compare not only the game in which Spain was disqualified against the rest of the time, but also against the other matches. </w:t>
       </w:r>
     </w:p>
     <w:tbl>
@@ -8562,7 +8987,6 @@
                 <w:bCs/>
               </w:rPr>
             </w:pPr>
-            <w:proofErr w:type="spellStart"/>
             <w:r>
               <w:rPr>
                 <w:rFonts w:eastAsia="Arial" w:hAnsi="Arial" w:cs="Arial"/>
@@ -8571,9 +8995,9 @@
                 <w:color w:val="000000"/>
                 <w:sz w:val="22"/>
               </w:rPr>
-              <w:t>Signif</w:t>
+              <w:t xml:space="preserve">Conf. </w:t>
             </w:r>
-            <w:proofErr w:type="spellEnd"/>
+            <w:proofErr w:type="spellStart"/>
             <w:r>
               <w:rPr>
                 <w:rFonts w:eastAsia="Arial" w:hAnsi="Arial" w:cs="Arial"/>
@@ -8582,8 +9006,9 @@
                 <w:color w:val="000000"/>
                 <w:sz w:val="22"/>
               </w:rPr>
-              <w:t>.</w:t>
+              <w:t>Level</w:t>
             </w:r>
+            <w:proofErr w:type="spellEnd"/>
           </w:p>
         </w:tc>
       </w:tr>
@@ -10330,15 +10755,74 @@
     </w:tbl>
     <w:p>
       <w:pPr>
-        <w:pStyle w:val="Ttuloprrafo"/>
-        <w:jc w:val="both"/>
-      </w:pPr>
-    </w:p>
-    <w:p>
-      <w:r>
-        <w:lastRenderedPageBreak/>
-        <w:t>aaaaaaaaaaaaaaaaaaaaaaaaaaaaaaaaaaaaaaaaaaaaaaaaaaaaaaaaaaaaaaaaaaaaaaaaaaaaaaaa</w:t>
-      </w:r>
+        <w:spacing w:line="360" w:lineRule="auto"/>
+        <w:jc w:val="center"/>
+        <w:rPr>
+          <w:lang w:val="en-US"/>
+        </w:rPr>
+      </w:pPr>
+      <w:r>
+        <w:rPr>
+          <w:lang w:val="en-US"/>
+        </w:rPr>
+        <w:t xml:space="preserve">Fig. 8. </w:t>
+      </w:r>
+      <w:r>
+        <w:rPr>
+          <w:i/>
+          <w:iCs/>
+          <w:lang w:val="en-US"/>
+        </w:rPr>
+        <w:t>ANOVA Tests for all teams Spain played against.</w:t>
+      </w:r>
+    </w:p>
+    <w:p>
+      <w:pPr>
+        <w:spacing w:line="360" w:lineRule="auto"/>
+        <w:rPr>
+          <w:lang w:val="en-US"/>
+        </w:rPr>
+      </w:pPr>
+      <w:r>
+        <w:rPr>
+          <w:lang w:val="en-US"/>
+        </w:rPr>
+        <w:t>There are statistically significant re</w:t>
+      </w:r>
+      <w:r>
+        <w:rPr>
+          <w:lang w:val="en-US"/>
+        </w:rPr>
+        <w:t xml:space="preserve">sults for all games in which Morocco is compared, with a confidence level of 99%, and always coefficients showing that the Moroccan community was attacked in a higher proportion than the rest of the fanbases: this effect is of 2 percentual points against Costa Rica, and of about 1,5% against Germany and Japan. </w:t>
+      </w:r>
+    </w:p>
+    <w:p>
+      <w:pPr>
+        <w:spacing w:line="360" w:lineRule="auto"/>
+        <w:rPr>
+          <w:lang w:val="en-US"/>
+        </w:rPr>
+      </w:pPr>
+      <w:r>
+        <w:rPr>
+          <w:lang w:val="en-US"/>
+        </w:rPr>
+        <w:t xml:space="preserve">All tests show a high statistical confidence for Morocco’s match being the time unit when Internet’s hate levels rise, as well as a shy but positive coefficient for the day after matches. This second finding could indicate that hostile comments and perceptions against nationalities, ethnic groups, sexual identities, and more, are slightly more prone to occur after games. Our first hypothesis focused more on the (approximately) 90 minutes when teams faced each other, as well as immediately close hours, but there’s no evidence that suggests that. Tweets during the games could be more focused on the game itself and on the different events that happen within it, rather than in targeting someone or something to spread hate against, with posterior hours or days concentrating part of this </w:t>
+      </w:r>
+      <w:r>
+        <w:rPr>
+          <w:lang w:val="en-US"/>
+        </w:rPr>
+        <w:t xml:space="preserve">speech. </w:t>
+      </w:r>
+    </w:p>
+    <w:p>
+      <w:pPr>
+        <w:spacing w:line="360" w:lineRule="auto"/>
+        <w:rPr>
+          <w:lang w:val="en-US"/>
+        </w:rPr>
+      </w:pPr>
     </w:p>
     <w:p>
       <w:pPr>
@@ -10353,23 +10837,250 @@
       </w:r>
     </w:p>
     <w:p>
-      <w:r>
-        <w:t>a</w:t>
-      </w:r>
-    </w:p>
-    <w:p>
-      <w:pPr>
-        <w:pStyle w:val="Ttuloprrafo"/>
-      </w:pPr>
-    </w:p>
-    <w:p>
-      <w:pPr>
-        <w:pStyle w:val="Ttuloprrafo"/>
-      </w:pPr>
-    </w:p>
-    <w:p>
-      <w:pPr>
-        <w:pStyle w:val="Ttuloprrafo"/>
+      <w:pPr>
+        <w:spacing w:line="360" w:lineRule="auto"/>
+        <w:rPr>
+          <w:lang w:val="en-US"/>
+        </w:rPr>
+      </w:pPr>
+      <w:r>
+        <w:rPr>
+          <w:lang w:val="en-US"/>
+        </w:rPr>
+        <w:t>The goal of the p</w:t>
+      </w:r>
+      <w:r>
+        <w:rPr>
+          <w:lang w:val="en-US"/>
+        </w:rPr>
+        <w:t>resent work was to assess the potential correlation between football matches and online hate speech, particularly in Twitter, taking as a case study the Spanish participation in the 2022 Qatar World Cup. Once the more than 4 million collected tweets were adequately cleaned and preprocessed, we constructed a machine learning classifier w</w:t>
+      </w:r>
+      <w:r>
+        <w:rPr>
+          <w:lang w:val="en-US"/>
+        </w:rPr>
+        <w:t xml:space="preserve">hich allowed us to annotate each one of them as hateful or not. This also allowed us to later build graphical visualizations of the whole time series, observing peaks and trends, and to perform inferential statistical analysis to correctly compare the mean proportion of hate speech for some specific moments. </w:t>
+      </w:r>
+    </w:p>
+    <w:p>
+      <w:pPr>
+        <w:spacing w:line="360" w:lineRule="auto"/>
+        <w:rPr>
+          <w:lang w:val="en-US"/>
+        </w:rPr>
+      </w:pPr>
+      <w:r>
+        <w:rPr>
+          <w:lang w:val="en-US"/>
+        </w:rPr>
+        <w:t xml:space="preserve">The results show that matches themselves are not enough to trigger the escalation of online hate speech, and that not winning the match isn’t either: instead, we found that cultural and historical backgrounds are more relevant and the factor that later may convey a bad result as a precedent for targeting a specific identity or collective (although we were not able to discern what part of the variability is due to the loss and what part due to the rival). </w:t>
+      </w:r>
+      <w:r>
+        <w:rPr>
+          <w:lang w:val="en-US"/>
+        </w:rPr>
+        <w:t xml:space="preserve">Moroccan immigrants, and the Moroccan identity itself, have been historically targeted by racist behaviors and attitudes by a part of the Spanish population, and it clearly </w:t>
+      </w:r>
+      <w:r>
+        <w:rPr>
+          <w:lang w:val="en-US"/>
+        </w:rPr>
+        <w:t xml:space="preserve">reflects on the results obtained. </w:t>
+      </w:r>
+    </w:p>
+    <w:p>
+      <w:pPr>
+        <w:spacing w:line="360" w:lineRule="auto"/>
+        <w:rPr>
+          <w:lang w:val="en-US"/>
+        </w:rPr>
+      </w:pPr>
+      <w:r>
+        <w:rPr>
+          <w:lang w:val="en-US"/>
+        </w:rPr>
+        <w:t xml:space="preserve">Non-favorable conditions might act as an incentive for racist, </w:t>
+      </w:r>
+      <w:proofErr w:type="gramStart"/>
+      <w:r>
+        <w:rPr>
+          <w:lang w:val="en-US"/>
+        </w:rPr>
+        <w:t>homophobic</w:t>
+      </w:r>
+      <w:proofErr w:type="gramEnd"/>
+      <w:r>
+        <w:rPr>
+          <w:lang w:val="en-US"/>
+        </w:rPr>
+        <w:t xml:space="preserve"> or sexist discourses to be shared, due to a perceived ‘grievance’ by the hate perpetrators. It’s possible that the consecutive draws against Germany and Japan were not as meaningful as this loss, as Spain still scored one point in each one of them and historical patterns of discrimination against Germans are non-existent in Spain, while anti-Asian feelings are present but not as highly developed as anti-Moroccan and Islamophobic ones. </w:t>
+      </w:r>
+    </w:p>
+    <w:p>
+      <w:pPr>
+        <w:spacing w:line="360" w:lineRule="auto"/>
+        <w:rPr>
+          <w:lang w:val="en-US"/>
+        </w:rPr>
+      </w:pPr>
+      <w:r>
+        <w:rPr>
+          <w:lang w:val="en-US"/>
+        </w:rPr>
+        <w:t xml:space="preserve">These two components, the cultural and the sports-related one, may interact in reality, being the second the one that conveys the first: as the outcome is not satisfactory </w:t>
+      </w:r>
+      <w:r>
+        <w:rPr>
+          <w:lang w:val="en-US"/>
+        </w:rPr>
+        <w:t xml:space="preserve">for the hate spreader, and it comes from a perceived ‘enemy’ or ‘opponent’, it serves as the pretext from which to send a hateful tweet against it, or even committing crimes. </w:t>
+      </w:r>
+      <w:r>
+        <w:rPr>
+          <w:lang w:val="en-US"/>
+        </w:rPr>
+        <w:t>One of the most controversial topics after Morocco’s victory was the celebration from their fans in Spanish streets, seen as not legitimate and as provocative by hate-holders, which may also be the reason why hate speech held high levels up to the end of our temporal frame.</w:t>
+      </w:r>
+      <w:r>
+        <w:rPr>
+          <w:lang w:val="en-US"/>
+        </w:rPr>
+        <w:t xml:space="preserve"> </w:t>
+      </w:r>
+      <w:r>
+        <w:rPr>
+          <w:lang w:val="en-US"/>
+        </w:rPr>
+        <w:lastRenderedPageBreak/>
+        <w:t xml:space="preserve">As 1) my team has lost and the other team’s supporters are celebrating, 2) I make use of racist stereotypes and fallacies to justify my disagreement with it. </w:t>
+      </w:r>
+    </w:p>
+    <w:p>
+      <w:pPr>
+        <w:spacing w:line="360" w:lineRule="auto"/>
+        <w:rPr>
+          <w:lang w:val="en-US"/>
+        </w:rPr>
+      </w:pPr>
+      <w:r>
+        <w:rPr>
+          <w:lang w:val="en-US"/>
+        </w:rPr>
+        <w:t xml:space="preserve">Additionally, we also discovered that the hours after each match are more prone to have increases in the relative frequency of hateful messages, although with a much more moderate effect than </w:t>
+      </w:r>
+      <w:r>
+        <w:rPr>
+          <w:lang w:val="en-US"/>
+        </w:rPr>
+        <w:t xml:space="preserve">the former finding. </w:t>
+      </w:r>
+      <w:r>
+        <w:rPr>
+          <w:lang w:val="en-US"/>
+        </w:rPr>
+        <w:t xml:space="preserve">This could be sign of a clustering effect of hate, as XXXX expressed. </w:t>
+      </w:r>
+    </w:p>
+    <w:p>
+      <w:pPr>
+        <w:spacing w:line="360" w:lineRule="auto"/>
+        <w:rPr>
+          <w:lang w:val="en-US"/>
+        </w:rPr>
+      </w:pPr>
+      <w:r>
+        <w:rPr>
+          <w:lang w:val="en-US"/>
+        </w:rPr>
+        <w:t xml:space="preserve">Our discoveries prove that Internet is not an aseptic terrain, and that it adequately reflects pre-existing social patterns and inequalities. There’s a stable level of hate around the 1,6% mark, with the higher peaks reaching up to the 4% mark, which is concerning when viewing </w:t>
+      </w:r>
+      <w:r>
+        <w:rPr>
+          <w:lang w:val="en-US"/>
+        </w:rPr>
+        <w:t xml:space="preserve">it in absolute terms: each hurtful message is belligerent towards (at least) someone and may be followed by violent events or crimes. Monitoring hate speech is a helpful task to develop public policies that </w:t>
+      </w:r>
+      <w:proofErr w:type="gramStart"/>
+      <w:r>
+        <w:rPr>
+          <w:lang w:val="en-US"/>
+        </w:rPr>
+        <w:t>take into account</w:t>
+      </w:r>
+      <w:proofErr w:type="gramEnd"/>
+      <w:r>
+        <w:rPr>
+          <w:lang w:val="en-US"/>
+        </w:rPr>
+        <w:t xml:space="preserve"> at what moments it significantly increases and its escalation and de-escalation patterns, as well as for authorities, who with enough resources could visualize in real time peaks and orient their efforts in consequence. </w:t>
+      </w:r>
+    </w:p>
+    <w:p>
+      <w:pPr>
+        <w:spacing w:line="360" w:lineRule="auto"/>
+        <w:rPr>
+          <w:lang w:val="en-US"/>
+        </w:rPr>
+      </w:pPr>
+      <w:r>
+        <w:rPr>
+          <w:lang w:val="en-US"/>
+        </w:rPr>
+        <w:t xml:space="preserve">During the development of this </w:t>
+      </w:r>
+      <w:r>
+        <w:rPr>
+          <w:lang w:val="en-US"/>
+        </w:rPr>
+        <w:t>Thesis,</w:t>
+      </w:r>
+      <w:r>
+        <w:rPr>
+          <w:lang w:val="en-US"/>
+        </w:rPr>
+        <w:t xml:space="preserve"> we faced several challenges: firstly, computational constraints that prevented us from developing more features (word embeddings, through </w:t>
+      </w:r>
+      <w:r>
+        <w:rPr>
+          <w:i/>
+          <w:iCs/>
+          <w:lang w:val="en-US"/>
+        </w:rPr>
+        <w:t>word2vec</w:t>
+      </w:r>
+      <w:r>
+        <w:rPr>
+          <w:lang w:val="en-US"/>
+        </w:rPr>
+        <w:t xml:space="preserve">, for example) or employing more complex algorithms (such as Random Forest or Neural Networks), which may have given us better results at the testing phase and therefore more accuracy when predicting the whole dataset. Manually annotating the tweets to introduce inputs for the model may have also biased it towards the authors’ perception of what is hate and what is not, as well as using semi-filtered tweets searching for specific slurs oriented it towards some forms of hate. Other approaches could </w:t>
+      </w:r>
+      <w:r>
+        <w:rPr>
+          <w:lang w:val="en-US"/>
+        </w:rPr>
+        <w:t xml:space="preserve">depend on several annotators, with hateful tweets being the ones in which a specific amount of classifiers agree, or rely on sampling methods with quasi-random designs at the confection of the training portion of data. </w:t>
+      </w:r>
+    </w:p>
+    <w:p>
+      <w:pPr>
+        <w:spacing w:line="360" w:lineRule="auto"/>
+        <w:rPr>
+          <w:lang w:val="en-US"/>
+        </w:rPr>
+      </w:pPr>
+      <w:r>
+        <w:rPr>
+          <w:lang w:val="en-US"/>
+        </w:rPr>
+        <w:t xml:space="preserve">Further works could also focus on modelling the classified tweets, by creating new features depending not only on internal aspects (time of the tweet, interactions…) but also on contextual factors, or on studying if there’s a clustering effect on hate spreading or not.  </w:t>
+      </w:r>
+    </w:p>
+    <w:p>
+      <w:pPr>
+        <w:spacing w:line="360" w:lineRule="auto"/>
+        <w:rPr>
+          <w:lang w:val="en-US"/>
+        </w:rPr>
       </w:pPr>
     </w:p>
     <w:p>
@@ -10381,6 +11092,7 @@
         </w:numPr>
       </w:pPr>
       <w:r>
+        <w:lastRenderedPageBreak/>
         <w:t>BIBLIOGRAPHY</w:t>
       </w:r>
     </w:p>
@@ -10601,108 +11313,114 @@
         <w:rPr>
           <w:lang w:val="en-US"/>
         </w:rPr>
+        <w:t xml:space="preserve">Jaki, S., &amp; De </w:t>
+      </w:r>
+      <w:proofErr w:type="spellStart"/>
+      <w:r>
+        <w:rPr>
+          <w:lang w:val="en-US"/>
+        </w:rPr>
+        <w:t>Smedt</w:t>
+      </w:r>
+      <w:proofErr w:type="spellEnd"/>
+      <w:r>
+        <w:rPr>
+          <w:lang w:val="en-US"/>
+        </w:rPr>
+        <w:t xml:space="preserve">, T. (2019). Right-wing German hate speech on Twitter: Analysis and automatic detection. </w:t>
+      </w:r>
+      <w:proofErr w:type="spellStart"/>
+      <w:r>
+        <w:rPr>
+          <w:lang w:val="en-US"/>
+        </w:rPr>
+        <w:t>arXiv</w:t>
+      </w:r>
+      <w:proofErr w:type="spellEnd"/>
+      <w:r>
+        <w:rPr>
+          <w:lang w:val="en-US"/>
+        </w:rPr>
+        <w:t xml:space="preserve"> preprint arXiv:1910.07518.</w:t>
+      </w:r>
+    </w:p>
+    <w:p>
+      <w:pPr>
+        <w:spacing w:line="360" w:lineRule="auto"/>
+        <w:rPr>
+          <w:lang w:val="en-US"/>
+        </w:rPr>
+      </w:pPr>
+      <w:proofErr w:type="spellStart"/>
+      <w:r>
+        <w:rPr>
+          <w:lang w:val="en-US"/>
+        </w:rPr>
+        <w:t>Kassimeris</w:t>
+      </w:r>
+      <w:proofErr w:type="spellEnd"/>
+      <w:r>
+        <w:rPr>
+          <w:lang w:val="en-US"/>
+        </w:rPr>
+        <w:t xml:space="preserve">, C., Lawrence, S., &amp; </w:t>
+      </w:r>
+      <w:proofErr w:type="spellStart"/>
+      <w:r>
+        <w:rPr>
+          <w:lang w:val="en-US"/>
+        </w:rPr>
+        <w:t>Pipini</w:t>
+      </w:r>
+      <w:proofErr w:type="spellEnd"/>
+      <w:r>
+        <w:rPr>
+          <w:lang w:val="en-US"/>
+        </w:rPr>
+        <w:t>, M. (2022). Racism in football. Soccer &amp; Society, 23(8), 824-833. https://doi.org/10.1080/14660970.2022.2109799</w:t>
+      </w:r>
+    </w:p>
+    <w:p>
+      <w:pPr>
+        <w:spacing w:line="360" w:lineRule="auto"/>
+        <w:rPr>
+          <w:lang w:val="en-US"/>
+        </w:rPr>
+      </w:pPr>
+      <w:proofErr w:type="spellStart"/>
+      <w:r>
+        <w:rPr>
+          <w:lang w:val="en-US"/>
+        </w:rPr>
+        <w:t>Khanday</w:t>
+      </w:r>
+      <w:proofErr w:type="spellEnd"/>
+      <w:r>
+        <w:rPr>
+          <w:lang w:val="en-US"/>
+        </w:rPr>
+        <w:t xml:space="preserve">, A. M. U. D., </w:t>
+      </w:r>
+      <w:proofErr w:type="spellStart"/>
+      <w:r>
+        <w:rPr>
+          <w:lang w:val="en-US"/>
+        </w:rPr>
+        <w:t>Rabani</w:t>
+      </w:r>
+      <w:proofErr w:type="spellEnd"/>
+      <w:r>
+        <w:rPr>
+          <w:lang w:val="en-US"/>
+        </w:rPr>
+        <w:t xml:space="preserve">, S. T., Khan, Q. R., &amp; Malik, S. H. (2022). Detecting twitter hate speech in COVID-19 era using machine learning and ensemble learning </w:t>
+      </w:r>
+      <w:r>
+        <w:rPr>
+          <w:lang w:val="en-US"/>
+        </w:rPr>
         <w:lastRenderedPageBreak/>
-        <w:t xml:space="preserve">Jaki, S., &amp; De </w:t>
-      </w:r>
-      <w:proofErr w:type="spellStart"/>
-      <w:r>
-        <w:rPr>
-          <w:lang w:val="en-US"/>
-        </w:rPr>
-        <w:t>Smedt</w:t>
-      </w:r>
-      <w:proofErr w:type="spellEnd"/>
-      <w:r>
-        <w:rPr>
-          <w:lang w:val="en-US"/>
-        </w:rPr>
-        <w:t xml:space="preserve">, T. (2019). Right-wing German hate speech on Twitter: Analysis and automatic detection. </w:t>
-      </w:r>
-      <w:proofErr w:type="spellStart"/>
-      <w:r>
-        <w:rPr>
-          <w:lang w:val="en-US"/>
-        </w:rPr>
-        <w:t>arXiv</w:t>
-      </w:r>
-      <w:proofErr w:type="spellEnd"/>
-      <w:r>
-        <w:rPr>
-          <w:lang w:val="en-US"/>
-        </w:rPr>
-        <w:t xml:space="preserve"> preprint arXiv:1910.07518.</w:t>
-      </w:r>
-    </w:p>
-    <w:p>
-      <w:pPr>
-        <w:spacing w:line="360" w:lineRule="auto"/>
-        <w:rPr>
-          <w:lang w:val="en-US"/>
-        </w:rPr>
-      </w:pPr>
-      <w:proofErr w:type="spellStart"/>
-      <w:r>
-        <w:rPr>
-          <w:lang w:val="en-US"/>
-        </w:rPr>
-        <w:t>Kassimeris</w:t>
-      </w:r>
-      <w:proofErr w:type="spellEnd"/>
-      <w:r>
-        <w:rPr>
-          <w:lang w:val="en-US"/>
-        </w:rPr>
-        <w:t xml:space="preserve">, C., Lawrence, S., &amp; </w:t>
-      </w:r>
-      <w:proofErr w:type="spellStart"/>
-      <w:r>
-        <w:rPr>
-          <w:lang w:val="en-US"/>
-        </w:rPr>
-        <w:t>Pipini</w:t>
-      </w:r>
-      <w:proofErr w:type="spellEnd"/>
-      <w:r>
-        <w:rPr>
-          <w:lang w:val="en-US"/>
-        </w:rPr>
-        <w:t>, M. (2022). Racism in football. Soccer &amp; Society, 23(8), 824-833. https://doi.org/10.1080/14660970.2022.2109799</w:t>
-      </w:r>
-    </w:p>
-    <w:p>
-      <w:pPr>
-        <w:spacing w:line="360" w:lineRule="auto"/>
-        <w:rPr>
-          <w:lang w:val="en-US"/>
-        </w:rPr>
-      </w:pPr>
-      <w:proofErr w:type="spellStart"/>
-      <w:r>
-        <w:rPr>
-          <w:lang w:val="en-US"/>
-        </w:rPr>
-        <w:t>Khanday</w:t>
-      </w:r>
-      <w:proofErr w:type="spellEnd"/>
-      <w:r>
-        <w:rPr>
-          <w:lang w:val="en-US"/>
-        </w:rPr>
-        <w:t xml:space="preserve">, A. M. U. D., </w:t>
-      </w:r>
-      <w:proofErr w:type="spellStart"/>
-      <w:r>
-        <w:rPr>
-          <w:lang w:val="en-US"/>
-        </w:rPr>
-        <w:t>Rabani</w:t>
-      </w:r>
-      <w:proofErr w:type="spellEnd"/>
-      <w:r>
-        <w:rPr>
-          <w:lang w:val="en-US"/>
-        </w:rPr>
-        <w:t>, S. T., Khan, Q. R., &amp; Malik, S. H. (2022). Detecting twitter hate speech in COVID-19 era using machine learning and ensemble learning techniques. International Journal of Information Management Data Insights, 2(2), 100120.</w:t>
+        <w:t>techniques. International Journal of Information Management Data Insights, 2(2), 100120.</w:t>
       </w:r>
     </w:p>
     <w:p>
@@ -11057,7 +11775,7 @@
     </w:p>
     <w:p>
       <w:r>
-        <w:t>a</w:t>
+        <w:t>.</w:t>
       </w:r>
     </w:p>
     <w:p>
@@ -11066,13 +11784,192 @@
       </w:pPr>
     </w:p>
     <w:sectPr>
+      <w:footerReference w:type="first" r:id="rId15"/>
       <w:pgSz w:w="11906" w:h="16838"/>
       <w:pgMar w:top="1417" w:right="1701" w:bottom="1417" w:left="1701" w:header="708" w:footer="708" w:gutter="0"/>
+      <w:pgNumType w:start="1"/>
       <w:cols w:space="708"/>
+      <w:titlePg/>
       <w:docGrid w:linePitch="360"/>
     </w:sectPr>
   </w:body>
 </w:document>
+</file>
+
+<file path=word/endnotes.xml><?xml version="1.0" encoding="utf-8"?>
+<w:endnotes xmlns:wpc="http://schemas.microsoft.com/office/word/2010/wordprocessingCanvas" xmlns:cx="http://schemas.microsoft.com/office/drawing/2014/chartex" xmlns:cx1="http://schemas.microsoft.com/office/drawing/2015/9/8/chartex" xmlns:cx2="http://schemas.microsoft.com/office/drawing/2015/10/21/chartex" xmlns:cx3="http://schemas.microsoft.com/office/drawing/2016/5/9/chartex" xmlns:cx4="http://schemas.microsoft.com/office/drawing/2016/5/10/chartex" xmlns:cx5="http://schemas.microsoft.com/office/drawing/2016/5/11/chartex" xmlns:cx6="http://schemas.microsoft.com/office/drawing/2016/5/12/chartex" xmlns:cx7="http://schemas.microsoft.com/office/drawing/2016/5/13/chartex" xmlns:cx8="http://schemas.microsoft.com/office/drawing/2016/5/14/chartex" xmlns:mc="http://schemas.openxmlformats.org/markup-compatibility/2006" xmlns:aink="http://schemas.microsoft.com/office/drawing/2016/ink" xmlns:am3d="http://schemas.microsoft.com/office/drawing/2017/model3d" xmlns:o="urn:schemas-microsoft-com:office:office" xmlns:oel="http://schemas.microsoft.com/office/2019/extlst" xmlns:r="http://schemas.openxmlformats.org/officeDocument/2006/relationships" xmlns:m="http://schemas.openxmlformats.org/officeDocument/2006/math" xmlns:v="urn:schemas-microsoft-com:vml" xmlns:wp14="http://schemas.microsoft.com/office/word/2010/wordprocessingDrawing" xmlns:wp="http://schemas.openxmlformats.org/drawingml/2006/wordprocessingDrawing" xmlns:w10="urn:schemas-microsoft-com:office:word" xmlns:w="http://schemas.openxmlformats.org/wordprocessingml/2006/main" xmlns:w14="http://schemas.microsoft.com/office/word/2010/wordml" xmlns:w15="http://schemas.microsoft.com/office/word/2012/wordml" xmlns:w16cex="http://schemas.microsoft.com/office/word/2018/wordml/cex" xmlns:w16cid="http://schemas.microsoft.com/office/word/2016/wordml/cid" xmlns:w16="http://schemas.microsoft.com/office/word/2018/wordml" xmlns:w16du="http://schemas.microsoft.com/office/word/2023/wordml/word16du" xmlns:w16sdtdh="http://schemas.microsoft.com/office/word/2020/wordml/sdtdatahash" xmlns:w16se="http://schemas.microsoft.com/office/word/2015/wordml/symex" xmlns:wpg="http://schemas.microsoft.com/office/word/2010/wordprocessingGroup" xmlns:wpi="http://schemas.microsoft.com/office/word/2010/wordprocessingInk" xmlns:wne="http://schemas.microsoft.com/office/word/2006/wordml" xmlns:wps="http://schemas.microsoft.com/office/word/2010/wordprocessingShape" mc:Ignorable="w14 w15 w16se w16cid w16 w16cex w16sdtdh wp14">
+  <w:endnote w:type="separator" w:id="-1">
+    <w:p>
+      <w:pPr>
+        <w:spacing w:after="0" w:line="240" w:lineRule="auto"/>
+      </w:pPr>
+      <w:r>
+        <w:separator/>
+      </w:r>
+    </w:p>
+  </w:endnote>
+  <w:endnote w:type="continuationSeparator" w:id="0">
+    <w:p>
+      <w:pPr>
+        <w:spacing w:after="0" w:line="240" w:lineRule="auto"/>
+      </w:pPr>
+      <w:r>
+        <w:continuationSeparator/>
+      </w:r>
+    </w:p>
+  </w:endnote>
+</w:endnotes>
+</file>
+
+<file path=word/footer1.xml><?xml version="1.0" encoding="utf-8"?>
+<w:ftr xmlns:wpc="http://schemas.microsoft.com/office/word/2010/wordprocessingCanvas" xmlns:cx="http://schemas.microsoft.com/office/drawing/2014/chartex" xmlns:cx1="http://schemas.microsoft.com/office/drawing/2015/9/8/chartex" xmlns:cx2="http://schemas.microsoft.com/office/drawing/2015/10/21/chartex" xmlns:cx3="http://schemas.microsoft.com/office/drawing/2016/5/9/chartex" xmlns:cx4="http://schemas.microsoft.com/office/drawing/2016/5/10/chartex" xmlns:cx5="http://schemas.microsoft.com/office/drawing/2016/5/11/chartex" xmlns:cx6="http://schemas.microsoft.com/office/drawing/2016/5/12/chartex" xmlns:cx7="http://schemas.microsoft.com/office/drawing/2016/5/13/chartex" xmlns:cx8="http://schemas.microsoft.com/office/drawing/2016/5/14/chartex" xmlns:mc="http://schemas.openxmlformats.org/markup-compatibility/2006" xmlns:aink="http://schemas.microsoft.com/office/drawing/2016/ink" xmlns:am3d="http://schemas.microsoft.com/office/drawing/2017/model3d" xmlns:o="urn:schemas-microsoft-com:office:office" xmlns:oel="http://schemas.microsoft.com/office/2019/extlst" xmlns:r="http://schemas.openxmlformats.org/officeDocument/2006/relationships" xmlns:m="http://schemas.openxmlformats.org/officeDocument/2006/math" xmlns:v="urn:schemas-microsoft-com:vml" xmlns:wp14="http://schemas.microsoft.com/office/word/2010/wordprocessingDrawing" xmlns:wp="http://schemas.openxmlformats.org/drawingml/2006/wordprocessingDrawing" xmlns:w10="urn:schemas-microsoft-com:office:word" xmlns:w="http://schemas.openxmlformats.org/wordprocessingml/2006/main" xmlns:w14="http://schemas.microsoft.com/office/word/2010/wordml" xmlns:w15="http://schemas.microsoft.com/office/word/2012/wordml" xmlns:w16cex="http://schemas.microsoft.com/office/word/2018/wordml/cex" xmlns:w16cid="http://schemas.microsoft.com/office/word/2016/wordml/cid" xmlns:w16="http://schemas.microsoft.com/office/word/2018/wordml" xmlns:w16du="http://schemas.microsoft.com/office/word/2023/wordml/word16du" xmlns:w16sdtdh="http://schemas.microsoft.com/office/word/2020/wordml/sdtdatahash" xmlns:w16se="http://schemas.microsoft.com/office/word/2015/wordml/symex" xmlns:wpg="http://schemas.microsoft.com/office/word/2010/wordprocessingGroup" xmlns:wpi="http://schemas.microsoft.com/office/word/2010/wordprocessingInk" xmlns:wne="http://schemas.microsoft.com/office/word/2006/wordml" xmlns:wps="http://schemas.microsoft.com/office/word/2010/wordprocessingShape" mc:Ignorable="w14 w15 w16se w16cid w16 w16cex w16sdtdh wp14">
+  <w:sdt>
+    <w:sdtPr>
+      <w:id w:val="-1583685037"/>
+      <w:docPartObj>
+        <w:docPartGallery w:val="Page Numbers (Bottom of Page)"/>
+        <w:docPartUnique/>
+      </w:docPartObj>
+    </w:sdtPr>
+    <w:sdtContent>
+      <w:p>
+        <w:pPr>
+          <w:pStyle w:val="Piedepgina"/>
+          <w:jc w:val="right"/>
+        </w:pPr>
+        <w:r>
+          <w:fldChar w:fldCharType="begin"/>
+        </w:r>
+        <w:r>
+          <w:instrText>PAGE   \* MERGEFORMAT</w:instrText>
+        </w:r>
+        <w:r>
+          <w:fldChar w:fldCharType="separate"/>
+        </w:r>
+        <w:r>
+          <w:t>2</w:t>
+        </w:r>
+        <w:r>
+          <w:fldChar w:fldCharType="end"/>
+        </w:r>
+      </w:p>
+    </w:sdtContent>
+  </w:sdt>
+  <w:p>
+    <w:pPr>
+      <w:pStyle w:val="Piedepgina"/>
+    </w:pPr>
+  </w:p>
+</w:ftr>
+</file>
+
+<file path=word/footer2.xml><?xml version="1.0" encoding="utf-8"?>
+<w:ftr xmlns:wpc="http://schemas.microsoft.com/office/word/2010/wordprocessingCanvas" xmlns:cx="http://schemas.microsoft.com/office/drawing/2014/chartex" xmlns:cx1="http://schemas.microsoft.com/office/drawing/2015/9/8/chartex" xmlns:cx2="http://schemas.microsoft.com/office/drawing/2015/10/21/chartex" xmlns:cx3="http://schemas.microsoft.com/office/drawing/2016/5/9/chartex" xmlns:cx4="http://schemas.microsoft.com/office/drawing/2016/5/10/chartex" xmlns:cx5="http://schemas.microsoft.com/office/drawing/2016/5/11/chartex" xmlns:cx6="http://schemas.microsoft.com/office/drawing/2016/5/12/chartex" xmlns:cx7="http://schemas.microsoft.com/office/drawing/2016/5/13/chartex" xmlns:cx8="http://schemas.microsoft.com/office/drawing/2016/5/14/chartex" xmlns:mc="http://schemas.openxmlformats.org/markup-compatibility/2006" xmlns:aink="http://schemas.microsoft.com/office/drawing/2016/ink" xmlns:am3d="http://schemas.microsoft.com/office/drawing/2017/model3d" xmlns:o="urn:schemas-microsoft-com:office:office" xmlns:oel="http://schemas.microsoft.com/office/2019/extlst" xmlns:r="http://schemas.openxmlformats.org/officeDocument/2006/relationships" xmlns:m="http://schemas.openxmlformats.org/officeDocument/2006/math" xmlns:v="urn:schemas-microsoft-com:vml" xmlns:wp14="http://schemas.microsoft.com/office/word/2010/wordprocessingDrawing" xmlns:wp="http://schemas.openxmlformats.org/drawingml/2006/wordprocessingDrawing" xmlns:w10="urn:schemas-microsoft-com:office:word" xmlns:w="http://schemas.openxmlformats.org/wordprocessingml/2006/main" xmlns:w14="http://schemas.microsoft.com/office/word/2010/wordml" xmlns:w15="http://schemas.microsoft.com/office/word/2012/wordml" xmlns:w16cex="http://schemas.microsoft.com/office/word/2018/wordml/cex" xmlns:w16cid="http://schemas.microsoft.com/office/word/2016/wordml/cid" xmlns:w16="http://schemas.microsoft.com/office/word/2018/wordml" xmlns:w16du="http://schemas.microsoft.com/office/word/2023/wordml/word16du" xmlns:w16sdtdh="http://schemas.microsoft.com/office/word/2020/wordml/sdtdatahash" xmlns:w16se="http://schemas.microsoft.com/office/word/2015/wordml/symex" xmlns:wpg="http://schemas.microsoft.com/office/word/2010/wordprocessingGroup" xmlns:wpi="http://schemas.microsoft.com/office/word/2010/wordprocessingInk" xmlns:wne="http://schemas.microsoft.com/office/word/2006/wordml" xmlns:wps="http://schemas.microsoft.com/office/word/2010/wordprocessingShape" mc:Ignorable="w14 w15 w16se w16cid w16 w16cex w16sdtdh wp14">
+  <w:sdt>
+    <w:sdtPr>
+      <w:id w:val="1460992297"/>
+      <w:docPartObj>
+        <w:docPartGallery w:val="Page Numbers (Bottom of Page)"/>
+        <w:docPartUnique/>
+      </w:docPartObj>
+    </w:sdtPr>
+    <w:sdtContent>
+      <w:p>
+        <w:pPr>
+          <w:pStyle w:val="Piedepgina"/>
+          <w:jc w:val="right"/>
+        </w:pPr>
+        <w:r>
+          <w:fldChar w:fldCharType="begin"/>
+        </w:r>
+        <w:r>
+          <w:instrText>PAGE   \* MERGEFORMAT</w:instrText>
+        </w:r>
+        <w:r>
+          <w:fldChar w:fldCharType="separate"/>
+        </w:r>
+        <w:r>
+          <w:t>2</w:t>
+        </w:r>
+        <w:r>
+          <w:fldChar w:fldCharType="end"/>
+        </w:r>
+      </w:p>
+    </w:sdtContent>
+  </w:sdt>
+  <w:p>
+    <w:pPr>
+      <w:pStyle w:val="Piedepgina"/>
+    </w:pPr>
+  </w:p>
+</w:ftr>
+</file>
+
+<file path=word/footer3.xml><?xml version="1.0" encoding="utf-8"?>
+<w:ftr xmlns:wpc="http://schemas.microsoft.com/office/word/2010/wordprocessingCanvas" xmlns:cx="http://schemas.microsoft.com/office/drawing/2014/chartex" xmlns:cx1="http://schemas.microsoft.com/office/drawing/2015/9/8/chartex" xmlns:cx2="http://schemas.microsoft.com/office/drawing/2015/10/21/chartex" xmlns:cx3="http://schemas.microsoft.com/office/drawing/2016/5/9/chartex" xmlns:cx4="http://schemas.microsoft.com/office/drawing/2016/5/10/chartex" xmlns:cx5="http://schemas.microsoft.com/office/drawing/2016/5/11/chartex" xmlns:cx6="http://schemas.microsoft.com/office/drawing/2016/5/12/chartex" xmlns:cx7="http://schemas.microsoft.com/office/drawing/2016/5/13/chartex" xmlns:cx8="http://schemas.microsoft.com/office/drawing/2016/5/14/chartex" xmlns:mc="http://schemas.openxmlformats.org/markup-compatibility/2006" xmlns:aink="http://schemas.microsoft.com/office/drawing/2016/ink" xmlns:am3d="http://schemas.microsoft.com/office/drawing/2017/model3d" xmlns:o="urn:schemas-microsoft-com:office:office" xmlns:oel="http://schemas.microsoft.com/office/2019/extlst" xmlns:r="http://schemas.openxmlformats.org/officeDocument/2006/relationships" xmlns:m="http://schemas.openxmlformats.org/officeDocument/2006/math" xmlns:v="urn:schemas-microsoft-com:vml" xmlns:wp14="http://schemas.microsoft.com/office/word/2010/wordprocessingDrawing" xmlns:wp="http://schemas.openxmlformats.org/drawingml/2006/wordprocessingDrawing" xmlns:w10="urn:schemas-microsoft-com:office:word" xmlns:w="http://schemas.openxmlformats.org/wordprocessingml/2006/main" xmlns:w14="http://schemas.microsoft.com/office/word/2010/wordml" xmlns:w15="http://schemas.microsoft.com/office/word/2012/wordml" xmlns:w16cex="http://schemas.microsoft.com/office/word/2018/wordml/cex" xmlns:w16cid="http://schemas.microsoft.com/office/word/2016/wordml/cid" xmlns:w16="http://schemas.microsoft.com/office/word/2018/wordml" xmlns:w16du="http://schemas.microsoft.com/office/word/2023/wordml/word16du" xmlns:w16sdtdh="http://schemas.microsoft.com/office/word/2020/wordml/sdtdatahash" xmlns:w16se="http://schemas.microsoft.com/office/word/2015/wordml/symex" xmlns:wpg="http://schemas.microsoft.com/office/word/2010/wordprocessingGroup" xmlns:wpi="http://schemas.microsoft.com/office/word/2010/wordprocessingInk" xmlns:wne="http://schemas.microsoft.com/office/word/2006/wordml" xmlns:wps="http://schemas.microsoft.com/office/word/2010/wordprocessingShape" mc:Ignorable="w14 w15 w16se w16cid w16 w16cex w16sdtdh wp14">
+  <w:sdt>
+    <w:sdtPr>
+      <w:id w:val="-909004694"/>
+      <w:docPartObj>
+        <w:docPartGallery w:val="Page Numbers (Bottom of Page)"/>
+        <w:docPartUnique/>
+      </w:docPartObj>
+    </w:sdtPr>
+    <w:sdtContent>
+      <w:p>
+        <w:pPr>
+          <w:pStyle w:val="Piedepgina"/>
+          <w:jc w:val="right"/>
+        </w:pPr>
+        <w:r>
+          <w:fldChar w:fldCharType="begin"/>
+        </w:r>
+        <w:r>
+          <w:instrText>PAGE   \* MERGEFORMAT</w:instrText>
+        </w:r>
+        <w:r>
+          <w:fldChar w:fldCharType="separate"/>
+        </w:r>
+        <w:r>
+          <w:t>2</w:t>
+        </w:r>
+        <w:r>
+          <w:fldChar w:fldCharType="end"/>
+        </w:r>
+      </w:p>
+    </w:sdtContent>
+  </w:sdt>
+  <w:p>
+    <w:pPr>
+      <w:pStyle w:val="Piedepgina"/>
+    </w:pPr>
+  </w:p>
+</w:ftr>
+</file>
+
+<file path=word/footnotes.xml><?xml version="1.0" encoding="utf-8"?>
+<w:footnotes xmlns:wpc="http://schemas.microsoft.com/office/word/2010/wordprocessingCanvas" xmlns:cx="http://schemas.microsoft.com/office/drawing/2014/chartex" xmlns:cx1="http://schemas.microsoft.com/office/drawing/2015/9/8/chartex" xmlns:cx2="http://schemas.microsoft.com/office/drawing/2015/10/21/chartex" xmlns:cx3="http://schemas.microsoft.com/office/drawing/2016/5/9/chartex" xmlns:cx4="http://schemas.microsoft.com/office/drawing/2016/5/10/chartex" xmlns:cx5="http://schemas.microsoft.com/office/drawing/2016/5/11/chartex" xmlns:cx6="http://schemas.microsoft.com/office/drawing/2016/5/12/chartex" xmlns:cx7="http://schemas.microsoft.com/office/drawing/2016/5/13/chartex" xmlns:cx8="http://schemas.microsoft.com/office/drawing/2016/5/14/chartex" xmlns:mc="http://schemas.openxmlformats.org/markup-compatibility/2006" xmlns:aink="http://schemas.microsoft.com/office/drawing/2016/ink" xmlns:am3d="http://schemas.microsoft.com/office/drawing/2017/model3d" xmlns:o="urn:schemas-microsoft-com:office:office" xmlns:oel="http://schemas.microsoft.com/office/2019/extlst" xmlns:r="http://schemas.openxmlformats.org/officeDocument/2006/relationships" xmlns:m="http://schemas.openxmlformats.org/officeDocument/2006/math" xmlns:v="urn:schemas-microsoft-com:vml" xmlns:wp14="http://schemas.microsoft.com/office/word/2010/wordprocessingDrawing" xmlns:wp="http://schemas.openxmlformats.org/drawingml/2006/wordprocessingDrawing" xmlns:w10="urn:schemas-microsoft-com:office:word" xmlns:w="http://schemas.openxmlformats.org/wordprocessingml/2006/main" xmlns:w14="http://schemas.microsoft.com/office/word/2010/wordml" xmlns:w15="http://schemas.microsoft.com/office/word/2012/wordml" xmlns:w16cex="http://schemas.microsoft.com/office/word/2018/wordml/cex" xmlns:w16cid="http://schemas.microsoft.com/office/word/2016/wordml/cid" xmlns:w16="http://schemas.microsoft.com/office/word/2018/wordml" xmlns:w16du="http://schemas.microsoft.com/office/word/2023/wordml/word16du" xmlns:w16sdtdh="http://schemas.microsoft.com/office/word/2020/wordml/sdtdatahash" xmlns:w16se="http://schemas.microsoft.com/office/word/2015/wordml/symex" xmlns:wpg="http://schemas.microsoft.com/office/word/2010/wordprocessingGroup" xmlns:wpi="http://schemas.microsoft.com/office/word/2010/wordprocessingInk" xmlns:wne="http://schemas.microsoft.com/office/word/2006/wordml" xmlns:wps="http://schemas.microsoft.com/office/word/2010/wordprocessingShape" mc:Ignorable="w14 w15 w16se w16cid w16 w16cex w16sdtdh wp14">
+  <w:footnote w:type="separator" w:id="-1">
+    <w:p>
+      <w:pPr>
+        <w:spacing w:after="0" w:line="240" w:lineRule="auto"/>
+      </w:pPr>
+      <w:r>
+        <w:separator/>
+      </w:r>
+    </w:p>
+  </w:footnote>
+  <w:footnote w:type="continuationSeparator" w:id="0">
+    <w:p>
+      <w:pPr>
+        <w:spacing w:after="0" w:line="240" w:lineRule="auto"/>
+      </w:pPr>
+      <w:r>
+        <w:continuationSeparator/>
+      </w:r>
+    </w:p>
+  </w:footnote>
+</w:footnotes>
 </file>
 
 <file path=word/numbering.xml><?xml version="1.0" encoding="utf-8"?>
@@ -12598,8 +13495,8 @@
   <w:abstractNum w:abstractNumId="15" w15:restartNumberingAfterBreak="0">
     <w:nsid w:val="7F8B55E5"/>
     <w:multiLevelType w:val="hybridMultilevel"/>
-    <w:tmpl w:val="A0DCBADA"/>
-    <w:lvl w:ilvl="0" w:tplc="E4A05698">
+    <w:tmpl w:val="DDA6EDE0"/>
+    <w:lvl w:ilvl="0" w:tplc="288E21CC">
       <w:start w:val="1"/>
       <w:numFmt w:val="decimal"/>
       <w:pStyle w:val="TDC1"/>
@@ -12610,6 +13507,8 @@
       </w:pPr>
       <w:rPr>
         <w:rFonts w:hint="default"/>
+        <w:b/>
+        <w:bCs/>
       </w:rPr>
     </w:lvl>
     <w:lvl w:ilvl="1" w:tplc="0C0A0019">
@@ -13343,7 +14242,7 @@
     <w:autoRedefine/>
     <w:uiPriority w:val="39"/>
     <w:unhideWhenUsed/>
-    <w:rsid w:val="00F777EA"/>
+    <w:rsid w:val="00903472"/>
     <w:pPr>
       <w:numPr>
         <w:numId w:val="13"/>
@@ -13353,7 +14252,7 @@
     </w:pPr>
     <w:rPr>
       <w:rFonts w:eastAsiaTheme="minorEastAsia"/>
-      <w:sz w:val="22"/>
+      <w:szCs w:val="24"/>
       <w:lang w:eastAsia="es-ES"/>
     </w:rPr>
   </w:style>
@@ -13374,6 +14273,62 @@
       <w:rFonts w:asciiTheme="minorHAnsi" w:eastAsiaTheme="minorEastAsia" w:hAnsiTheme="minorHAnsi"/>
       <w:sz w:val="22"/>
       <w:lang w:eastAsia="es-ES"/>
+    </w:rPr>
+  </w:style>
+  <w:style w:type="paragraph" w:styleId="Encabezado">
+    <w:name w:val="header"/>
+    <w:basedOn w:val="Normal"/>
+    <w:link w:val="EncabezadoCar"/>
+    <w:uiPriority w:val="99"/>
+    <w:unhideWhenUsed/>
+    <w:rsid w:val="003135C4"/>
+    <w:pPr>
+      <w:tabs>
+        <w:tab w:val="center" w:pos="4252"/>
+        <w:tab w:val="right" w:pos="8504"/>
+      </w:tabs>
+      <w:spacing w:after="0" w:line="240" w:lineRule="auto"/>
+    </w:pPr>
+  </w:style>
+  <w:style w:type="character" w:customStyle="1" w:styleId="EncabezadoCar">
+    <w:name w:val="Encabezado Car"/>
+    <w:basedOn w:val="Fuentedeprrafopredeter"/>
+    <w:link w:val="Encabezado"/>
+    <w:uiPriority w:val="99"/>
+    <w:rsid w:val="003135C4"/>
+    <w:rPr>
+      <w:rFonts w:ascii="Times New Roman" w:eastAsia="Calibri" w:hAnsi="Times New Roman" w:cs="Times New Roman"/>
+      <w:kern w:val="0"/>
+      <w:sz w:val="24"/>
+      <w14:ligatures w14:val="none"/>
+    </w:rPr>
+  </w:style>
+  <w:style w:type="paragraph" w:styleId="Piedepgina">
+    <w:name w:val="footer"/>
+    <w:basedOn w:val="Normal"/>
+    <w:link w:val="PiedepginaCar"/>
+    <w:uiPriority w:val="99"/>
+    <w:unhideWhenUsed/>
+    <w:rsid w:val="003135C4"/>
+    <w:pPr>
+      <w:tabs>
+        <w:tab w:val="center" w:pos="4252"/>
+        <w:tab w:val="right" w:pos="8504"/>
+      </w:tabs>
+      <w:spacing w:after="0" w:line="240" w:lineRule="auto"/>
+    </w:pPr>
+  </w:style>
+  <w:style w:type="character" w:customStyle="1" w:styleId="PiedepginaCar">
+    <w:name w:val="Pie de página Car"/>
+    <w:basedOn w:val="Fuentedeprrafopredeter"/>
+    <w:link w:val="Piedepgina"/>
+    <w:uiPriority w:val="99"/>
+    <w:rsid w:val="003135C4"/>
+    <w:rPr>
+      <w:rFonts w:ascii="Times New Roman" w:eastAsia="Calibri" w:hAnsi="Times New Roman" w:cs="Times New Roman"/>
+      <w:kern w:val="0"/>
+      <w:sz w:val="24"/>
+      <w14:ligatures w14:val="none"/>
     </w:rPr>
   </w:style>
 </w:styles>

</xml_diff>